<commit_message>
update GDB and 3GPP
</commit_message>
<xml_diff>
--- a/Temp/38104-f70(analysis).docx
+++ b/Temp/38104-f70(analysis).docx
@@ -11415,7 +11415,7 @@
                 <v:shape id="_x0000_i1025" type="#_x0000_t75" style="width:21.05pt;height:15.6pt" o:ole="">
                   <v:imagedata r:id="rId11" o:title=""/>
                 </v:shape>
-                <o:OLEObject Type="Embed" ProgID="Equation.3" ShapeID="_x0000_i1025" DrawAspect="Content" ObjectID="_1642412725" r:id="rId12"/>
+                <o:OLEObject Type="Embed" ProgID="Equation.3" ShapeID="_x0000_i1025" DrawAspect="Content" ObjectID="_1642491519" r:id="rId12"/>
               </w:object>
             </w:r>
           </w:p>
@@ -18443,7 +18443,7 @@
           <v:shape id="_x0000_i1026" type="#_x0000_t75" style="width:462.55pt;height:186.8pt" o:ole="">
             <v:imagedata r:id="rId15" o:title=""/>
           </v:shape>
-          <o:OLEObject Type="Embed" ProgID="Visio.Drawing.15" ShapeID="_x0000_i1026" DrawAspect="Content" ObjectID="_1642412726" r:id="rId16"/>
+          <o:OLEObject Type="Embed" ProgID="Visio.Drawing.15" ShapeID="_x0000_i1026" DrawAspect="Content" ObjectID="_1642491520" r:id="rId16"/>
         </w:object>
       </w:r>
       <w:r>
@@ -21445,7 +21445,7 @@
           <v:shape id="_x0000_i1027" type="#_x0000_t75" style="width:330.1pt;height:173.2pt" o:ole="">
             <v:imagedata r:id="rId17" o:title=""/>
           </v:shape>
-          <o:OLEObject Type="Embed" ProgID="Visio.Drawing.15" ShapeID="_x0000_i1027" DrawAspect="Content" ObjectID="_1642412727" r:id="rId18"/>
+          <o:OLEObject Type="Embed" ProgID="Visio.Drawing.15" ShapeID="_x0000_i1027" DrawAspect="Content" ObjectID="_1642491521" r:id="rId18"/>
         </w:object>
       </w:r>
       <w:r>
@@ -49404,9 +49404,12 @@
                 <w:szCs w:val="20"/>
                 <w:lang w:eastAsia="ko-KR"/>
               </w:rPr>
-              <w:t xml:space="preserve">UL) </w:t>
-            </w:r>
-            <w:r>
+              <w:t xml:space="preserve">UL) and Downlink(DL) operating band </w:t>
+            </w:r>
+          </w:p>
+          <w:p>
+            <w:pPr>
+              <w:jc w:val="center"/>
               <w:rPr>
                 <w:b/>
                 <w:bCs/>
@@ -49414,8 +49417,7 @@
                 <w:szCs w:val="20"/>
                 <w:lang w:eastAsia="ko-KR"/>
               </w:rPr>
-              <w:t xml:space="preserve">and Downlink(DL) </w:t>
-            </w:r>
+            </w:pPr>
             <w:r>
               <w:rPr>
                 <w:b/>
@@ -49424,79 +49426,7 @@
                 <w:szCs w:val="20"/>
                 <w:lang w:eastAsia="ko-KR"/>
               </w:rPr>
-              <w:t xml:space="preserve">operating band </w:t>
-            </w:r>
-          </w:p>
-          <w:p>
-            <w:pPr>
-              <w:jc w:val="center"/>
-              <w:rPr>
-                <w:b/>
-                <w:bCs/>
-                <w:sz w:val="20"/>
-                <w:szCs w:val="20"/>
-                <w:lang w:eastAsia="ko-KR"/>
-              </w:rPr>
-            </w:pPr>
-            <w:r>
-              <w:rPr>
-                <w:b/>
-                <w:bCs/>
-                <w:sz w:val="20"/>
-                <w:szCs w:val="20"/>
-                <w:lang w:eastAsia="ko-KR"/>
-              </w:rPr>
-              <w:t xml:space="preserve">BS </w:t>
-            </w:r>
-            <w:r>
-              <w:rPr>
-                <w:b/>
-                <w:bCs/>
-                <w:sz w:val="20"/>
-                <w:szCs w:val="20"/>
-                <w:lang w:eastAsia="ko-KR"/>
-              </w:rPr>
-              <w:t>transmit/</w:t>
-            </w:r>
-            <w:r>
-              <w:rPr>
-                <w:b/>
-                <w:bCs/>
-                <w:sz w:val="20"/>
-                <w:szCs w:val="20"/>
-                <w:lang w:eastAsia="ko-KR"/>
-              </w:rPr>
-              <w:t>receive</w:t>
-            </w:r>
-            <w:r>
-              <w:rPr>
-                <w:b/>
-                <w:bCs/>
-                <w:sz w:val="20"/>
-                <w:szCs w:val="20"/>
-                <w:lang w:eastAsia="ko-KR"/>
-              </w:rPr>
-              <w:t xml:space="preserve"> </w:t>
-            </w:r>
-            <w:r>
-              <w:rPr>
-                <w:b/>
-                <w:bCs/>
-                <w:sz w:val="20"/>
-                <w:szCs w:val="20"/>
-                <w:lang w:eastAsia="ko-KR"/>
-              </w:rPr>
-              <w:t>UE transmit</w:t>
-            </w:r>
-            <w:r>
-              <w:rPr>
-                <w:b/>
-                <w:bCs/>
-                <w:sz w:val="20"/>
-                <w:szCs w:val="20"/>
-                <w:lang w:eastAsia="ko-KR"/>
-              </w:rPr>
-              <w:t>/receive</w:t>
+              <w:t>BS transmit/receive UE transmit/receive</w:t>
             </w:r>
           </w:p>
           <w:p>
@@ -49988,10 +49918,17 @@
     </w:p>
     <w:p>
       <w:pPr>
+        <w:pStyle w:val="3"/>
         <w:rPr>
           <w:lang w:eastAsia="ko-KR"/>
         </w:rPr>
       </w:pPr>
+      <w:r>
+        <w:rPr>
+          <w:lang w:eastAsia="ko-KR"/>
+        </w:rPr>
+        <w:t>General</w:t>
+      </w:r>
     </w:p>
     <w:p>
       <w:pPr>
@@ -49999,6 +49936,1132 @@
           <w:lang w:eastAsia="ko-KR"/>
         </w:rPr>
       </w:pPr>
+      <w:r>
+        <w:rPr>
+          <w:rFonts w:hint="eastAsia"/>
+          <w:lang w:eastAsia="ko-KR"/>
+        </w:rPr>
+        <w:t xml:space="preserve">BS </w:t>
+      </w:r>
+      <w:r>
+        <w:rPr>
+          <w:rFonts w:hint="eastAsia"/>
+          <w:lang w:eastAsia="ko-KR"/>
+        </w:rPr>
+        <w:t>채널</w:t>
+      </w:r>
+      <w:r>
+        <w:rPr>
+          <w:rFonts w:hint="eastAsia"/>
+          <w:lang w:eastAsia="ko-KR"/>
+        </w:rPr>
+        <w:t xml:space="preserve"> </w:t>
+      </w:r>
+      <w:r>
+        <w:rPr>
+          <w:rFonts w:hint="eastAsia"/>
+          <w:lang w:eastAsia="ko-KR"/>
+        </w:rPr>
+        <w:t>대역폭은</w:t>
+      </w:r>
+      <w:r>
+        <w:rPr>
+          <w:rFonts w:hint="eastAsia"/>
+          <w:lang w:eastAsia="ko-KR"/>
+        </w:rPr>
+        <w:t xml:space="preserve"> </w:t>
+      </w:r>
+      <w:r>
+        <w:rPr>
+          <w:rFonts w:hint="eastAsia"/>
+          <w:lang w:eastAsia="ko-KR"/>
+        </w:rPr>
+        <w:t>기지국의</w:t>
+      </w:r>
+      <w:r>
+        <w:rPr>
+          <w:rFonts w:hint="eastAsia"/>
+          <w:lang w:eastAsia="ko-KR"/>
+        </w:rPr>
+        <w:t xml:space="preserve"> </w:t>
+      </w:r>
+      <w:r>
+        <w:rPr>
+          <w:rFonts w:hint="eastAsia"/>
+          <w:lang w:eastAsia="ko-KR"/>
+        </w:rPr>
+        <w:t>업</w:t>
+      </w:r>
+      <w:r>
+        <w:rPr>
+          <w:rFonts w:hint="eastAsia"/>
+          <w:lang w:eastAsia="ko-KR"/>
+        </w:rPr>
+        <w:t xml:space="preserve"> </w:t>
+      </w:r>
+      <w:r>
+        <w:rPr>
+          <w:rFonts w:hint="eastAsia"/>
+          <w:lang w:eastAsia="ko-KR"/>
+        </w:rPr>
+        <w:t>링크</w:t>
+      </w:r>
+      <w:r>
+        <w:rPr>
+          <w:rFonts w:hint="eastAsia"/>
+          <w:lang w:eastAsia="ko-KR"/>
+        </w:rPr>
+        <w:t xml:space="preserve"> </w:t>
+      </w:r>
+      <w:r>
+        <w:rPr>
+          <w:rFonts w:hint="eastAsia"/>
+          <w:lang w:eastAsia="ko-KR"/>
+        </w:rPr>
+        <w:t>또는</w:t>
+      </w:r>
+      <w:r>
+        <w:rPr>
+          <w:rFonts w:hint="eastAsia"/>
+          <w:lang w:eastAsia="ko-KR"/>
+        </w:rPr>
+        <w:t xml:space="preserve"> </w:t>
+      </w:r>
+      <w:r>
+        <w:rPr>
+          <w:rFonts w:hint="eastAsia"/>
+          <w:lang w:eastAsia="ko-KR"/>
+        </w:rPr>
+        <w:t>다운</w:t>
+      </w:r>
+      <w:r>
+        <w:rPr>
+          <w:rFonts w:hint="eastAsia"/>
+          <w:lang w:eastAsia="ko-KR"/>
+        </w:rPr>
+        <w:t xml:space="preserve"> </w:t>
+      </w:r>
+      <w:r>
+        <w:rPr>
+          <w:rFonts w:hint="eastAsia"/>
+          <w:lang w:eastAsia="ko-KR"/>
+        </w:rPr>
+        <w:t>링크에서</w:t>
+      </w:r>
+      <w:r>
+        <w:rPr>
+          <w:rFonts w:hint="eastAsia"/>
+          <w:lang w:eastAsia="ko-KR"/>
+        </w:rPr>
+        <w:t xml:space="preserve"> </w:t>
+      </w:r>
+      <w:r>
+        <w:rPr>
+          <w:rFonts w:hint="eastAsia"/>
+          <w:lang w:eastAsia="ko-KR"/>
+        </w:rPr>
+        <w:t>단일</w:t>
+      </w:r>
+      <w:r>
+        <w:rPr>
+          <w:rFonts w:hint="eastAsia"/>
+          <w:lang w:eastAsia="ko-KR"/>
+        </w:rPr>
+        <w:t xml:space="preserve"> NR RF </w:t>
+      </w:r>
+      <w:r>
+        <w:rPr>
+          <w:rFonts w:hint="eastAsia"/>
+          <w:lang w:eastAsia="ko-KR"/>
+        </w:rPr>
+        <w:t>캐리어를</w:t>
+      </w:r>
+      <w:r>
+        <w:rPr>
+          <w:rFonts w:hint="eastAsia"/>
+          <w:lang w:eastAsia="ko-KR"/>
+        </w:rPr>
+        <w:t xml:space="preserve"> </w:t>
+      </w:r>
+      <w:r>
+        <w:rPr>
+          <w:rFonts w:hint="eastAsia"/>
+          <w:lang w:eastAsia="ko-KR"/>
+        </w:rPr>
+        <w:t>지원</w:t>
+      </w:r>
+      <w:r>
+        <w:rPr>
+          <w:rFonts w:hint="eastAsia"/>
+          <w:lang w:eastAsia="ko-KR"/>
+        </w:rPr>
+        <w:t>한</w:t>
+      </w:r>
+      <w:r>
+        <w:rPr>
+          <w:rFonts w:hint="eastAsia"/>
+          <w:lang w:eastAsia="ko-KR"/>
+        </w:rPr>
+        <w:t>다</w:t>
+      </w:r>
+      <w:r>
+        <w:rPr>
+          <w:rFonts w:hint="eastAsia"/>
+          <w:lang w:eastAsia="ko-KR"/>
+        </w:rPr>
+        <w:t>.</w:t>
+      </w:r>
+      <w:r>
+        <w:rPr>
+          <w:lang w:eastAsia="ko-KR"/>
+        </w:rPr>
+        <w:t xml:space="preserve"> </w:t>
+      </w:r>
+      <w:r>
+        <w:rPr>
+          <w:rFonts w:hint="eastAsia"/>
+          <w:lang w:eastAsia="ko-KR"/>
+        </w:rPr>
+        <w:t>BS</w:t>
+      </w:r>
+      <w:r>
+        <w:rPr>
+          <w:rFonts w:hint="eastAsia"/>
+          <w:lang w:eastAsia="ko-KR"/>
+        </w:rPr>
+        <w:t>에</w:t>
+      </w:r>
+      <w:r>
+        <w:rPr>
+          <w:rFonts w:hint="eastAsia"/>
+          <w:lang w:eastAsia="ko-KR"/>
+        </w:rPr>
+        <w:t xml:space="preserve"> </w:t>
+      </w:r>
+      <w:r>
+        <w:rPr>
+          <w:rFonts w:hint="eastAsia"/>
+          <w:lang w:eastAsia="ko-KR"/>
+        </w:rPr>
+        <w:t>연결된</w:t>
+      </w:r>
+      <w:r>
+        <w:rPr>
+          <w:rFonts w:hint="eastAsia"/>
+          <w:lang w:eastAsia="ko-KR"/>
+        </w:rPr>
+        <w:t xml:space="preserve"> UE</w:t>
+      </w:r>
+      <w:r>
+        <w:rPr>
+          <w:rFonts w:hint="eastAsia"/>
+          <w:lang w:eastAsia="ko-KR"/>
+        </w:rPr>
+        <w:t>들과의</w:t>
+      </w:r>
+      <w:r>
+        <w:rPr>
+          <w:rFonts w:hint="eastAsia"/>
+          <w:lang w:eastAsia="ko-KR"/>
+        </w:rPr>
+        <w:t xml:space="preserve"> </w:t>
+      </w:r>
+      <w:r>
+        <w:rPr>
+          <w:rFonts w:hint="eastAsia"/>
+          <w:lang w:eastAsia="ko-KR"/>
+        </w:rPr>
+        <w:t>송수신을</w:t>
+      </w:r>
+      <w:r>
+        <w:rPr>
+          <w:rFonts w:hint="eastAsia"/>
+          <w:lang w:eastAsia="ko-KR"/>
+        </w:rPr>
+        <w:t xml:space="preserve"> </w:t>
+      </w:r>
+      <w:r>
+        <w:rPr>
+          <w:rFonts w:hint="eastAsia"/>
+          <w:lang w:eastAsia="ko-KR"/>
+        </w:rPr>
+        <w:t>위해</w:t>
+      </w:r>
+      <w:r>
+        <w:rPr>
+          <w:rFonts w:hint="eastAsia"/>
+          <w:lang w:eastAsia="ko-KR"/>
+        </w:rPr>
+        <w:t xml:space="preserve"> </w:t>
+      </w:r>
+      <w:r>
+        <w:rPr>
+          <w:rFonts w:hint="eastAsia"/>
+          <w:lang w:eastAsia="ko-KR"/>
+        </w:rPr>
+        <w:t>동일한</w:t>
+      </w:r>
+      <w:r>
+        <w:rPr>
+          <w:rFonts w:hint="eastAsia"/>
+          <w:lang w:eastAsia="ko-KR"/>
+        </w:rPr>
+        <w:t xml:space="preserve"> </w:t>
+      </w:r>
+      <w:r>
+        <w:rPr>
+          <w:rFonts w:hint="eastAsia"/>
+          <w:lang w:eastAsia="ko-KR"/>
+        </w:rPr>
+        <w:t>스펙트럼</w:t>
+      </w:r>
+      <w:r>
+        <w:rPr>
+          <w:rFonts w:hint="eastAsia"/>
+          <w:lang w:eastAsia="ko-KR"/>
+        </w:rPr>
+        <w:t xml:space="preserve"> </w:t>
+      </w:r>
+      <w:r>
+        <w:rPr>
+          <w:rFonts w:hint="eastAsia"/>
+          <w:lang w:eastAsia="ko-KR"/>
+        </w:rPr>
+        <w:t>내에서</w:t>
+      </w:r>
+      <w:r>
+        <w:rPr>
+          <w:rFonts w:hint="eastAsia"/>
+          <w:lang w:eastAsia="ko-KR"/>
+        </w:rPr>
+        <w:t xml:space="preserve"> </w:t>
+      </w:r>
+      <w:r>
+        <w:rPr>
+          <w:rFonts w:hint="eastAsia"/>
+          <w:lang w:eastAsia="ko-KR"/>
+        </w:rPr>
+        <w:t>상이한</w:t>
+      </w:r>
+      <w:r>
+        <w:rPr>
+          <w:rFonts w:hint="eastAsia"/>
+          <w:lang w:eastAsia="ko-KR"/>
+        </w:rPr>
+        <w:t xml:space="preserve"> UE </w:t>
+      </w:r>
+      <w:r>
+        <w:rPr>
+          <w:rFonts w:hint="eastAsia"/>
+          <w:lang w:eastAsia="ko-KR"/>
+        </w:rPr>
+        <w:t>채널</w:t>
+      </w:r>
+      <w:r>
+        <w:rPr>
+          <w:rFonts w:hint="eastAsia"/>
+          <w:lang w:eastAsia="ko-KR"/>
+        </w:rPr>
+        <w:t xml:space="preserve"> </w:t>
+      </w:r>
+      <w:r>
+        <w:rPr>
+          <w:rFonts w:hint="eastAsia"/>
+          <w:lang w:eastAsia="ko-KR"/>
+        </w:rPr>
+        <w:t>대역폭들이</w:t>
+      </w:r>
+      <w:r>
+        <w:rPr>
+          <w:rFonts w:hint="eastAsia"/>
+          <w:lang w:eastAsia="ko-KR"/>
+        </w:rPr>
+        <w:t xml:space="preserve"> </w:t>
+      </w:r>
+      <w:r>
+        <w:rPr>
+          <w:rFonts w:hint="eastAsia"/>
+          <w:lang w:eastAsia="ko-KR"/>
+        </w:rPr>
+        <w:t>지원될</w:t>
+      </w:r>
+      <w:r>
+        <w:rPr>
+          <w:rFonts w:hint="eastAsia"/>
+          <w:lang w:eastAsia="ko-KR"/>
+        </w:rPr>
+        <w:t xml:space="preserve"> </w:t>
+      </w:r>
+      <w:r>
+        <w:rPr>
+          <w:rFonts w:hint="eastAsia"/>
+          <w:lang w:eastAsia="ko-KR"/>
+        </w:rPr>
+        <w:t>수</w:t>
+      </w:r>
+      <w:r>
+        <w:rPr>
+          <w:rFonts w:hint="eastAsia"/>
+          <w:lang w:eastAsia="ko-KR"/>
+        </w:rPr>
+        <w:t xml:space="preserve"> </w:t>
+      </w:r>
+      <w:r>
+        <w:rPr>
+          <w:rFonts w:hint="eastAsia"/>
+          <w:lang w:eastAsia="ko-KR"/>
+        </w:rPr>
+        <w:t>있다</w:t>
+      </w:r>
+      <w:r>
+        <w:rPr>
+          <w:rFonts w:hint="eastAsia"/>
+          <w:lang w:eastAsia="ko-KR"/>
+        </w:rPr>
+        <w:t>.</w:t>
+      </w:r>
+      <w:r>
+        <w:rPr>
+          <w:lang w:eastAsia="ko-KR"/>
+        </w:rPr>
+        <w:t xml:space="preserve"> </w:t>
+      </w:r>
+      <w:r>
+        <w:rPr>
+          <w:rFonts w:hint="eastAsia"/>
+          <w:lang w:eastAsia="ko-KR"/>
+        </w:rPr>
+        <w:t xml:space="preserve">UE </w:t>
+      </w:r>
+      <w:r>
+        <w:rPr>
+          <w:rFonts w:hint="eastAsia"/>
+          <w:lang w:eastAsia="ko-KR"/>
+        </w:rPr>
+        <w:t>채널</w:t>
+      </w:r>
+      <w:r>
+        <w:rPr>
+          <w:rFonts w:hint="eastAsia"/>
+          <w:lang w:eastAsia="ko-KR"/>
+        </w:rPr>
+        <w:t xml:space="preserve"> </w:t>
+      </w:r>
+      <w:r>
+        <w:rPr>
+          <w:rFonts w:hint="eastAsia"/>
+          <w:lang w:eastAsia="ko-KR"/>
+        </w:rPr>
+        <w:t>대역폭의</w:t>
+      </w:r>
+      <w:r>
+        <w:rPr>
+          <w:rFonts w:hint="eastAsia"/>
+          <w:lang w:eastAsia="ko-KR"/>
+        </w:rPr>
+        <w:t xml:space="preserve"> </w:t>
+      </w:r>
+      <w:r>
+        <w:rPr>
+          <w:rFonts w:hint="eastAsia"/>
+          <w:lang w:eastAsia="ko-KR"/>
+        </w:rPr>
+        <w:t>배치는</w:t>
+      </w:r>
+      <w:r>
+        <w:rPr>
+          <w:rFonts w:hint="eastAsia"/>
+          <w:lang w:eastAsia="ko-KR"/>
+        </w:rPr>
+        <w:t xml:space="preserve"> </w:t>
+      </w:r>
+      <w:r>
+        <w:rPr>
+          <w:rFonts w:hint="eastAsia"/>
+          <w:lang w:eastAsia="ko-KR"/>
+        </w:rPr>
+        <w:t>유연하지만</w:t>
+      </w:r>
+      <w:r>
+        <w:rPr>
+          <w:rFonts w:hint="eastAsia"/>
+          <w:lang w:eastAsia="ko-KR"/>
+        </w:rPr>
+        <w:t xml:space="preserve"> BS </w:t>
+      </w:r>
+      <w:r>
+        <w:rPr>
+          <w:rFonts w:hint="eastAsia"/>
+          <w:lang w:eastAsia="ko-KR"/>
+        </w:rPr>
+        <w:t>채널</w:t>
+      </w:r>
+      <w:r>
+        <w:rPr>
+          <w:rFonts w:hint="eastAsia"/>
+          <w:lang w:eastAsia="ko-KR"/>
+        </w:rPr>
+        <w:t xml:space="preserve"> </w:t>
+      </w:r>
+      <w:r>
+        <w:rPr>
+          <w:rFonts w:hint="eastAsia"/>
+          <w:lang w:eastAsia="ko-KR"/>
+        </w:rPr>
+        <w:t>대역폭</w:t>
+      </w:r>
+      <w:r>
+        <w:rPr>
+          <w:rFonts w:hint="eastAsia"/>
+          <w:lang w:eastAsia="ko-KR"/>
+        </w:rPr>
+        <w:t xml:space="preserve"> </w:t>
+      </w:r>
+      <w:r>
+        <w:rPr>
+          <w:rFonts w:hint="eastAsia"/>
+          <w:lang w:eastAsia="ko-KR"/>
+        </w:rPr>
+        <w:t>내에</w:t>
+      </w:r>
+      <w:r>
+        <w:rPr>
+          <w:rFonts w:hint="eastAsia"/>
+          <w:lang w:eastAsia="ko-KR"/>
+        </w:rPr>
+        <w:t xml:space="preserve"> </w:t>
+      </w:r>
+      <w:r>
+        <w:rPr>
+          <w:rFonts w:hint="eastAsia"/>
+          <w:lang w:eastAsia="ko-KR"/>
+        </w:rPr>
+        <w:t>완전히</w:t>
+      </w:r>
+      <w:r>
+        <w:rPr>
+          <w:rFonts w:hint="eastAsia"/>
+          <w:lang w:eastAsia="ko-KR"/>
+        </w:rPr>
+        <w:t xml:space="preserve"> </w:t>
+      </w:r>
+      <w:r>
+        <w:rPr>
+          <w:rFonts w:hint="eastAsia"/>
+          <w:lang w:eastAsia="ko-KR"/>
+        </w:rPr>
+        <w:t>있을</w:t>
+      </w:r>
+      <w:r>
+        <w:rPr>
+          <w:rFonts w:hint="eastAsia"/>
+          <w:lang w:eastAsia="ko-KR"/>
+        </w:rPr>
+        <w:t xml:space="preserve"> </w:t>
+      </w:r>
+      <w:r>
+        <w:rPr>
+          <w:rFonts w:hint="eastAsia"/>
+          <w:lang w:eastAsia="ko-KR"/>
+        </w:rPr>
+        <w:t>수</w:t>
+      </w:r>
+      <w:r>
+        <w:rPr>
+          <w:rFonts w:hint="eastAsia"/>
+          <w:lang w:eastAsia="ko-KR"/>
+        </w:rPr>
+        <w:t xml:space="preserve"> </w:t>
+      </w:r>
+      <w:r>
+        <w:rPr>
+          <w:rFonts w:hint="eastAsia"/>
+          <w:lang w:eastAsia="ko-KR"/>
+        </w:rPr>
+        <w:t>있다</w:t>
+      </w:r>
+      <w:r>
+        <w:rPr>
+          <w:rFonts w:hint="eastAsia"/>
+          <w:lang w:eastAsia="ko-KR"/>
+        </w:rPr>
+        <w:t>.</w:t>
+      </w:r>
+      <w:r>
+        <w:rPr>
+          <w:lang w:eastAsia="ko-KR"/>
+        </w:rPr>
+        <w:t xml:space="preserve"> </w:t>
+      </w:r>
+      <w:r>
+        <w:rPr>
+          <w:rFonts w:hint="eastAsia"/>
+          <w:lang w:eastAsia="ko-KR"/>
+        </w:rPr>
+        <w:t>BS</w:t>
+      </w:r>
+      <w:r>
+        <w:rPr>
+          <w:rFonts w:hint="eastAsia"/>
+          <w:lang w:eastAsia="ko-KR"/>
+        </w:rPr>
+        <w:t>는</w:t>
+      </w:r>
+      <w:r>
+        <w:rPr>
+          <w:rFonts w:hint="eastAsia"/>
+          <w:lang w:eastAsia="ko-KR"/>
+        </w:rPr>
+        <w:t xml:space="preserve"> </w:t>
+      </w:r>
+      <w:proofErr w:type="spellStart"/>
+      <w:r>
+        <w:rPr>
+          <w:rFonts w:hint="eastAsia"/>
+          <w:lang w:eastAsia="ko-KR"/>
+        </w:rPr>
+        <w:t>반송파</w:t>
+      </w:r>
+      <w:proofErr w:type="spellEnd"/>
+      <w:r>
+        <w:rPr>
+          <w:rFonts w:hint="eastAsia"/>
+          <w:lang w:eastAsia="ko-KR"/>
+        </w:rPr>
+        <w:t xml:space="preserve"> </w:t>
+      </w:r>
+      <w:r>
+        <w:rPr>
+          <w:rFonts w:hint="eastAsia"/>
+          <w:lang w:eastAsia="ko-KR"/>
+        </w:rPr>
+        <w:t>자원</w:t>
+      </w:r>
+      <w:r>
+        <w:rPr>
+          <w:rFonts w:hint="eastAsia"/>
+          <w:lang w:eastAsia="ko-KR"/>
+        </w:rPr>
+        <w:t xml:space="preserve"> </w:t>
+      </w:r>
+      <w:r>
+        <w:rPr>
+          <w:rFonts w:hint="eastAsia"/>
+          <w:lang w:eastAsia="ko-KR"/>
+        </w:rPr>
+        <w:t>블록의</w:t>
+      </w:r>
+      <w:r>
+        <w:rPr>
+          <w:rFonts w:hint="eastAsia"/>
+          <w:lang w:eastAsia="ko-KR"/>
+        </w:rPr>
+        <w:t xml:space="preserve"> </w:t>
+      </w:r>
+      <w:r>
+        <w:rPr>
+          <w:rFonts w:hint="eastAsia"/>
+          <w:lang w:eastAsia="ko-KR"/>
+        </w:rPr>
+        <w:t>임의의</w:t>
+      </w:r>
+      <w:r>
+        <w:rPr>
+          <w:rFonts w:hint="eastAsia"/>
+          <w:lang w:eastAsia="ko-KR"/>
+        </w:rPr>
+        <w:t xml:space="preserve"> </w:t>
+      </w:r>
+      <w:r>
+        <w:rPr>
+          <w:rFonts w:hint="eastAsia"/>
+          <w:lang w:eastAsia="ko-KR"/>
+        </w:rPr>
+        <w:t>부분에서</w:t>
+      </w:r>
+      <w:r>
+        <w:rPr>
+          <w:rFonts w:hint="eastAsia"/>
+          <w:lang w:eastAsia="ko-KR"/>
+        </w:rPr>
+        <w:t xml:space="preserve"> RF </w:t>
+      </w:r>
+      <w:proofErr w:type="spellStart"/>
+      <w:r>
+        <w:rPr>
+          <w:rFonts w:hint="eastAsia"/>
+          <w:lang w:eastAsia="ko-KR"/>
+        </w:rPr>
+        <w:t>반송파상의</w:t>
+      </w:r>
+      <w:proofErr w:type="spellEnd"/>
+      <w:r>
+        <w:rPr>
+          <w:rFonts w:hint="eastAsia"/>
+          <w:lang w:eastAsia="ko-KR"/>
+        </w:rPr>
+        <w:t xml:space="preserve"> </w:t>
+      </w:r>
+      <w:proofErr w:type="spellStart"/>
+      <w:r>
+        <w:rPr>
+          <w:rFonts w:hint="eastAsia"/>
+          <w:lang w:eastAsia="ko-KR"/>
+        </w:rPr>
+        <w:t>반송파</w:t>
+      </w:r>
+      <w:proofErr w:type="spellEnd"/>
+      <w:r>
+        <w:rPr>
+          <w:rFonts w:hint="eastAsia"/>
+          <w:lang w:eastAsia="ko-KR"/>
+        </w:rPr>
+        <w:t xml:space="preserve"> </w:t>
+      </w:r>
+      <w:r>
+        <w:rPr>
+          <w:rFonts w:hint="eastAsia"/>
+          <w:lang w:eastAsia="ko-KR"/>
+        </w:rPr>
+        <w:t>자원</w:t>
+      </w:r>
+      <w:r>
+        <w:rPr>
+          <w:rFonts w:hint="eastAsia"/>
+          <w:lang w:eastAsia="ko-KR"/>
+        </w:rPr>
+        <w:t xml:space="preserve"> </w:t>
+      </w:r>
+      <w:r>
+        <w:rPr>
+          <w:rFonts w:hint="eastAsia"/>
+          <w:lang w:eastAsia="ko-KR"/>
+        </w:rPr>
+        <w:t>블록의</w:t>
+      </w:r>
+      <w:r>
+        <w:rPr>
+          <w:rFonts w:hint="eastAsia"/>
+          <w:lang w:eastAsia="ko-KR"/>
+        </w:rPr>
+        <w:t xml:space="preserve"> </w:t>
+      </w:r>
+      <w:r>
+        <w:rPr>
+          <w:rFonts w:hint="eastAsia"/>
+          <w:lang w:eastAsia="ko-KR"/>
+        </w:rPr>
+        <w:t>수보다</w:t>
+      </w:r>
+      <w:r>
+        <w:rPr>
+          <w:rFonts w:hint="eastAsia"/>
+          <w:lang w:eastAsia="ko-KR"/>
+        </w:rPr>
+        <w:t xml:space="preserve"> </w:t>
+      </w:r>
+      <w:r>
+        <w:rPr>
+          <w:rFonts w:hint="eastAsia"/>
+          <w:lang w:eastAsia="ko-KR"/>
+        </w:rPr>
+        <w:t>작거나</w:t>
+      </w:r>
+      <w:r>
+        <w:rPr>
+          <w:rFonts w:hint="eastAsia"/>
+          <w:lang w:eastAsia="ko-KR"/>
+        </w:rPr>
+        <w:t xml:space="preserve"> </w:t>
+      </w:r>
+      <w:r>
+        <w:rPr>
+          <w:rFonts w:hint="eastAsia"/>
+          <w:lang w:eastAsia="ko-KR"/>
+        </w:rPr>
+        <w:t>같은</w:t>
+      </w:r>
+      <w:r>
+        <w:rPr>
+          <w:rFonts w:hint="eastAsia"/>
+          <w:lang w:eastAsia="ko-KR"/>
+        </w:rPr>
+        <w:t xml:space="preserve"> </w:t>
+      </w:r>
+      <w:r>
+        <w:rPr>
+          <w:rFonts w:hint="eastAsia"/>
+          <w:lang w:eastAsia="ko-KR"/>
+        </w:rPr>
+        <w:t>하나</w:t>
+      </w:r>
+      <w:r>
+        <w:rPr>
+          <w:rFonts w:hint="eastAsia"/>
+          <w:lang w:eastAsia="ko-KR"/>
+        </w:rPr>
+        <w:t xml:space="preserve"> </w:t>
+      </w:r>
+      <w:r>
+        <w:rPr>
+          <w:rFonts w:hint="eastAsia"/>
+          <w:lang w:eastAsia="ko-KR"/>
+        </w:rPr>
+        <w:t>이상의</w:t>
+      </w:r>
+      <w:r>
+        <w:rPr>
+          <w:rFonts w:hint="eastAsia"/>
+          <w:lang w:eastAsia="ko-KR"/>
+        </w:rPr>
+        <w:t xml:space="preserve"> UE </w:t>
+      </w:r>
+      <w:r>
+        <w:rPr>
+          <w:rFonts w:hint="eastAsia"/>
+          <w:lang w:eastAsia="ko-KR"/>
+        </w:rPr>
+        <w:t>대역폭</w:t>
+      </w:r>
+      <w:r>
+        <w:rPr>
+          <w:rFonts w:hint="eastAsia"/>
+          <w:lang w:eastAsia="ko-KR"/>
+        </w:rPr>
+        <w:t xml:space="preserve"> </w:t>
+      </w:r>
+      <w:r>
+        <w:rPr>
+          <w:rFonts w:hint="eastAsia"/>
+          <w:lang w:eastAsia="ko-KR"/>
+        </w:rPr>
+        <w:t>부분과</w:t>
+      </w:r>
+      <w:r>
+        <w:rPr>
+          <w:rFonts w:hint="eastAsia"/>
+          <w:lang w:eastAsia="ko-KR"/>
+        </w:rPr>
+        <w:t xml:space="preserve"> </w:t>
+      </w:r>
+      <w:r>
+        <w:rPr>
+          <w:rFonts w:hint="eastAsia"/>
+          <w:lang w:eastAsia="ko-KR"/>
+        </w:rPr>
+        <w:t>송수신</w:t>
+      </w:r>
+      <w:r>
+        <w:rPr>
+          <w:rFonts w:hint="eastAsia"/>
+          <w:lang w:eastAsia="ko-KR"/>
+        </w:rPr>
+        <w:t xml:space="preserve"> </w:t>
+      </w:r>
+      <w:r>
+        <w:rPr>
+          <w:rFonts w:hint="eastAsia"/>
+          <w:lang w:eastAsia="ko-KR"/>
+        </w:rPr>
+        <w:t>할</w:t>
+      </w:r>
+      <w:r>
+        <w:rPr>
+          <w:rFonts w:hint="eastAsia"/>
+          <w:lang w:eastAsia="ko-KR"/>
+        </w:rPr>
+        <w:t xml:space="preserve"> </w:t>
+      </w:r>
+      <w:r>
+        <w:rPr>
+          <w:rFonts w:hint="eastAsia"/>
+          <w:lang w:eastAsia="ko-KR"/>
+        </w:rPr>
+        <w:t>수</w:t>
+      </w:r>
+      <w:r>
+        <w:rPr>
+          <w:rFonts w:hint="eastAsia"/>
+          <w:lang w:eastAsia="ko-KR"/>
+        </w:rPr>
+        <w:t xml:space="preserve"> </w:t>
+      </w:r>
+      <w:r>
+        <w:rPr>
+          <w:rFonts w:hint="eastAsia"/>
+          <w:lang w:eastAsia="ko-KR"/>
+        </w:rPr>
+        <w:t>있어야</w:t>
+      </w:r>
+      <w:r>
+        <w:rPr>
+          <w:rFonts w:hint="eastAsia"/>
+          <w:lang w:eastAsia="ko-KR"/>
+        </w:rPr>
+        <w:t xml:space="preserve"> </w:t>
+      </w:r>
+      <w:r>
+        <w:rPr>
+          <w:rFonts w:hint="eastAsia"/>
+          <w:lang w:eastAsia="ko-KR"/>
+        </w:rPr>
+        <w:t>한다</w:t>
+      </w:r>
+      <w:r>
+        <w:rPr>
+          <w:rFonts w:hint="eastAsia"/>
+          <w:lang w:eastAsia="ko-KR"/>
+        </w:rPr>
+        <w:t>.</w:t>
+      </w:r>
+    </w:p>
+    <w:p>
+      <w:pPr>
+        <w:rPr>
+          <w:lang w:eastAsia="ko-KR"/>
+        </w:rPr>
+      </w:pPr>
+      <w:r>
+        <w:rPr>
+          <w:rFonts w:hint="eastAsia"/>
+          <w:lang w:eastAsia="ko-KR"/>
+        </w:rPr>
+        <w:t>채널</w:t>
+      </w:r>
+      <w:r>
+        <w:rPr>
+          <w:rFonts w:hint="eastAsia"/>
+          <w:lang w:eastAsia="ko-KR"/>
+        </w:rPr>
+        <w:t xml:space="preserve"> </w:t>
+      </w:r>
+      <w:r>
+        <w:rPr>
+          <w:rFonts w:hint="eastAsia"/>
+          <w:lang w:eastAsia="ko-KR"/>
+        </w:rPr>
+        <w:t>대역폭</w:t>
+      </w:r>
+      <w:r>
+        <w:rPr>
+          <w:rFonts w:hint="eastAsia"/>
+          <w:lang w:eastAsia="ko-KR"/>
+        </w:rPr>
+        <w:t xml:space="preserve">, </w:t>
+      </w:r>
+      <w:r>
+        <w:rPr>
+          <w:rFonts w:hint="eastAsia"/>
+          <w:lang w:eastAsia="ko-KR"/>
+        </w:rPr>
+        <w:t>보호</w:t>
+      </w:r>
+      <w:r>
+        <w:rPr>
+          <w:rFonts w:hint="eastAsia"/>
+          <w:lang w:eastAsia="ko-KR"/>
+        </w:rPr>
+        <w:t xml:space="preserve"> </w:t>
+      </w:r>
+      <w:r>
+        <w:rPr>
+          <w:rFonts w:hint="eastAsia"/>
+          <w:lang w:eastAsia="ko-KR"/>
+        </w:rPr>
+        <w:t>대역</w:t>
+      </w:r>
+      <w:r>
+        <w:rPr>
+          <w:rFonts w:hint="eastAsia"/>
+          <w:lang w:eastAsia="ko-KR"/>
+        </w:rPr>
+        <w:t xml:space="preserve"> </w:t>
+      </w:r>
+      <w:r>
+        <w:rPr>
+          <w:rFonts w:hint="eastAsia"/>
+          <w:lang w:eastAsia="ko-KR"/>
+        </w:rPr>
+        <w:t>및</w:t>
+      </w:r>
+      <w:r>
+        <w:rPr>
+          <w:rFonts w:hint="eastAsia"/>
+          <w:lang w:eastAsia="ko-KR"/>
+        </w:rPr>
+        <w:t xml:space="preserve"> </w:t>
+      </w:r>
+      <w:r>
+        <w:rPr>
+          <w:rFonts w:hint="eastAsia"/>
+          <w:lang w:eastAsia="ko-KR"/>
+        </w:rPr>
+        <w:t>전송</w:t>
+      </w:r>
+      <w:r>
+        <w:rPr>
+          <w:rFonts w:hint="eastAsia"/>
+          <w:lang w:eastAsia="ko-KR"/>
+        </w:rPr>
+        <w:t xml:space="preserve"> </w:t>
+      </w:r>
+      <w:r>
+        <w:rPr>
+          <w:rFonts w:hint="eastAsia"/>
+          <w:lang w:eastAsia="ko-KR"/>
+        </w:rPr>
+        <w:t>대역폭</w:t>
+      </w:r>
+      <w:r>
+        <w:rPr>
+          <w:rFonts w:hint="eastAsia"/>
+          <w:lang w:eastAsia="ko-KR"/>
+        </w:rPr>
+        <w:t xml:space="preserve"> </w:t>
+      </w:r>
+      <w:r>
+        <w:rPr>
+          <w:rFonts w:hint="eastAsia"/>
+          <w:lang w:eastAsia="ko-KR"/>
+        </w:rPr>
+        <w:t>구성</w:t>
+      </w:r>
+      <w:r>
+        <w:rPr>
+          <w:rFonts w:hint="eastAsia"/>
+          <w:lang w:eastAsia="ko-KR"/>
+        </w:rPr>
+        <w:t xml:space="preserve"> </w:t>
+      </w:r>
+      <w:r>
+        <w:rPr>
+          <w:rFonts w:hint="eastAsia"/>
+          <w:lang w:eastAsia="ko-KR"/>
+        </w:rPr>
+        <w:t>간의</w:t>
+      </w:r>
+      <w:r>
+        <w:rPr>
+          <w:rFonts w:hint="eastAsia"/>
+          <w:lang w:eastAsia="ko-KR"/>
+        </w:rPr>
+        <w:t xml:space="preserve"> </w:t>
+      </w:r>
+      <w:r>
+        <w:rPr>
+          <w:rFonts w:hint="eastAsia"/>
+          <w:lang w:eastAsia="ko-KR"/>
+        </w:rPr>
+        <w:t>관계는</w:t>
+      </w:r>
+      <w:r>
+        <w:rPr>
+          <w:rFonts w:hint="eastAsia"/>
+          <w:lang w:eastAsia="ko-KR"/>
+        </w:rPr>
+        <w:t xml:space="preserve"> </w:t>
+      </w:r>
+      <w:r>
+        <w:rPr>
+          <w:rFonts w:hint="eastAsia"/>
+          <w:lang w:eastAsia="ko-KR"/>
+        </w:rPr>
+        <w:t>그림</w:t>
+      </w:r>
+      <w:r>
+        <w:rPr>
+          <w:rFonts w:hint="eastAsia"/>
+          <w:lang w:eastAsia="ko-KR"/>
+        </w:rPr>
+        <w:t xml:space="preserve"> 5.3.1-1</w:t>
+      </w:r>
+      <w:r>
+        <w:rPr>
+          <w:rFonts w:hint="eastAsia"/>
+          <w:lang w:eastAsia="ko-KR"/>
+        </w:rPr>
+        <w:t>에</w:t>
+      </w:r>
+      <w:r>
+        <w:rPr>
+          <w:rFonts w:hint="eastAsia"/>
+          <w:lang w:eastAsia="ko-KR"/>
+        </w:rPr>
+        <w:t xml:space="preserve"> </w:t>
+      </w:r>
+      <w:r>
+        <w:rPr>
+          <w:rFonts w:hint="eastAsia"/>
+          <w:lang w:eastAsia="ko-KR"/>
+        </w:rPr>
+        <w:t>나와</w:t>
+      </w:r>
+      <w:r>
+        <w:rPr>
+          <w:rFonts w:hint="eastAsia"/>
+          <w:lang w:eastAsia="ko-KR"/>
+        </w:rPr>
+        <w:t xml:space="preserve"> </w:t>
+      </w:r>
+      <w:r>
+        <w:rPr>
+          <w:rFonts w:hint="eastAsia"/>
+          <w:lang w:eastAsia="ko-KR"/>
+        </w:rPr>
+        <w:t>있다</w:t>
+      </w:r>
+      <w:r>
+        <w:rPr>
+          <w:rFonts w:hint="eastAsia"/>
+          <w:lang w:eastAsia="ko-KR"/>
+        </w:rPr>
+        <w:t>.</w:t>
+      </w:r>
+    </w:p>
+    <w:p>
+      <w:pPr>
+        <w:jc w:val="center"/>
+      </w:pPr>
+      <w:r>
+        <w:object w:dxaOrig="6637" w:dyaOrig="3282" w14:anchorId="2EEA4B1E">
+          <v:shape id="_x0000_i1028" type="#_x0000_t75" style="width:6in;height:3in;mso-position-horizontal-relative:page;mso-position-vertical-relative:page" o:ole="">
+            <v:imagedata r:id="rId20" o:title=""/>
+          </v:shape>
+          <o:OLEObject Type="Embed" ProgID="Equation.3" ShapeID="_x0000_i1028" DrawAspect="Content" ObjectID="_1642491522" r:id="rId21"/>
+        </w:object>
+      </w:r>
+    </w:p>
+    <w:p>
+      <w:pPr>
+        <w:jc w:val="center"/>
+        <w:rPr>
+          <w:b/>
+          <w:bCs/>
+          <w:lang w:eastAsia="ko-KR"/>
+        </w:rPr>
+      </w:pPr>
+      <w:r>
+        <w:rPr>
+          <w:b/>
+          <w:bCs/>
+          <w:lang w:eastAsia="ko-KR"/>
+        </w:rPr>
+        <w:t>Figure 5.3.1-1: Definition of channel bandwidth and transmission bandwidth configuration for one NR channel</w:t>
+      </w:r>
+    </w:p>
+    <w:p>
+      <w:pPr>
+        <w:pStyle w:val="3"/>
+        <w:rPr>
+          <w:lang w:eastAsia="ko-KR"/>
+        </w:rPr>
+      </w:pPr>
+      <w:r>
+        <w:rPr>
+          <w:lang w:eastAsia="ko-KR"/>
+        </w:rPr>
+        <w:t>Transmission bandwidth configuration</w:t>
+      </w:r>
     </w:p>
     <w:p>
       <w:pPr>
@@ -50128,9 +51191,16 @@
         </w:rPr>
       </w:pPr>
     </w:p>
+    <w:p>
+      <w:pPr>
+        <w:rPr>
+          <w:lang w:eastAsia="ko-KR"/>
+        </w:rPr>
+      </w:pPr>
+    </w:p>
     <w:sectPr>
-      <w:headerReference w:type="default" r:id="rId20"/>
-      <w:footerReference w:type="default" r:id="rId21"/>
+      <w:headerReference w:type="default" r:id="rId22"/>
+      <w:footerReference w:type="default" r:id="rId23"/>
       <w:pgSz w:w="12240" w:h="15840"/>
       <w:pgMar w:top="1440" w:right="1440" w:bottom="1440" w:left="1440" w:header="720" w:footer="720" w:gutter="0"/>
       <w:cols w:space="720"/>
@@ -50698,14 +51768,27 @@
             </w:rPr>
             <w:t xml:space="preserve"> of </w:t>
           </w:r>
-          <w:fldSimple w:instr=" NUMPAGES  \* Arabic  \* MERGEFORMAT ">
-            <w:r>
-              <w:rPr>
-                <w:noProof/>
-              </w:rPr>
-              <w:t>75</w:t>
-            </w:r>
-          </w:fldSimple>
+          <w:r>
+            <w:fldChar w:fldCharType="begin"/>
+          </w:r>
+          <w:r>
+            <w:instrText xml:space="preserve"> NUMPAGES  \* Arabic  \* MERGEFORMAT </w:instrText>
+          </w:r>
+          <w:r>
+            <w:fldChar w:fldCharType="separate"/>
+          </w:r>
+          <w:r>
+            <w:rPr>
+              <w:noProof/>
+            </w:rPr>
+            <w:t>75</w:t>
+          </w:r>
+          <w:r>
+            <w:rPr>
+              <w:noProof/>
+            </w:rPr>
+            <w:fldChar w:fldCharType="end"/>
+          </w:r>
         </w:p>
       </w:tc>
     </w:tr>
@@ -56878,6 +57961,7 @@
     <w:rsid w:val="006F44A3"/>
     <w:rsid w:val="007126BC"/>
     <w:rsid w:val="0072014B"/>
+    <w:rsid w:val="00735FFD"/>
     <w:rsid w:val="00762631"/>
     <w:rsid w:val="00771F52"/>
     <w:rsid w:val="00776AB4"/>
@@ -57762,6 +58846,24 @@
 </file>
 
 <file path=customXml/item1.xml><?xml version="1.0" encoding="utf-8"?>
+<?mso-contentType ?>
+<FormTemplates xmlns="http://schemas.microsoft.com/sharepoint/v3/contenttype/forms">
+  <Display>DocumentLibraryForm</Display>
+  <Edit>DocumentLibraryForm</Edit>
+  <New>DocumentLibraryForm</New>
+</FormTemplates>
+</file>
+
+<file path=customXml/item2.xml><?xml version="1.0" encoding="utf-8"?>
+<p:properties xmlns:p="http://schemas.microsoft.com/office/2006/metadata/properties" xmlns:xsi="http://www.w3.org/2001/XMLSchema-instance">
+  <documentManagement>
+    <Gat xmlns="2ec1ac2a-4cb5-40a4-b122-7712fb276773">IC</Gat>
+    <Status xmlns="2ec1ac2a-4cb5-40a4-b122-7712fb276773">Ready for Review</Status>
+  </documentManagement>
+</p:properties>
+</file>
+
+<file path=customXml/item3.xml><?xml version="1.0" encoding="utf-8"?>
 <ct:contentTypeSchema xmlns:ct="http://schemas.microsoft.com/office/2006/metadata/contentType" xmlns:ma="http://schemas.microsoft.com/office/2006/metadata/properties/metaAttributes" ct:_="" ma:_="" ma:contentTypeName="Document" ma:contentTypeID="0x010100912960106A3E4F47BFB96C9FCD053E8D" ma:contentTypeVersion="5" ma:contentTypeDescription="Create a new document." ma:contentTypeScope="" ma:versionID="2de3f926a3c0f17089feb522e9b09ab1">
   <xsd:schema xmlns:xsd="http://www.w3.org/2001/XMLSchema" xmlns:p="http://schemas.microsoft.com/office/2006/metadata/properties" xmlns:ns2="2ec1ac2a-4cb5-40a4-b122-7712fb276773" targetNamespace="http://schemas.microsoft.com/office/2006/metadata/properties" ma:root="true" ma:fieldsID="e1f24f6a315dc27bce075d22310a17a5" ns2:_="">
     <xsd:import namespace="2ec1ac2a-4cb5-40a4-b122-7712fb276773"/>
@@ -57842,29 +58944,28 @@
 </ct:contentTypeSchema>
 </file>
 
-<file path=customXml/item2.xml><?xml version="1.0" encoding="utf-8"?>
-<p:properties xmlns:p="http://schemas.microsoft.com/office/2006/metadata/properties" xmlns:xsi="http://www.w3.org/2001/XMLSchema-instance">
-  <documentManagement>
-    <Gat xmlns="2ec1ac2a-4cb5-40a4-b122-7712fb276773">IC</Gat>
-    <Status xmlns="2ec1ac2a-4cb5-40a4-b122-7712fb276773">Ready for Review</Status>
-  </documentManagement>
-</p:properties>
-</file>
-
-<file path=customXml/item3.xml><?xml version="1.0" encoding="utf-8"?>
-<?mso-contentType ?>
-<FormTemplates xmlns="http://schemas.microsoft.com/sharepoint/v3/contenttype/forms">
-  <Display>DocumentLibraryForm</Display>
-  <Edit>DocumentLibraryForm</Edit>
-  <New>DocumentLibraryForm</New>
-</FormTemplates>
-</file>
-
 <file path=customXml/item4.xml><?xml version="1.0" encoding="utf-8"?>
 <b:Sources xmlns:b="http://schemas.openxmlformats.org/officeDocument/2006/bibliography" xmlns="http://schemas.openxmlformats.org/officeDocument/2006/bibliography" SelectedStyle="\APA.XSL" StyleName="APA"/>
 </file>
 
 <file path=customXml/itemProps1.xml><?xml version="1.0" encoding="utf-8"?>
+<ds:datastoreItem xmlns:ds="http://schemas.openxmlformats.org/officeDocument/2006/customXml" ds:itemID="{7D4FE01D-1055-48A2-B526-C8AAEA4E33FB}">
+  <ds:schemaRefs>
+    <ds:schemaRef ds:uri="http://schemas.microsoft.com/sharepoint/v3/contenttype/forms"/>
+  </ds:schemaRefs>
+</ds:datastoreItem>
+</file>
+
+<file path=customXml/itemProps2.xml><?xml version="1.0" encoding="utf-8"?>
+<ds:datastoreItem xmlns:ds="http://schemas.openxmlformats.org/officeDocument/2006/customXml" ds:itemID="{22EF12C5-4EE5-401D-AF32-34459B235CB4}">
+  <ds:schemaRefs>
+    <ds:schemaRef ds:uri="http://schemas.microsoft.com/office/2006/metadata/properties"/>
+    <ds:schemaRef ds:uri="2ec1ac2a-4cb5-40a4-b122-7712fb276773"/>
+  </ds:schemaRefs>
+</ds:datastoreItem>
+</file>
+
+<file path=customXml/itemProps3.xml><?xml version="1.0" encoding="utf-8"?>
 <ds:datastoreItem xmlns:ds="http://schemas.openxmlformats.org/officeDocument/2006/customXml" ds:itemID="{413738C2-4739-401D-BFAC-3D8C20A1C92A}">
   <ds:schemaRefs>
     <ds:schemaRef ds:uri="http://schemas.microsoft.com/office/2006/metadata/contentType"/>
@@ -57881,25 +58982,8 @@
 </ds:datastoreItem>
 </file>
 
-<file path=customXml/itemProps2.xml><?xml version="1.0" encoding="utf-8"?>
-<ds:datastoreItem xmlns:ds="http://schemas.openxmlformats.org/officeDocument/2006/customXml" ds:itemID="{22EF12C5-4EE5-401D-AF32-34459B235CB4}">
-  <ds:schemaRefs>
-    <ds:schemaRef ds:uri="http://schemas.microsoft.com/office/2006/metadata/properties"/>
-    <ds:schemaRef ds:uri="2ec1ac2a-4cb5-40a4-b122-7712fb276773"/>
-  </ds:schemaRefs>
-</ds:datastoreItem>
-</file>
-
-<file path=customXml/itemProps3.xml><?xml version="1.0" encoding="utf-8"?>
-<ds:datastoreItem xmlns:ds="http://schemas.openxmlformats.org/officeDocument/2006/customXml" ds:itemID="{7D4FE01D-1055-48A2-B526-C8AAEA4E33FB}">
-  <ds:schemaRefs>
-    <ds:schemaRef ds:uri="http://schemas.microsoft.com/sharepoint/v3/contenttype/forms"/>
-  </ds:schemaRefs>
-</ds:datastoreItem>
-</file>
-
 <file path=customXml/itemProps4.xml><?xml version="1.0" encoding="utf-8"?>
-<ds:datastoreItem xmlns:ds="http://schemas.openxmlformats.org/officeDocument/2006/customXml" ds:itemID="{2A2EC39C-1BB5-445A-8078-197A1B777067}">
+<ds:datastoreItem xmlns:ds="http://schemas.openxmlformats.org/officeDocument/2006/customXml" ds:itemID="{A0E86598-BA41-43D3-B155-C822DBA02562}">
   <ds:schemaRefs>
     <ds:schemaRef ds:uri="http://schemas.openxmlformats.org/officeDocument/2006/bibliography"/>
   </ds:schemaRefs>

</xml_diff>

<commit_message>
update book list, gdb, and 3gpp
</commit_message>
<xml_diff>
--- a/Temp/38104-f70(analysis).docx
+++ b/Temp/38104-f70(analysis).docx
@@ -11412,10 +11412,10 @@
                   <v:path o:extrusionok="f" gradientshapeok="t" o:connecttype="rect"/>
                   <o:lock v:ext="edit" aspectratio="t"/>
                 </v:shapetype>
-                <v:shape id="_x0000_i1025" type="#_x0000_t75" style="width:21.05pt;height:15.6pt" o:ole="">
+                <v:shape id="_x0000_i1025" type="#_x0000_t75" style="width:21.3pt;height:15.65pt" o:ole="">
                   <v:imagedata r:id="rId11" o:title=""/>
                 </v:shape>
-                <o:OLEObject Type="Embed" ProgID="Equation.3" ShapeID="_x0000_i1025" DrawAspect="Content" ObjectID="_1642491519" r:id="rId12"/>
+                <o:OLEObject Type="Embed" ProgID="Equation.3" ShapeID="_x0000_i1025" DrawAspect="Content" ObjectID="_1642577831" r:id="rId12"/>
               </w:object>
             </w:r>
           </w:p>
@@ -18440,10 +18440,10 @@
       </w:pPr>
       <w:r>
         <w:object w:dxaOrig="10801" w:dyaOrig="4410" w14:anchorId="5BBE26F1">
-          <v:shape id="_x0000_i1026" type="#_x0000_t75" style="width:462.55pt;height:186.8pt" o:ole="">
+          <v:shape id="_x0000_i1026" type="#_x0000_t75" style="width:462.05pt;height:186.55pt" o:ole="">
             <v:imagedata r:id="rId15" o:title=""/>
           </v:shape>
-          <o:OLEObject Type="Embed" ProgID="Visio.Drawing.15" ShapeID="_x0000_i1026" DrawAspect="Content" ObjectID="_1642491520" r:id="rId16"/>
+          <o:OLEObject Type="Embed" ProgID="Visio.Drawing.15" ShapeID="_x0000_i1026" DrawAspect="Content" ObjectID="_1642577832" r:id="rId16"/>
         </w:object>
       </w:r>
       <w:r>
@@ -21442,10 +21442,10 @@
       </w:pPr>
       <w:r>
         <w:object w:dxaOrig="6615" w:dyaOrig="3496" w14:anchorId="25A92763">
-          <v:shape id="_x0000_i1027" type="#_x0000_t75" style="width:330.1pt;height:173.2pt" o:ole="">
+          <v:shape id="_x0000_i1027" type="#_x0000_t75" style="width:329.95pt;height:173.45pt" o:ole="">
             <v:imagedata r:id="rId17" o:title=""/>
           </v:shape>
-          <o:OLEObject Type="Embed" ProgID="Visio.Drawing.15" ShapeID="_x0000_i1027" DrawAspect="Content" ObjectID="_1642491521" r:id="rId18"/>
+          <o:OLEObject Type="Embed" ProgID="Visio.Drawing.15" ShapeID="_x0000_i1027" DrawAspect="Content" ObjectID="_1642577833" r:id="rId18"/>
         </w:object>
       </w:r>
       <w:r>
@@ -51027,7 +51027,7 @@
           <v:shape id="_x0000_i1028" type="#_x0000_t75" style="width:6in;height:3in;mso-position-horizontal-relative:page;mso-position-vertical-relative:page" o:ole="">
             <v:imagedata r:id="rId20" o:title=""/>
           </v:shape>
-          <o:OLEObject Type="Embed" ProgID="Equation.3" ShapeID="_x0000_i1028" DrawAspect="Content" ObjectID="_1642491522" r:id="rId21"/>
+          <o:OLEObject Type="Embed" ProgID="Equation.3" ShapeID="_x0000_i1028" DrawAspect="Content" ObjectID="_1642577834" r:id="rId21"/>
         </w:object>
       </w:r>
     </w:p>
@@ -51069,9 +51069,2595 @@
           <w:lang w:eastAsia="ko-KR"/>
         </w:rPr>
       </w:pPr>
-      <w:bookmarkStart w:id="16" w:name="_GoBack"/>
-      <w:bookmarkEnd w:id="16"/>
+      <w:r>
+        <w:rPr>
+          <w:rFonts w:hint="eastAsia"/>
+          <w:lang w:eastAsia="ko-KR"/>
+        </w:rPr>
+        <w:t>각</w:t>
+      </w:r>
+      <w:r>
+        <w:rPr>
+          <w:rFonts w:hint="eastAsia"/>
+          <w:lang w:eastAsia="ko-KR"/>
+        </w:rPr>
+        <w:t xml:space="preserve"> BS </w:t>
+      </w:r>
+      <w:r>
+        <w:rPr>
+          <w:rFonts w:hint="eastAsia"/>
+          <w:lang w:eastAsia="ko-KR"/>
+        </w:rPr>
+        <w:t>채널</w:t>
+      </w:r>
+      <w:r>
+        <w:rPr>
+          <w:rFonts w:hint="eastAsia"/>
+          <w:lang w:eastAsia="ko-KR"/>
+        </w:rPr>
+        <w:t xml:space="preserve"> </w:t>
+      </w:r>
+      <w:r>
+        <w:rPr>
+          <w:rFonts w:hint="eastAsia"/>
+          <w:lang w:eastAsia="ko-KR"/>
+        </w:rPr>
+        <w:t>대역폭</w:t>
+      </w:r>
+      <w:r>
+        <w:rPr>
+          <w:rFonts w:hint="eastAsia"/>
+          <w:lang w:eastAsia="ko-KR"/>
+        </w:rPr>
+        <w:t xml:space="preserve"> </w:t>
+      </w:r>
+      <w:r>
+        <w:rPr>
+          <w:rFonts w:hint="eastAsia"/>
+          <w:lang w:eastAsia="ko-KR"/>
+        </w:rPr>
+        <w:t>및</w:t>
+      </w:r>
+      <w:r>
+        <w:rPr>
+          <w:rFonts w:hint="eastAsia"/>
+          <w:lang w:eastAsia="ko-KR"/>
+        </w:rPr>
+        <w:t xml:space="preserve"> </w:t>
+      </w:r>
+      <w:proofErr w:type="spellStart"/>
+      <w:r>
+        <w:rPr>
+          <w:rFonts w:hint="eastAsia"/>
+          <w:lang w:eastAsia="ko-KR"/>
+        </w:rPr>
+        <w:t>부반송파</w:t>
+      </w:r>
+      <w:proofErr w:type="spellEnd"/>
+      <w:r>
+        <w:rPr>
+          <w:rFonts w:hint="eastAsia"/>
+          <w:lang w:eastAsia="ko-KR"/>
+        </w:rPr>
+        <w:t xml:space="preserve"> </w:t>
+      </w:r>
+      <w:r>
+        <w:rPr>
+          <w:rFonts w:hint="eastAsia"/>
+          <w:lang w:eastAsia="ko-KR"/>
+        </w:rPr>
+        <w:t>간격에</w:t>
+      </w:r>
+      <w:r>
+        <w:rPr>
+          <w:rFonts w:hint="eastAsia"/>
+          <w:lang w:eastAsia="ko-KR"/>
+        </w:rPr>
+        <w:t xml:space="preserve"> </w:t>
+      </w:r>
+      <w:r>
+        <w:rPr>
+          <w:rFonts w:hint="eastAsia"/>
+          <w:lang w:eastAsia="ko-KR"/>
+        </w:rPr>
+        <w:t>대한</w:t>
+      </w:r>
+      <w:r>
+        <w:rPr>
+          <w:rFonts w:hint="eastAsia"/>
+          <w:lang w:eastAsia="ko-KR"/>
+        </w:rPr>
+        <w:t xml:space="preserve"> </w:t>
+      </w:r>
+      <w:r>
+        <w:rPr>
+          <w:rFonts w:hint="eastAsia"/>
+          <w:lang w:eastAsia="ko-KR"/>
+        </w:rPr>
+        <w:t>전송</w:t>
+      </w:r>
+      <w:r>
+        <w:rPr>
+          <w:rFonts w:hint="eastAsia"/>
+          <w:lang w:eastAsia="ko-KR"/>
+        </w:rPr>
+        <w:t xml:space="preserve"> </w:t>
+      </w:r>
+      <w:r>
+        <w:rPr>
+          <w:rFonts w:hint="eastAsia"/>
+          <w:lang w:eastAsia="ko-KR"/>
+        </w:rPr>
+        <w:t>대역폭</w:t>
+      </w:r>
+      <w:r>
+        <w:rPr>
+          <w:rFonts w:hint="eastAsia"/>
+          <w:lang w:eastAsia="ko-KR"/>
+        </w:rPr>
+        <w:t xml:space="preserve"> </w:t>
+      </w:r>
+      <w:r>
+        <w:rPr>
+          <w:rFonts w:hint="eastAsia"/>
+          <w:lang w:eastAsia="ko-KR"/>
+        </w:rPr>
+        <w:t>구성</w:t>
+      </w:r>
+      <w:r>
+        <w:rPr>
+          <w:rFonts w:hint="eastAsia"/>
+          <w:lang w:eastAsia="ko-KR"/>
+        </w:rPr>
+        <w:t xml:space="preserve"> N</w:t>
+      </w:r>
+      <w:r>
+        <w:rPr>
+          <w:rFonts w:hint="eastAsia"/>
+          <w:vertAlign w:val="subscript"/>
+          <w:lang w:eastAsia="ko-KR"/>
+        </w:rPr>
+        <w:t>RB</w:t>
+      </w:r>
+      <w:r>
+        <w:rPr>
+          <w:rFonts w:hint="eastAsia"/>
+          <w:lang w:eastAsia="ko-KR"/>
+        </w:rPr>
+        <w:t>는</w:t>
+      </w:r>
+      <w:r>
+        <w:rPr>
+          <w:rFonts w:hint="eastAsia"/>
+          <w:lang w:eastAsia="ko-KR"/>
+        </w:rPr>
+        <w:t xml:space="preserve"> FR1</w:t>
+      </w:r>
+      <w:r>
+        <w:rPr>
+          <w:rFonts w:hint="eastAsia"/>
+          <w:lang w:eastAsia="ko-KR"/>
+        </w:rPr>
+        <w:t>의</w:t>
+      </w:r>
+      <w:r>
+        <w:rPr>
+          <w:rFonts w:hint="eastAsia"/>
+          <w:lang w:eastAsia="ko-KR"/>
+        </w:rPr>
+        <w:t xml:space="preserve"> </w:t>
+      </w:r>
+      <w:r>
+        <w:rPr>
+          <w:rFonts w:hint="eastAsia"/>
+          <w:lang w:eastAsia="ko-KR"/>
+        </w:rPr>
+        <w:t>경우</w:t>
+      </w:r>
+      <w:r>
+        <w:rPr>
+          <w:rFonts w:hint="eastAsia"/>
+          <w:lang w:eastAsia="ko-KR"/>
+        </w:rPr>
+        <w:t xml:space="preserve"> </w:t>
+      </w:r>
+      <w:r>
+        <w:rPr>
+          <w:rFonts w:hint="eastAsia"/>
+          <w:lang w:eastAsia="ko-KR"/>
+        </w:rPr>
+        <w:t>표</w:t>
+      </w:r>
+      <w:r>
+        <w:rPr>
+          <w:rFonts w:hint="eastAsia"/>
+          <w:lang w:eastAsia="ko-KR"/>
+        </w:rPr>
+        <w:t xml:space="preserve"> 5.3.2-</w:t>
+      </w:r>
+      <w:proofErr w:type="gramStart"/>
+      <w:r>
+        <w:rPr>
+          <w:rFonts w:hint="eastAsia"/>
+          <w:lang w:eastAsia="ko-KR"/>
+        </w:rPr>
+        <w:t xml:space="preserve">1 </w:t>
+      </w:r>
+      <w:r>
+        <w:rPr>
+          <w:rFonts w:hint="eastAsia"/>
+          <w:lang w:eastAsia="ko-KR"/>
+        </w:rPr>
+        <w:t>에</w:t>
+      </w:r>
+      <w:proofErr w:type="gramEnd"/>
+      <w:r>
+        <w:rPr>
+          <w:rFonts w:hint="eastAsia"/>
+          <w:lang w:eastAsia="ko-KR"/>
+        </w:rPr>
+        <w:t xml:space="preserve"> FR2</w:t>
+      </w:r>
+      <w:r>
+        <w:rPr>
+          <w:rFonts w:hint="eastAsia"/>
+          <w:lang w:eastAsia="ko-KR"/>
+        </w:rPr>
+        <w:t>의</w:t>
+      </w:r>
+      <w:r>
+        <w:rPr>
+          <w:rFonts w:hint="eastAsia"/>
+          <w:lang w:eastAsia="ko-KR"/>
+        </w:rPr>
+        <w:t xml:space="preserve"> </w:t>
+      </w:r>
+      <w:r>
+        <w:rPr>
+          <w:rFonts w:hint="eastAsia"/>
+          <w:lang w:eastAsia="ko-KR"/>
+        </w:rPr>
+        <w:t>경우</w:t>
+      </w:r>
+      <w:r>
+        <w:rPr>
+          <w:rFonts w:hint="eastAsia"/>
+          <w:lang w:eastAsia="ko-KR"/>
+        </w:rPr>
+        <w:t xml:space="preserve"> </w:t>
+      </w:r>
+      <w:r>
+        <w:rPr>
+          <w:rFonts w:hint="eastAsia"/>
+          <w:lang w:eastAsia="ko-KR"/>
+        </w:rPr>
+        <w:t>표</w:t>
+      </w:r>
+      <w:r>
+        <w:rPr>
+          <w:rFonts w:hint="eastAsia"/>
+          <w:lang w:eastAsia="ko-KR"/>
+        </w:rPr>
+        <w:t xml:space="preserve"> 5.3.2-2</w:t>
+      </w:r>
+      <w:r>
+        <w:rPr>
+          <w:rFonts w:hint="eastAsia"/>
+          <w:lang w:eastAsia="ko-KR"/>
+        </w:rPr>
+        <w:t>에</w:t>
+      </w:r>
+      <w:r>
+        <w:rPr>
+          <w:rFonts w:hint="eastAsia"/>
+          <w:lang w:eastAsia="ko-KR"/>
+        </w:rPr>
+        <w:t xml:space="preserve"> </w:t>
+      </w:r>
+      <w:r>
+        <w:rPr>
+          <w:rFonts w:hint="eastAsia"/>
+          <w:lang w:eastAsia="ko-KR"/>
+        </w:rPr>
+        <w:t>지정되어</w:t>
+      </w:r>
+      <w:r>
+        <w:rPr>
+          <w:rFonts w:hint="eastAsia"/>
+          <w:lang w:eastAsia="ko-KR"/>
+        </w:rPr>
+        <w:t xml:space="preserve"> </w:t>
+      </w:r>
+      <w:r>
+        <w:rPr>
+          <w:rFonts w:hint="eastAsia"/>
+          <w:lang w:eastAsia="ko-KR"/>
+        </w:rPr>
+        <w:t>있다</w:t>
+      </w:r>
+      <w:r>
+        <w:rPr>
+          <w:rFonts w:hint="eastAsia"/>
+          <w:lang w:eastAsia="ko-KR"/>
+        </w:rPr>
+        <w:t>.</w:t>
+      </w:r>
     </w:p>
+    <w:p>
+      <w:pPr>
+        <w:jc w:val="center"/>
+        <w:rPr>
+          <w:b/>
+          <w:bCs/>
+          <w:lang w:eastAsia="ko-KR"/>
+        </w:rPr>
+      </w:pPr>
+      <w:r>
+        <w:rPr>
+          <w:b/>
+          <w:bCs/>
+          <w:lang w:eastAsia="ko-KR"/>
+        </w:rPr>
+        <w:t>Table 5.3.2-1: Transmission bandwidth configuration N</w:t>
+      </w:r>
+      <w:r>
+        <w:rPr>
+          <w:b/>
+          <w:bCs/>
+          <w:vertAlign w:val="subscript"/>
+          <w:lang w:eastAsia="ko-KR"/>
+        </w:rPr>
+        <w:t>RB</w:t>
+      </w:r>
+      <w:r>
+        <w:rPr>
+          <w:b/>
+          <w:bCs/>
+          <w:lang w:eastAsia="ko-KR"/>
+        </w:rPr>
+        <w:t xml:space="preserve"> for FR1</w:t>
+      </w:r>
+    </w:p>
+    <w:tbl>
+      <w:tblPr>
+        <w:tblStyle w:val="a9"/>
+        <w:tblW w:w="0" w:type="auto"/>
+        <w:tblLook w:val="04A0" w:firstRow="1" w:lastRow="0" w:firstColumn="1" w:lastColumn="0" w:noHBand="0" w:noVBand="1"/>
+      </w:tblPr>
+      <w:tblGrid>
+        <w:gridCol w:w="667"/>
+        <w:gridCol w:w="667"/>
+        <w:gridCol w:w="668"/>
+        <w:gridCol w:w="668"/>
+        <w:gridCol w:w="668"/>
+        <w:gridCol w:w="668"/>
+        <w:gridCol w:w="668"/>
+        <w:gridCol w:w="668"/>
+        <w:gridCol w:w="668"/>
+        <w:gridCol w:w="668"/>
+        <w:gridCol w:w="668"/>
+        <w:gridCol w:w="668"/>
+        <w:gridCol w:w="668"/>
+        <w:gridCol w:w="668"/>
+      </w:tblGrid>
+      <w:tr>
+        <w:tc>
+          <w:tcPr>
+            <w:tcW w:w="667" w:type="dxa"/>
+            <w:vMerge w:val="restart"/>
+            <w:shd w:val="clear" w:color="auto" w:fill="EAF1DD" w:themeFill="accent3" w:themeFillTint="33"/>
+            <w:vAlign w:val="center"/>
+          </w:tcPr>
+          <w:p>
+            <w:pPr>
+              <w:jc w:val="center"/>
+              <w:rPr>
+                <w:b/>
+                <w:bCs/>
+                <w:sz w:val="20"/>
+                <w:szCs w:val="20"/>
+                <w:lang w:eastAsia="ko-KR"/>
+              </w:rPr>
+            </w:pPr>
+            <w:r>
+              <w:rPr>
+                <w:rFonts w:hint="eastAsia"/>
+                <w:b/>
+                <w:bCs/>
+                <w:sz w:val="20"/>
+                <w:szCs w:val="20"/>
+                <w:lang w:eastAsia="ko-KR"/>
+              </w:rPr>
+              <w:t>S</w:t>
+            </w:r>
+            <w:r>
+              <w:rPr>
+                <w:b/>
+                <w:bCs/>
+                <w:sz w:val="20"/>
+                <w:szCs w:val="20"/>
+                <w:lang w:eastAsia="ko-KR"/>
+              </w:rPr>
+              <w:t>CS</w:t>
+            </w:r>
+          </w:p>
+          <w:p>
+            <w:pPr>
+              <w:jc w:val="center"/>
+              <w:rPr>
+                <w:rFonts w:hint="eastAsia"/>
+                <w:b/>
+                <w:bCs/>
+                <w:sz w:val="20"/>
+                <w:szCs w:val="20"/>
+                <w:lang w:eastAsia="ko-KR"/>
+              </w:rPr>
+            </w:pPr>
+            <w:r>
+              <w:rPr>
+                <w:b/>
+                <w:bCs/>
+                <w:sz w:val="20"/>
+                <w:szCs w:val="20"/>
+                <w:lang w:eastAsia="ko-KR"/>
+              </w:rPr>
+              <w:t>(kHz)</w:t>
+            </w:r>
+          </w:p>
+        </w:tc>
+        <w:tc>
+          <w:tcPr>
+            <w:tcW w:w="667" w:type="dxa"/>
+            <w:shd w:val="clear" w:color="auto" w:fill="EAF1DD" w:themeFill="accent3" w:themeFillTint="33"/>
+          </w:tcPr>
+          <w:p>
+            <w:pPr>
+              <w:jc w:val="center"/>
+              <w:rPr>
+                <w:b/>
+                <w:bCs/>
+                <w:sz w:val="20"/>
+                <w:szCs w:val="20"/>
+                <w:lang w:eastAsia="ko-KR"/>
+              </w:rPr>
+            </w:pPr>
+            <w:r>
+              <w:rPr>
+                <w:b/>
+                <w:bCs/>
+                <w:sz w:val="20"/>
+                <w:szCs w:val="20"/>
+                <w:lang w:eastAsia="ko-KR"/>
+              </w:rPr>
+              <w:t>5</w:t>
+            </w:r>
+          </w:p>
+          <w:p>
+            <w:pPr>
+              <w:jc w:val="center"/>
+              <w:rPr>
+                <w:b/>
+                <w:bCs/>
+                <w:sz w:val="20"/>
+                <w:szCs w:val="20"/>
+                <w:lang w:eastAsia="ko-KR"/>
+              </w:rPr>
+            </w:pPr>
+            <w:r>
+              <w:rPr>
+                <w:b/>
+                <w:bCs/>
+                <w:sz w:val="20"/>
+                <w:szCs w:val="20"/>
+                <w:lang w:eastAsia="ko-KR"/>
+              </w:rPr>
+              <w:t>MHz</w:t>
+            </w:r>
+          </w:p>
+        </w:tc>
+        <w:tc>
+          <w:tcPr>
+            <w:tcW w:w="668" w:type="dxa"/>
+            <w:shd w:val="clear" w:color="auto" w:fill="EAF1DD" w:themeFill="accent3" w:themeFillTint="33"/>
+          </w:tcPr>
+          <w:p>
+            <w:pPr>
+              <w:jc w:val="center"/>
+              <w:rPr>
+                <w:b/>
+                <w:bCs/>
+                <w:sz w:val="20"/>
+                <w:szCs w:val="20"/>
+                <w:lang w:eastAsia="ko-KR"/>
+              </w:rPr>
+            </w:pPr>
+            <w:r>
+              <w:rPr>
+                <w:b/>
+                <w:bCs/>
+                <w:sz w:val="20"/>
+                <w:szCs w:val="20"/>
+                <w:lang w:eastAsia="ko-KR"/>
+              </w:rPr>
+              <w:t>10</w:t>
+            </w:r>
+          </w:p>
+          <w:p>
+            <w:pPr>
+              <w:jc w:val="center"/>
+              <w:rPr>
+                <w:b/>
+                <w:bCs/>
+                <w:sz w:val="20"/>
+                <w:szCs w:val="20"/>
+                <w:lang w:eastAsia="ko-KR"/>
+              </w:rPr>
+            </w:pPr>
+            <w:r>
+              <w:rPr>
+                <w:b/>
+                <w:bCs/>
+                <w:sz w:val="20"/>
+                <w:szCs w:val="20"/>
+                <w:lang w:eastAsia="ko-KR"/>
+              </w:rPr>
+              <w:t>MHz</w:t>
+            </w:r>
+          </w:p>
+        </w:tc>
+        <w:tc>
+          <w:tcPr>
+            <w:tcW w:w="668" w:type="dxa"/>
+            <w:shd w:val="clear" w:color="auto" w:fill="EAF1DD" w:themeFill="accent3" w:themeFillTint="33"/>
+          </w:tcPr>
+          <w:p>
+            <w:pPr>
+              <w:jc w:val="center"/>
+              <w:rPr>
+                <w:b/>
+                <w:bCs/>
+                <w:sz w:val="20"/>
+                <w:szCs w:val="20"/>
+                <w:lang w:eastAsia="ko-KR"/>
+              </w:rPr>
+            </w:pPr>
+            <w:r>
+              <w:rPr>
+                <w:b/>
+                <w:bCs/>
+                <w:sz w:val="20"/>
+                <w:szCs w:val="20"/>
+                <w:lang w:eastAsia="ko-KR"/>
+              </w:rPr>
+              <w:t>15</w:t>
+            </w:r>
+          </w:p>
+          <w:p>
+            <w:pPr>
+              <w:jc w:val="center"/>
+              <w:rPr>
+                <w:b/>
+                <w:bCs/>
+                <w:sz w:val="20"/>
+                <w:szCs w:val="20"/>
+                <w:lang w:eastAsia="ko-KR"/>
+              </w:rPr>
+            </w:pPr>
+            <w:r>
+              <w:rPr>
+                <w:b/>
+                <w:bCs/>
+                <w:sz w:val="20"/>
+                <w:szCs w:val="20"/>
+                <w:lang w:eastAsia="ko-KR"/>
+              </w:rPr>
+              <w:t>MHz</w:t>
+            </w:r>
+          </w:p>
+        </w:tc>
+        <w:tc>
+          <w:tcPr>
+            <w:tcW w:w="668" w:type="dxa"/>
+            <w:shd w:val="clear" w:color="auto" w:fill="EAF1DD" w:themeFill="accent3" w:themeFillTint="33"/>
+          </w:tcPr>
+          <w:p>
+            <w:pPr>
+              <w:jc w:val="center"/>
+              <w:rPr>
+                <w:b/>
+                <w:bCs/>
+                <w:sz w:val="20"/>
+                <w:szCs w:val="20"/>
+                <w:lang w:eastAsia="ko-KR"/>
+              </w:rPr>
+            </w:pPr>
+            <w:r>
+              <w:rPr>
+                <w:b/>
+                <w:bCs/>
+                <w:sz w:val="20"/>
+                <w:szCs w:val="20"/>
+                <w:lang w:eastAsia="ko-KR"/>
+              </w:rPr>
+              <w:t>20</w:t>
+            </w:r>
+          </w:p>
+          <w:p>
+            <w:pPr>
+              <w:jc w:val="center"/>
+              <w:rPr>
+                <w:b/>
+                <w:bCs/>
+                <w:sz w:val="20"/>
+                <w:szCs w:val="20"/>
+                <w:lang w:eastAsia="ko-KR"/>
+              </w:rPr>
+            </w:pPr>
+            <w:r>
+              <w:rPr>
+                <w:b/>
+                <w:bCs/>
+                <w:sz w:val="20"/>
+                <w:szCs w:val="20"/>
+                <w:lang w:eastAsia="ko-KR"/>
+              </w:rPr>
+              <w:t>MHz</w:t>
+            </w:r>
+          </w:p>
+        </w:tc>
+        <w:tc>
+          <w:tcPr>
+            <w:tcW w:w="668" w:type="dxa"/>
+            <w:shd w:val="clear" w:color="auto" w:fill="EAF1DD" w:themeFill="accent3" w:themeFillTint="33"/>
+          </w:tcPr>
+          <w:p>
+            <w:pPr>
+              <w:jc w:val="center"/>
+              <w:rPr>
+                <w:b/>
+                <w:bCs/>
+                <w:sz w:val="20"/>
+                <w:szCs w:val="20"/>
+                <w:lang w:eastAsia="ko-KR"/>
+              </w:rPr>
+            </w:pPr>
+            <w:r>
+              <w:rPr>
+                <w:b/>
+                <w:bCs/>
+                <w:sz w:val="20"/>
+                <w:szCs w:val="20"/>
+                <w:lang w:eastAsia="ko-KR"/>
+              </w:rPr>
+              <w:t>25</w:t>
+            </w:r>
+          </w:p>
+          <w:p>
+            <w:pPr>
+              <w:jc w:val="center"/>
+              <w:rPr>
+                <w:b/>
+                <w:bCs/>
+                <w:sz w:val="20"/>
+                <w:szCs w:val="20"/>
+                <w:lang w:eastAsia="ko-KR"/>
+              </w:rPr>
+            </w:pPr>
+            <w:r>
+              <w:rPr>
+                <w:b/>
+                <w:bCs/>
+                <w:sz w:val="20"/>
+                <w:szCs w:val="20"/>
+                <w:lang w:eastAsia="ko-KR"/>
+              </w:rPr>
+              <w:t>MHz</w:t>
+            </w:r>
+          </w:p>
+        </w:tc>
+        <w:tc>
+          <w:tcPr>
+            <w:tcW w:w="668" w:type="dxa"/>
+            <w:shd w:val="clear" w:color="auto" w:fill="EAF1DD" w:themeFill="accent3" w:themeFillTint="33"/>
+          </w:tcPr>
+          <w:p>
+            <w:pPr>
+              <w:jc w:val="center"/>
+              <w:rPr>
+                <w:b/>
+                <w:bCs/>
+                <w:sz w:val="20"/>
+                <w:szCs w:val="20"/>
+                <w:lang w:eastAsia="ko-KR"/>
+              </w:rPr>
+            </w:pPr>
+            <w:r>
+              <w:rPr>
+                <w:b/>
+                <w:bCs/>
+                <w:sz w:val="20"/>
+                <w:szCs w:val="20"/>
+                <w:lang w:eastAsia="ko-KR"/>
+              </w:rPr>
+              <w:t>30</w:t>
+            </w:r>
+          </w:p>
+          <w:p>
+            <w:pPr>
+              <w:jc w:val="center"/>
+              <w:rPr>
+                <w:b/>
+                <w:bCs/>
+                <w:sz w:val="20"/>
+                <w:szCs w:val="20"/>
+                <w:lang w:eastAsia="ko-KR"/>
+              </w:rPr>
+            </w:pPr>
+            <w:r>
+              <w:rPr>
+                <w:b/>
+                <w:bCs/>
+                <w:sz w:val="20"/>
+                <w:szCs w:val="20"/>
+                <w:lang w:eastAsia="ko-KR"/>
+              </w:rPr>
+              <w:t>MHz</w:t>
+            </w:r>
+          </w:p>
+        </w:tc>
+        <w:tc>
+          <w:tcPr>
+            <w:tcW w:w="668" w:type="dxa"/>
+            <w:shd w:val="clear" w:color="auto" w:fill="EAF1DD" w:themeFill="accent3" w:themeFillTint="33"/>
+          </w:tcPr>
+          <w:p>
+            <w:pPr>
+              <w:jc w:val="center"/>
+              <w:rPr>
+                <w:b/>
+                <w:bCs/>
+                <w:sz w:val="20"/>
+                <w:szCs w:val="20"/>
+                <w:lang w:eastAsia="ko-KR"/>
+              </w:rPr>
+            </w:pPr>
+            <w:r>
+              <w:rPr>
+                <w:b/>
+                <w:bCs/>
+                <w:sz w:val="20"/>
+                <w:szCs w:val="20"/>
+                <w:lang w:eastAsia="ko-KR"/>
+              </w:rPr>
+              <w:t>40</w:t>
+            </w:r>
+          </w:p>
+          <w:p>
+            <w:pPr>
+              <w:jc w:val="center"/>
+              <w:rPr>
+                <w:b/>
+                <w:bCs/>
+                <w:sz w:val="20"/>
+                <w:szCs w:val="20"/>
+                <w:lang w:eastAsia="ko-KR"/>
+              </w:rPr>
+            </w:pPr>
+            <w:r>
+              <w:rPr>
+                <w:b/>
+                <w:bCs/>
+                <w:sz w:val="20"/>
+                <w:szCs w:val="20"/>
+                <w:lang w:eastAsia="ko-KR"/>
+              </w:rPr>
+              <w:t>MHz</w:t>
+            </w:r>
+          </w:p>
+        </w:tc>
+        <w:tc>
+          <w:tcPr>
+            <w:tcW w:w="668" w:type="dxa"/>
+            <w:shd w:val="clear" w:color="auto" w:fill="EAF1DD" w:themeFill="accent3" w:themeFillTint="33"/>
+          </w:tcPr>
+          <w:p>
+            <w:pPr>
+              <w:jc w:val="center"/>
+              <w:rPr>
+                <w:b/>
+                <w:bCs/>
+                <w:sz w:val="20"/>
+                <w:szCs w:val="20"/>
+                <w:lang w:eastAsia="ko-KR"/>
+              </w:rPr>
+            </w:pPr>
+            <w:r>
+              <w:rPr>
+                <w:b/>
+                <w:bCs/>
+                <w:sz w:val="20"/>
+                <w:szCs w:val="20"/>
+                <w:lang w:eastAsia="ko-KR"/>
+              </w:rPr>
+              <w:t>50</w:t>
+            </w:r>
+          </w:p>
+          <w:p>
+            <w:pPr>
+              <w:jc w:val="center"/>
+              <w:rPr>
+                <w:b/>
+                <w:bCs/>
+                <w:sz w:val="20"/>
+                <w:szCs w:val="20"/>
+                <w:lang w:eastAsia="ko-KR"/>
+              </w:rPr>
+            </w:pPr>
+            <w:r>
+              <w:rPr>
+                <w:b/>
+                <w:bCs/>
+                <w:sz w:val="20"/>
+                <w:szCs w:val="20"/>
+                <w:lang w:eastAsia="ko-KR"/>
+              </w:rPr>
+              <w:t>MHz</w:t>
+            </w:r>
+          </w:p>
+        </w:tc>
+        <w:tc>
+          <w:tcPr>
+            <w:tcW w:w="668" w:type="dxa"/>
+            <w:shd w:val="clear" w:color="auto" w:fill="EAF1DD" w:themeFill="accent3" w:themeFillTint="33"/>
+          </w:tcPr>
+          <w:p>
+            <w:pPr>
+              <w:jc w:val="center"/>
+              <w:rPr>
+                <w:b/>
+                <w:bCs/>
+                <w:sz w:val="20"/>
+                <w:szCs w:val="20"/>
+                <w:lang w:eastAsia="ko-KR"/>
+              </w:rPr>
+            </w:pPr>
+            <w:r>
+              <w:rPr>
+                <w:b/>
+                <w:bCs/>
+                <w:sz w:val="20"/>
+                <w:szCs w:val="20"/>
+                <w:lang w:eastAsia="ko-KR"/>
+              </w:rPr>
+              <w:t>60</w:t>
+            </w:r>
+          </w:p>
+          <w:p>
+            <w:pPr>
+              <w:jc w:val="center"/>
+              <w:rPr>
+                <w:b/>
+                <w:bCs/>
+                <w:sz w:val="20"/>
+                <w:szCs w:val="20"/>
+                <w:lang w:eastAsia="ko-KR"/>
+              </w:rPr>
+            </w:pPr>
+            <w:r>
+              <w:rPr>
+                <w:b/>
+                <w:bCs/>
+                <w:sz w:val="20"/>
+                <w:szCs w:val="20"/>
+                <w:lang w:eastAsia="ko-KR"/>
+              </w:rPr>
+              <w:t>MHz</w:t>
+            </w:r>
+          </w:p>
+        </w:tc>
+        <w:tc>
+          <w:tcPr>
+            <w:tcW w:w="668" w:type="dxa"/>
+            <w:shd w:val="clear" w:color="auto" w:fill="EAF1DD" w:themeFill="accent3" w:themeFillTint="33"/>
+          </w:tcPr>
+          <w:p>
+            <w:pPr>
+              <w:jc w:val="center"/>
+              <w:rPr>
+                <w:b/>
+                <w:bCs/>
+                <w:sz w:val="20"/>
+                <w:szCs w:val="20"/>
+                <w:lang w:eastAsia="ko-KR"/>
+              </w:rPr>
+            </w:pPr>
+            <w:r>
+              <w:rPr>
+                <w:b/>
+                <w:bCs/>
+                <w:sz w:val="20"/>
+                <w:szCs w:val="20"/>
+                <w:lang w:eastAsia="ko-KR"/>
+              </w:rPr>
+              <w:t>70</w:t>
+            </w:r>
+          </w:p>
+          <w:p>
+            <w:pPr>
+              <w:jc w:val="center"/>
+              <w:rPr>
+                <w:b/>
+                <w:bCs/>
+                <w:sz w:val="20"/>
+                <w:szCs w:val="20"/>
+                <w:lang w:eastAsia="ko-KR"/>
+              </w:rPr>
+            </w:pPr>
+            <w:r>
+              <w:rPr>
+                <w:b/>
+                <w:bCs/>
+                <w:sz w:val="20"/>
+                <w:szCs w:val="20"/>
+                <w:lang w:eastAsia="ko-KR"/>
+              </w:rPr>
+              <w:t>MHz</w:t>
+            </w:r>
+          </w:p>
+        </w:tc>
+        <w:tc>
+          <w:tcPr>
+            <w:tcW w:w="668" w:type="dxa"/>
+            <w:shd w:val="clear" w:color="auto" w:fill="EAF1DD" w:themeFill="accent3" w:themeFillTint="33"/>
+          </w:tcPr>
+          <w:p>
+            <w:pPr>
+              <w:jc w:val="center"/>
+              <w:rPr>
+                <w:b/>
+                <w:bCs/>
+                <w:sz w:val="20"/>
+                <w:szCs w:val="20"/>
+                <w:lang w:eastAsia="ko-KR"/>
+              </w:rPr>
+            </w:pPr>
+            <w:r>
+              <w:rPr>
+                <w:b/>
+                <w:bCs/>
+                <w:sz w:val="20"/>
+                <w:szCs w:val="20"/>
+                <w:lang w:eastAsia="ko-KR"/>
+              </w:rPr>
+              <w:t>80</w:t>
+            </w:r>
+          </w:p>
+          <w:p>
+            <w:pPr>
+              <w:jc w:val="center"/>
+              <w:rPr>
+                <w:b/>
+                <w:bCs/>
+                <w:sz w:val="20"/>
+                <w:szCs w:val="20"/>
+                <w:lang w:eastAsia="ko-KR"/>
+              </w:rPr>
+            </w:pPr>
+            <w:r>
+              <w:rPr>
+                <w:b/>
+                <w:bCs/>
+                <w:sz w:val="20"/>
+                <w:szCs w:val="20"/>
+                <w:lang w:eastAsia="ko-KR"/>
+              </w:rPr>
+              <w:t>MHz</w:t>
+            </w:r>
+          </w:p>
+        </w:tc>
+        <w:tc>
+          <w:tcPr>
+            <w:tcW w:w="668" w:type="dxa"/>
+            <w:shd w:val="clear" w:color="auto" w:fill="EAF1DD" w:themeFill="accent3" w:themeFillTint="33"/>
+          </w:tcPr>
+          <w:p>
+            <w:pPr>
+              <w:jc w:val="center"/>
+              <w:rPr>
+                <w:b/>
+                <w:bCs/>
+                <w:sz w:val="20"/>
+                <w:szCs w:val="20"/>
+                <w:lang w:eastAsia="ko-KR"/>
+              </w:rPr>
+            </w:pPr>
+            <w:r>
+              <w:rPr>
+                <w:b/>
+                <w:bCs/>
+                <w:sz w:val="20"/>
+                <w:szCs w:val="20"/>
+                <w:lang w:eastAsia="ko-KR"/>
+              </w:rPr>
+              <w:t>90</w:t>
+            </w:r>
+          </w:p>
+          <w:p>
+            <w:pPr>
+              <w:jc w:val="center"/>
+              <w:rPr>
+                <w:b/>
+                <w:bCs/>
+                <w:sz w:val="20"/>
+                <w:szCs w:val="20"/>
+                <w:lang w:eastAsia="ko-KR"/>
+              </w:rPr>
+            </w:pPr>
+            <w:r>
+              <w:rPr>
+                <w:b/>
+                <w:bCs/>
+                <w:sz w:val="20"/>
+                <w:szCs w:val="20"/>
+                <w:lang w:eastAsia="ko-KR"/>
+              </w:rPr>
+              <w:t>MHz</w:t>
+            </w:r>
+          </w:p>
+        </w:tc>
+        <w:tc>
+          <w:tcPr>
+            <w:tcW w:w="668" w:type="dxa"/>
+            <w:shd w:val="clear" w:color="auto" w:fill="EAF1DD" w:themeFill="accent3" w:themeFillTint="33"/>
+          </w:tcPr>
+          <w:p>
+            <w:pPr>
+              <w:jc w:val="center"/>
+              <w:rPr>
+                <w:b/>
+                <w:bCs/>
+                <w:sz w:val="20"/>
+                <w:szCs w:val="20"/>
+                <w:lang w:eastAsia="ko-KR"/>
+              </w:rPr>
+            </w:pPr>
+            <w:r>
+              <w:rPr>
+                <w:b/>
+                <w:bCs/>
+                <w:sz w:val="20"/>
+                <w:szCs w:val="20"/>
+                <w:lang w:eastAsia="ko-KR"/>
+              </w:rPr>
+              <w:t>100</w:t>
+            </w:r>
+          </w:p>
+          <w:p>
+            <w:pPr>
+              <w:jc w:val="center"/>
+              <w:rPr>
+                <w:b/>
+                <w:bCs/>
+                <w:sz w:val="20"/>
+                <w:szCs w:val="20"/>
+                <w:lang w:eastAsia="ko-KR"/>
+              </w:rPr>
+            </w:pPr>
+            <w:r>
+              <w:rPr>
+                <w:b/>
+                <w:bCs/>
+                <w:sz w:val="20"/>
+                <w:szCs w:val="20"/>
+                <w:lang w:eastAsia="ko-KR"/>
+              </w:rPr>
+              <w:t>MHz</w:t>
+            </w:r>
+          </w:p>
+        </w:tc>
+      </w:tr>
+      <w:tr>
+        <w:tc>
+          <w:tcPr>
+            <w:tcW w:w="667" w:type="dxa"/>
+            <w:vMerge/>
+            <w:shd w:val="clear" w:color="auto" w:fill="EAF1DD" w:themeFill="accent3" w:themeFillTint="33"/>
+          </w:tcPr>
+          <w:p>
+            <w:pPr>
+              <w:jc w:val="center"/>
+              <w:rPr>
+                <w:b/>
+                <w:bCs/>
+                <w:sz w:val="20"/>
+                <w:szCs w:val="20"/>
+                <w:lang w:eastAsia="ko-KR"/>
+              </w:rPr>
+            </w:pPr>
+          </w:p>
+        </w:tc>
+        <w:tc>
+          <w:tcPr>
+            <w:tcW w:w="667" w:type="dxa"/>
+            <w:shd w:val="clear" w:color="auto" w:fill="EAF1DD" w:themeFill="accent3" w:themeFillTint="33"/>
+          </w:tcPr>
+          <w:p>
+            <w:pPr>
+              <w:jc w:val="center"/>
+              <w:rPr>
+                <w:b/>
+                <w:bCs/>
+                <w:sz w:val="20"/>
+                <w:szCs w:val="20"/>
+                <w:lang w:eastAsia="ko-KR"/>
+              </w:rPr>
+            </w:pPr>
+            <w:r>
+              <w:rPr>
+                <w:b/>
+                <w:bCs/>
+                <w:sz w:val="20"/>
+                <w:szCs w:val="20"/>
+                <w:lang w:eastAsia="ko-KR"/>
+              </w:rPr>
+              <w:t>N</w:t>
+            </w:r>
+            <w:r>
+              <w:rPr>
+                <w:b/>
+                <w:bCs/>
+                <w:sz w:val="20"/>
+                <w:szCs w:val="20"/>
+                <w:vertAlign w:val="subscript"/>
+                <w:lang w:eastAsia="ko-KR"/>
+              </w:rPr>
+              <w:t>RB</w:t>
+            </w:r>
+          </w:p>
+        </w:tc>
+        <w:tc>
+          <w:tcPr>
+            <w:tcW w:w="668" w:type="dxa"/>
+            <w:shd w:val="clear" w:color="auto" w:fill="EAF1DD" w:themeFill="accent3" w:themeFillTint="33"/>
+          </w:tcPr>
+          <w:p>
+            <w:pPr>
+              <w:jc w:val="center"/>
+              <w:rPr>
+                <w:b/>
+                <w:bCs/>
+                <w:sz w:val="20"/>
+                <w:szCs w:val="20"/>
+                <w:lang w:eastAsia="ko-KR"/>
+              </w:rPr>
+            </w:pPr>
+            <w:r>
+              <w:rPr>
+                <w:b/>
+                <w:bCs/>
+                <w:sz w:val="20"/>
+                <w:szCs w:val="20"/>
+                <w:lang w:eastAsia="ko-KR"/>
+              </w:rPr>
+              <w:t>N</w:t>
+            </w:r>
+            <w:r>
+              <w:rPr>
+                <w:b/>
+                <w:bCs/>
+                <w:sz w:val="20"/>
+                <w:szCs w:val="20"/>
+                <w:vertAlign w:val="subscript"/>
+                <w:lang w:eastAsia="ko-KR"/>
+              </w:rPr>
+              <w:t>RB</w:t>
+            </w:r>
+          </w:p>
+        </w:tc>
+        <w:tc>
+          <w:tcPr>
+            <w:tcW w:w="668" w:type="dxa"/>
+            <w:shd w:val="clear" w:color="auto" w:fill="EAF1DD" w:themeFill="accent3" w:themeFillTint="33"/>
+          </w:tcPr>
+          <w:p>
+            <w:pPr>
+              <w:jc w:val="center"/>
+              <w:rPr>
+                <w:b/>
+                <w:bCs/>
+                <w:sz w:val="20"/>
+                <w:szCs w:val="20"/>
+                <w:lang w:eastAsia="ko-KR"/>
+              </w:rPr>
+            </w:pPr>
+            <w:r>
+              <w:rPr>
+                <w:b/>
+                <w:bCs/>
+                <w:sz w:val="20"/>
+                <w:szCs w:val="20"/>
+                <w:lang w:eastAsia="ko-KR"/>
+              </w:rPr>
+              <w:t>N</w:t>
+            </w:r>
+            <w:r>
+              <w:rPr>
+                <w:b/>
+                <w:bCs/>
+                <w:sz w:val="20"/>
+                <w:szCs w:val="20"/>
+                <w:vertAlign w:val="subscript"/>
+                <w:lang w:eastAsia="ko-KR"/>
+              </w:rPr>
+              <w:t>RB</w:t>
+            </w:r>
+          </w:p>
+        </w:tc>
+        <w:tc>
+          <w:tcPr>
+            <w:tcW w:w="668" w:type="dxa"/>
+            <w:shd w:val="clear" w:color="auto" w:fill="EAF1DD" w:themeFill="accent3" w:themeFillTint="33"/>
+          </w:tcPr>
+          <w:p>
+            <w:pPr>
+              <w:jc w:val="center"/>
+              <w:rPr>
+                <w:b/>
+                <w:bCs/>
+                <w:sz w:val="20"/>
+                <w:szCs w:val="20"/>
+                <w:lang w:eastAsia="ko-KR"/>
+              </w:rPr>
+            </w:pPr>
+            <w:r>
+              <w:rPr>
+                <w:b/>
+                <w:bCs/>
+                <w:sz w:val="20"/>
+                <w:szCs w:val="20"/>
+                <w:lang w:eastAsia="ko-KR"/>
+              </w:rPr>
+              <w:t>N</w:t>
+            </w:r>
+            <w:r>
+              <w:rPr>
+                <w:b/>
+                <w:bCs/>
+                <w:sz w:val="20"/>
+                <w:szCs w:val="20"/>
+                <w:vertAlign w:val="subscript"/>
+                <w:lang w:eastAsia="ko-KR"/>
+              </w:rPr>
+              <w:t>RB</w:t>
+            </w:r>
+          </w:p>
+        </w:tc>
+        <w:tc>
+          <w:tcPr>
+            <w:tcW w:w="668" w:type="dxa"/>
+            <w:shd w:val="clear" w:color="auto" w:fill="EAF1DD" w:themeFill="accent3" w:themeFillTint="33"/>
+          </w:tcPr>
+          <w:p>
+            <w:pPr>
+              <w:jc w:val="center"/>
+              <w:rPr>
+                <w:b/>
+                <w:bCs/>
+                <w:sz w:val="20"/>
+                <w:szCs w:val="20"/>
+                <w:lang w:eastAsia="ko-KR"/>
+              </w:rPr>
+            </w:pPr>
+            <w:r>
+              <w:rPr>
+                <w:b/>
+                <w:bCs/>
+                <w:sz w:val="20"/>
+                <w:szCs w:val="20"/>
+                <w:lang w:eastAsia="ko-KR"/>
+              </w:rPr>
+              <w:t>N</w:t>
+            </w:r>
+            <w:r>
+              <w:rPr>
+                <w:b/>
+                <w:bCs/>
+                <w:sz w:val="20"/>
+                <w:szCs w:val="20"/>
+                <w:vertAlign w:val="subscript"/>
+                <w:lang w:eastAsia="ko-KR"/>
+              </w:rPr>
+              <w:t>RB</w:t>
+            </w:r>
+          </w:p>
+        </w:tc>
+        <w:tc>
+          <w:tcPr>
+            <w:tcW w:w="668" w:type="dxa"/>
+            <w:shd w:val="clear" w:color="auto" w:fill="EAF1DD" w:themeFill="accent3" w:themeFillTint="33"/>
+          </w:tcPr>
+          <w:p>
+            <w:pPr>
+              <w:jc w:val="center"/>
+              <w:rPr>
+                <w:b/>
+                <w:bCs/>
+                <w:sz w:val="20"/>
+                <w:szCs w:val="20"/>
+                <w:lang w:eastAsia="ko-KR"/>
+              </w:rPr>
+            </w:pPr>
+            <w:r>
+              <w:rPr>
+                <w:b/>
+                <w:bCs/>
+                <w:sz w:val="20"/>
+                <w:szCs w:val="20"/>
+                <w:lang w:eastAsia="ko-KR"/>
+              </w:rPr>
+              <w:t>N</w:t>
+            </w:r>
+            <w:r>
+              <w:rPr>
+                <w:b/>
+                <w:bCs/>
+                <w:sz w:val="20"/>
+                <w:szCs w:val="20"/>
+                <w:vertAlign w:val="subscript"/>
+                <w:lang w:eastAsia="ko-KR"/>
+              </w:rPr>
+              <w:t>RB</w:t>
+            </w:r>
+          </w:p>
+        </w:tc>
+        <w:tc>
+          <w:tcPr>
+            <w:tcW w:w="668" w:type="dxa"/>
+            <w:shd w:val="clear" w:color="auto" w:fill="EAF1DD" w:themeFill="accent3" w:themeFillTint="33"/>
+          </w:tcPr>
+          <w:p>
+            <w:pPr>
+              <w:jc w:val="center"/>
+              <w:rPr>
+                <w:b/>
+                <w:bCs/>
+                <w:sz w:val="20"/>
+                <w:szCs w:val="20"/>
+                <w:lang w:eastAsia="ko-KR"/>
+              </w:rPr>
+            </w:pPr>
+            <w:r>
+              <w:rPr>
+                <w:b/>
+                <w:bCs/>
+                <w:sz w:val="20"/>
+                <w:szCs w:val="20"/>
+                <w:lang w:eastAsia="ko-KR"/>
+              </w:rPr>
+              <w:t>N</w:t>
+            </w:r>
+            <w:r>
+              <w:rPr>
+                <w:b/>
+                <w:bCs/>
+                <w:sz w:val="20"/>
+                <w:szCs w:val="20"/>
+                <w:vertAlign w:val="subscript"/>
+                <w:lang w:eastAsia="ko-KR"/>
+              </w:rPr>
+              <w:t>RB</w:t>
+            </w:r>
+          </w:p>
+        </w:tc>
+        <w:tc>
+          <w:tcPr>
+            <w:tcW w:w="668" w:type="dxa"/>
+            <w:shd w:val="clear" w:color="auto" w:fill="EAF1DD" w:themeFill="accent3" w:themeFillTint="33"/>
+          </w:tcPr>
+          <w:p>
+            <w:pPr>
+              <w:jc w:val="center"/>
+              <w:rPr>
+                <w:b/>
+                <w:bCs/>
+                <w:sz w:val="20"/>
+                <w:szCs w:val="20"/>
+                <w:lang w:eastAsia="ko-KR"/>
+              </w:rPr>
+            </w:pPr>
+            <w:r>
+              <w:rPr>
+                <w:b/>
+                <w:bCs/>
+                <w:sz w:val="20"/>
+                <w:szCs w:val="20"/>
+                <w:lang w:eastAsia="ko-KR"/>
+              </w:rPr>
+              <w:t>N</w:t>
+            </w:r>
+            <w:r>
+              <w:rPr>
+                <w:b/>
+                <w:bCs/>
+                <w:sz w:val="20"/>
+                <w:szCs w:val="20"/>
+                <w:vertAlign w:val="subscript"/>
+                <w:lang w:eastAsia="ko-KR"/>
+              </w:rPr>
+              <w:t>RB</w:t>
+            </w:r>
+          </w:p>
+        </w:tc>
+        <w:tc>
+          <w:tcPr>
+            <w:tcW w:w="668" w:type="dxa"/>
+            <w:shd w:val="clear" w:color="auto" w:fill="EAF1DD" w:themeFill="accent3" w:themeFillTint="33"/>
+          </w:tcPr>
+          <w:p>
+            <w:pPr>
+              <w:jc w:val="center"/>
+              <w:rPr>
+                <w:b/>
+                <w:bCs/>
+                <w:sz w:val="20"/>
+                <w:szCs w:val="20"/>
+                <w:lang w:eastAsia="ko-KR"/>
+              </w:rPr>
+            </w:pPr>
+            <w:r>
+              <w:rPr>
+                <w:b/>
+                <w:bCs/>
+                <w:sz w:val="20"/>
+                <w:szCs w:val="20"/>
+                <w:lang w:eastAsia="ko-KR"/>
+              </w:rPr>
+              <w:t>N</w:t>
+            </w:r>
+            <w:r>
+              <w:rPr>
+                <w:b/>
+                <w:bCs/>
+                <w:sz w:val="20"/>
+                <w:szCs w:val="20"/>
+                <w:vertAlign w:val="subscript"/>
+                <w:lang w:eastAsia="ko-KR"/>
+              </w:rPr>
+              <w:t>RB</w:t>
+            </w:r>
+          </w:p>
+        </w:tc>
+        <w:tc>
+          <w:tcPr>
+            <w:tcW w:w="668" w:type="dxa"/>
+            <w:shd w:val="clear" w:color="auto" w:fill="EAF1DD" w:themeFill="accent3" w:themeFillTint="33"/>
+          </w:tcPr>
+          <w:p>
+            <w:pPr>
+              <w:jc w:val="center"/>
+              <w:rPr>
+                <w:b/>
+                <w:bCs/>
+                <w:sz w:val="20"/>
+                <w:szCs w:val="20"/>
+                <w:lang w:eastAsia="ko-KR"/>
+              </w:rPr>
+            </w:pPr>
+            <w:r>
+              <w:rPr>
+                <w:b/>
+                <w:bCs/>
+                <w:sz w:val="20"/>
+                <w:szCs w:val="20"/>
+                <w:lang w:eastAsia="ko-KR"/>
+              </w:rPr>
+              <w:t>N</w:t>
+            </w:r>
+            <w:r>
+              <w:rPr>
+                <w:b/>
+                <w:bCs/>
+                <w:sz w:val="20"/>
+                <w:szCs w:val="20"/>
+                <w:vertAlign w:val="subscript"/>
+                <w:lang w:eastAsia="ko-KR"/>
+              </w:rPr>
+              <w:t>RB</w:t>
+            </w:r>
+          </w:p>
+        </w:tc>
+        <w:tc>
+          <w:tcPr>
+            <w:tcW w:w="668" w:type="dxa"/>
+            <w:shd w:val="clear" w:color="auto" w:fill="EAF1DD" w:themeFill="accent3" w:themeFillTint="33"/>
+          </w:tcPr>
+          <w:p>
+            <w:pPr>
+              <w:jc w:val="center"/>
+              <w:rPr>
+                <w:b/>
+                <w:bCs/>
+                <w:sz w:val="20"/>
+                <w:szCs w:val="20"/>
+                <w:lang w:eastAsia="ko-KR"/>
+              </w:rPr>
+            </w:pPr>
+            <w:r>
+              <w:rPr>
+                <w:b/>
+                <w:bCs/>
+                <w:sz w:val="20"/>
+                <w:szCs w:val="20"/>
+                <w:lang w:eastAsia="ko-KR"/>
+              </w:rPr>
+              <w:t>N</w:t>
+            </w:r>
+            <w:r>
+              <w:rPr>
+                <w:b/>
+                <w:bCs/>
+                <w:sz w:val="20"/>
+                <w:szCs w:val="20"/>
+                <w:vertAlign w:val="subscript"/>
+                <w:lang w:eastAsia="ko-KR"/>
+              </w:rPr>
+              <w:t>RB</w:t>
+            </w:r>
+          </w:p>
+        </w:tc>
+        <w:tc>
+          <w:tcPr>
+            <w:tcW w:w="668" w:type="dxa"/>
+            <w:shd w:val="clear" w:color="auto" w:fill="EAF1DD" w:themeFill="accent3" w:themeFillTint="33"/>
+          </w:tcPr>
+          <w:p>
+            <w:pPr>
+              <w:jc w:val="center"/>
+              <w:rPr>
+                <w:b/>
+                <w:bCs/>
+                <w:sz w:val="20"/>
+                <w:szCs w:val="20"/>
+                <w:lang w:eastAsia="ko-KR"/>
+              </w:rPr>
+            </w:pPr>
+            <w:r>
+              <w:rPr>
+                <w:b/>
+                <w:bCs/>
+                <w:sz w:val="20"/>
+                <w:szCs w:val="20"/>
+                <w:lang w:eastAsia="ko-KR"/>
+              </w:rPr>
+              <w:t>N</w:t>
+            </w:r>
+            <w:r>
+              <w:rPr>
+                <w:b/>
+                <w:bCs/>
+                <w:sz w:val="20"/>
+                <w:szCs w:val="20"/>
+                <w:vertAlign w:val="subscript"/>
+                <w:lang w:eastAsia="ko-KR"/>
+              </w:rPr>
+              <w:t>RB</w:t>
+            </w:r>
+          </w:p>
+        </w:tc>
+        <w:tc>
+          <w:tcPr>
+            <w:tcW w:w="668" w:type="dxa"/>
+            <w:shd w:val="clear" w:color="auto" w:fill="EAF1DD" w:themeFill="accent3" w:themeFillTint="33"/>
+          </w:tcPr>
+          <w:p>
+            <w:pPr>
+              <w:jc w:val="center"/>
+              <w:rPr>
+                <w:b/>
+                <w:bCs/>
+                <w:sz w:val="20"/>
+                <w:szCs w:val="20"/>
+                <w:lang w:eastAsia="ko-KR"/>
+              </w:rPr>
+            </w:pPr>
+            <w:r>
+              <w:rPr>
+                <w:b/>
+                <w:bCs/>
+                <w:sz w:val="20"/>
+                <w:szCs w:val="20"/>
+                <w:lang w:eastAsia="ko-KR"/>
+              </w:rPr>
+              <w:t>N</w:t>
+            </w:r>
+            <w:r>
+              <w:rPr>
+                <w:b/>
+                <w:bCs/>
+                <w:sz w:val="20"/>
+                <w:szCs w:val="20"/>
+                <w:vertAlign w:val="subscript"/>
+                <w:lang w:eastAsia="ko-KR"/>
+              </w:rPr>
+              <w:t>RB</w:t>
+            </w:r>
+          </w:p>
+        </w:tc>
+      </w:tr>
+      <w:tr>
+        <w:tc>
+          <w:tcPr>
+            <w:tcW w:w="667" w:type="dxa"/>
+          </w:tcPr>
+          <w:p>
+            <w:pPr>
+              <w:jc w:val="center"/>
+              <w:rPr>
+                <w:sz w:val="18"/>
+                <w:szCs w:val="18"/>
+                <w:lang w:eastAsia="ko-KR"/>
+              </w:rPr>
+            </w:pPr>
+            <w:r>
+              <w:rPr>
+                <w:sz w:val="18"/>
+                <w:szCs w:val="18"/>
+                <w:lang w:eastAsia="ko-KR"/>
+              </w:rPr>
+              <w:t>15</w:t>
+            </w:r>
+          </w:p>
+        </w:tc>
+        <w:tc>
+          <w:tcPr>
+            <w:tcW w:w="667" w:type="dxa"/>
+          </w:tcPr>
+          <w:p>
+            <w:pPr>
+              <w:jc w:val="center"/>
+              <w:rPr>
+                <w:sz w:val="18"/>
+                <w:szCs w:val="18"/>
+                <w:lang w:eastAsia="ko-KR"/>
+              </w:rPr>
+            </w:pPr>
+            <w:r>
+              <w:rPr>
+                <w:sz w:val="18"/>
+                <w:szCs w:val="18"/>
+                <w:lang w:eastAsia="ko-KR"/>
+              </w:rPr>
+              <w:t>25</w:t>
+            </w:r>
+          </w:p>
+        </w:tc>
+        <w:tc>
+          <w:tcPr>
+            <w:tcW w:w="668" w:type="dxa"/>
+          </w:tcPr>
+          <w:p>
+            <w:pPr>
+              <w:jc w:val="center"/>
+              <w:rPr>
+                <w:sz w:val="18"/>
+                <w:szCs w:val="18"/>
+                <w:lang w:eastAsia="ko-KR"/>
+              </w:rPr>
+            </w:pPr>
+            <w:r>
+              <w:rPr>
+                <w:sz w:val="18"/>
+                <w:szCs w:val="18"/>
+                <w:lang w:eastAsia="ko-KR"/>
+              </w:rPr>
+              <w:t>52</w:t>
+            </w:r>
+          </w:p>
+        </w:tc>
+        <w:tc>
+          <w:tcPr>
+            <w:tcW w:w="668" w:type="dxa"/>
+          </w:tcPr>
+          <w:p>
+            <w:pPr>
+              <w:jc w:val="center"/>
+              <w:rPr>
+                <w:sz w:val="18"/>
+                <w:szCs w:val="18"/>
+                <w:lang w:eastAsia="ko-KR"/>
+              </w:rPr>
+            </w:pPr>
+            <w:r>
+              <w:rPr>
+                <w:sz w:val="18"/>
+                <w:szCs w:val="18"/>
+                <w:lang w:eastAsia="ko-KR"/>
+              </w:rPr>
+              <w:t>79</w:t>
+            </w:r>
+          </w:p>
+        </w:tc>
+        <w:tc>
+          <w:tcPr>
+            <w:tcW w:w="668" w:type="dxa"/>
+          </w:tcPr>
+          <w:p>
+            <w:pPr>
+              <w:jc w:val="center"/>
+              <w:rPr>
+                <w:sz w:val="18"/>
+                <w:szCs w:val="18"/>
+                <w:lang w:eastAsia="ko-KR"/>
+              </w:rPr>
+            </w:pPr>
+            <w:r>
+              <w:rPr>
+                <w:sz w:val="18"/>
+                <w:szCs w:val="18"/>
+                <w:lang w:eastAsia="ko-KR"/>
+              </w:rPr>
+              <w:t>106</w:t>
+            </w:r>
+          </w:p>
+        </w:tc>
+        <w:tc>
+          <w:tcPr>
+            <w:tcW w:w="668" w:type="dxa"/>
+          </w:tcPr>
+          <w:p>
+            <w:pPr>
+              <w:jc w:val="center"/>
+              <w:rPr>
+                <w:sz w:val="18"/>
+                <w:szCs w:val="18"/>
+                <w:lang w:eastAsia="ko-KR"/>
+              </w:rPr>
+            </w:pPr>
+            <w:r>
+              <w:rPr>
+                <w:sz w:val="18"/>
+                <w:szCs w:val="18"/>
+                <w:lang w:eastAsia="ko-KR"/>
+              </w:rPr>
+              <w:t>133</w:t>
+            </w:r>
+          </w:p>
+        </w:tc>
+        <w:tc>
+          <w:tcPr>
+            <w:tcW w:w="668" w:type="dxa"/>
+          </w:tcPr>
+          <w:p>
+            <w:pPr>
+              <w:jc w:val="center"/>
+              <w:rPr>
+                <w:sz w:val="18"/>
+                <w:szCs w:val="18"/>
+                <w:lang w:eastAsia="ko-KR"/>
+              </w:rPr>
+            </w:pPr>
+            <w:r>
+              <w:rPr>
+                <w:sz w:val="18"/>
+                <w:szCs w:val="18"/>
+                <w:lang w:eastAsia="ko-KR"/>
+              </w:rPr>
+              <w:t>160</w:t>
+            </w:r>
+          </w:p>
+        </w:tc>
+        <w:tc>
+          <w:tcPr>
+            <w:tcW w:w="668" w:type="dxa"/>
+          </w:tcPr>
+          <w:p>
+            <w:pPr>
+              <w:jc w:val="center"/>
+              <w:rPr>
+                <w:sz w:val="18"/>
+                <w:szCs w:val="18"/>
+                <w:lang w:eastAsia="ko-KR"/>
+              </w:rPr>
+            </w:pPr>
+            <w:r>
+              <w:rPr>
+                <w:sz w:val="18"/>
+                <w:szCs w:val="18"/>
+                <w:lang w:eastAsia="ko-KR"/>
+              </w:rPr>
+              <w:t>216</w:t>
+            </w:r>
+          </w:p>
+        </w:tc>
+        <w:tc>
+          <w:tcPr>
+            <w:tcW w:w="668" w:type="dxa"/>
+          </w:tcPr>
+          <w:p>
+            <w:pPr>
+              <w:jc w:val="center"/>
+              <w:rPr>
+                <w:sz w:val="18"/>
+                <w:szCs w:val="18"/>
+                <w:lang w:eastAsia="ko-KR"/>
+              </w:rPr>
+            </w:pPr>
+            <w:r>
+              <w:rPr>
+                <w:sz w:val="18"/>
+                <w:szCs w:val="18"/>
+                <w:lang w:eastAsia="ko-KR"/>
+              </w:rPr>
+              <w:t>270</w:t>
+            </w:r>
+          </w:p>
+        </w:tc>
+        <w:tc>
+          <w:tcPr>
+            <w:tcW w:w="668" w:type="dxa"/>
+          </w:tcPr>
+          <w:p>
+            <w:pPr>
+              <w:jc w:val="center"/>
+              <w:rPr>
+                <w:sz w:val="18"/>
+                <w:szCs w:val="18"/>
+                <w:lang w:eastAsia="ko-KR"/>
+              </w:rPr>
+            </w:pPr>
+            <w:r>
+              <w:rPr>
+                <w:sz w:val="18"/>
+                <w:szCs w:val="18"/>
+                <w:lang w:eastAsia="ko-KR"/>
+              </w:rPr>
+              <w:t>N/A</w:t>
+            </w:r>
+          </w:p>
+        </w:tc>
+        <w:tc>
+          <w:tcPr>
+            <w:tcW w:w="668" w:type="dxa"/>
+          </w:tcPr>
+          <w:p>
+            <w:pPr>
+              <w:jc w:val="center"/>
+              <w:rPr>
+                <w:sz w:val="18"/>
+                <w:szCs w:val="18"/>
+                <w:lang w:eastAsia="ko-KR"/>
+              </w:rPr>
+            </w:pPr>
+            <w:r>
+              <w:rPr>
+                <w:sz w:val="18"/>
+                <w:szCs w:val="18"/>
+                <w:lang w:eastAsia="ko-KR"/>
+              </w:rPr>
+              <w:t>N/A</w:t>
+            </w:r>
+          </w:p>
+        </w:tc>
+        <w:tc>
+          <w:tcPr>
+            <w:tcW w:w="668" w:type="dxa"/>
+          </w:tcPr>
+          <w:p>
+            <w:pPr>
+              <w:jc w:val="center"/>
+              <w:rPr>
+                <w:sz w:val="18"/>
+                <w:szCs w:val="18"/>
+                <w:lang w:eastAsia="ko-KR"/>
+              </w:rPr>
+            </w:pPr>
+            <w:r>
+              <w:rPr>
+                <w:sz w:val="18"/>
+                <w:szCs w:val="18"/>
+                <w:lang w:eastAsia="ko-KR"/>
+              </w:rPr>
+              <w:t>N/A</w:t>
+            </w:r>
+          </w:p>
+        </w:tc>
+        <w:tc>
+          <w:tcPr>
+            <w:tcW w:w="668" w:type="dxa"/>
+          </w:tcPr>
+          <w:p>
+            <w:pPr>
+              <w:jc w:val="center"/>
+              <w:rPr>
+                <w:sz w:val="18"/>
+                <w:szCs w:val="18"/>
+                <w:lang w:eastAsia="ko-KR"/>
+              </w:rPr>
+            </w:pPr>
+            <w:r>
+              <w:rPr>
+                <w:sz w:val="18"/>
+                <w:szCs w:val="18"/>
+                <w:lang w:eastAsia="ko-KR"/>
+              </w:rPr>
+              <w:t>N/A</w:t>
+            </w:r>
+          </w:p>
+        </w:tc>
+        <w:tc>
+          <w:tcPr>
+            <w:tcW w:w="668" w:type="dxa"/>
+          </w:tcPr>
+          <w:p>
+            <w:pPr>
+              <w:jc w:val="center"/>
+              <w:rPr>
+                <w:sz w:val="18"/>
+                <w:szCs w:val="18"/>
+                <w:lang w:eastAsia="ko-KR"/>
+              </w:rPr>
+            </w:pPr>
+            <w:r>
+              <w:rPr>
+                <w:sz w:val="18"/>
+                <w:szCs w:val="18"/>
+                <w:lang w:eastAsia="ko-KR"/>
+              </w:rPr>
+              <w:t>N/A</w:t>
+            </w:r>
+          </w:p>
+        </w:tc>
+      </w:tr>
+      <w:tr>
+        <w:tc>
+          <w:tcPr>
+            <w:tcW w:w="667" w:type="dxa"/>
+          </w:tcPr>
+          <w:p>
+            <w:pPr>
+              <w:jc w:val="center"/>
+              <w:rPr>
+                <w:sz w:val="18"/>
+                <w:szCs w:val="18"/>
+                <w:lang w:eastAsia="ko-KR"/>
+              </w:rPr>
+            </w:pPr>
+            <w:r>
+              <w:rPr>
+                <w:sz w:val="18"/>
+                <w:szCs w:val="18"/>
+                <w:lang w:eastAsia="ko-KR"/>
+              </w:rPr>
+              <w:t>30</w:t>
+            </w:r>
+          </w:p>
+        </w:tc>
+        <w:tc>
+          <w:tcPr>
+            <w:tcW w:w="667" w:type="dxa"/>
+          </w:tcPr>
+          <w:p>
+            <w:pPr>
+              <w:jc w:val="center"/>
+              <w:rPr>
+                <w:sz w:val="18"/>
+                <w:szCs w:val="18"/>
+                <w:lang w:eastAsia="ko-KR"/>
+              </w:rPr>
+            </w:pPr>
+            <w:r>
+              <w:rPr>
+                <w:sz w:val="18"/>
+                <w:szCs w:val="18"/>
+                <w:lang w:eastAsia="ko-KR"/>
+              </w:rPr>
+              <w:t>11</w:t>
+            </w:r>
+          </w:p>
+        </w:tc>
+        <w:tc>
+          <w:tcPr>
+            <w:tcW w:w="668" w:type="dxa"/>
+          </w:tcPr>
+          <w:p>
+            <w:pPr>
+              <w:jc w:val="center"/>
+              <w:rPr>
+                <w:sz w:val="18"/>
+                <w:szCs w:val="18"/>
+                <w:lang w:eastAsia="ko-KR"/>
+              </w:rPr>
+            </w:pPr>
+            <w:r>
+              <w:rPr>
+                <w:sz w:val="18"/>
+                <w:szCs w:val="18"/>
+                <w:lang w:eastAsia="ko-KR"/>
+              </w:rPr>
+              <w:t>24</w:t>
+            </w:r>
+          </w:p>
+        </w:tc>
+        <w:tc>
+          <w:tcPr>
+            <w:tcW w:w="668" w:type="dxa"/>
+          </w:tcPr>
+          <w:p>
+            <w:pPr>
+              <w:jc w:val="center"/>
+              <w:rPr>
+                <w:sz w:val="18"/>
+                <w:szCs w:val="18"/>
+                <w:lang w:eastAsia="ko-KR"/>
+              </w:rPr>
+            </w:pPr>
+            <w:r>
+              <w:rPr>
+                <w:sz w:val="18"/>
+                <w:szCs w:val="18"/>
+                <w:lang w:eastAsia="ko-KR"/>
+              </w:rPr>
+              <w:t>38</w:t>
+            </w:r>
+          </w:p>
+        </w:tc>
+        <w:tc>
+          <w:tcPr>
+            <w:tcW w:w="668" w:type="dxa"/>
+          </w:tcPr>
+          <w:p>
+            <w:pPr>
+              <w:jc w:val="center"/>
+              <w:rPr>
+                <w:sz w:val="18"/>
+                <w:szCs w:val="18"/>
+                <w:lang w:eastAsia="ko-KR"/>
+              </w:rPr>
+            </w:pPr>
+            <w:r>
+              <w:rPr>
+                <w:sz w:val="18"/>
+                <w:szCs w:val="18"/>
+                <w:lang w:eastAsia="ko-KR"/>
+              </w:rPr>
+              <w:t>51</w:t>
+            </w:r>
+          </w:p>
+        </w:tc>
+        <w:tc>
+          <w:tcPr>
+            <w:tcW w:w="668" w:type="dxa"/>
+          </w:tcPr>
+          <w:p>
+            <w:pPr>
+              <w:jc w:val="center"/>
+              <w:rPr>
+                <w:sz w:val="18"/>
+                <w:szCs w:val="18"/>
+                <w:lang w:eastAsia="ko-KR"/>
+              </w:rPr>
+            </w:pPr>
+            <w:r>
+              <w:rPr>
+                <w:sz w:val="18"/>
+                <w:szCs w:val="18"/>
+                <w:lang w:eastAsia="ko-KR"/>
+              </w:rPr>
+              <w:t>65</w:t>
+            </w:r>
+          </w:p>
+        </w:tc>
+        <w:tc>
+          <w:tcPr>
+            <w:tcW w:w="668" w:type="dxa"/>
+          </w:tcPr>
+          <w:p>
+            <w:pPr>
+              <w:jc w:val="center"/>
+              <w:rPr>
+                <w:sz w:val="18"/>
+                <w:szCs w:val="18"/>
+                <w:lang w:eastAsia="ko-KR"/>
+              </w:rPr>
+            </w:pPr>
+            <w:r>
+              <w:rPr>
+                <w:sz w:val="18"/>
+                <w:szCs w:val="18"/>
+                <w:lang w:eastAsia="ko-KR"/>
+              </w:rPr>
+              <w:t>78</w:t>
+            </w:r>
+          </w:p>
+        </w:tc>
+        <w:tc>
+          <w:tcPr>
+            <w:tcW w:w="668" w:type="dxa"/>
+          </w:tcPr>
+          <w:p>
+            <w:pPr>
+              <w:jc w:val="center"/>
+              <w:rPr>
+                <w:sz w:val="18"/>
+                <w:szCs w:val="18"/>
+                <w:lang w:eastAsia="ko-KR"/>
+              </w:rPr>
+            </w:pPr>
+            <w:r>
+              <w:rPr>
+                <w:sz w:val="18"/>
+                <w:szCs w:val="18"/>
+                <w:lang w:eastAsia="ko-KR"/>
+              </w:rPr>
+              <w:t>106</w:t>
+            </w:r>
+          </w:p>
+        </w:tc>
+        <w:tc>
+          <w:tcPr>
+            <w:tcW w:w="668" w:type="dxa"/>
+          </w:tcPr>
+          <w:p>
+            <w:pPr>
+              <w:jc w:val="center"/>
+              <w:rPr>
+                <w:sz w:val="18"/>
+                <w:szCs w:val="18"/>
+                <w:lang w:eastAsia="ko-KR"/>
+              </w:rPr>
+            </w:pPr>
+            <w:r>
+              <w:rPr>
+                <w:sz w:val="18"/>
+                <w:szCs w:val="18"/>
+                <w:lang w:eastAsia="ko-KR"/>
+              </w:rPr>
+              <w:t>133</w:t>
+            </w:r>
+          </w:p>
+        </w:tc>
+        <w:tc>
+          <w:tcPr>
+            <w:tcW w:w="668" w:type="dxa"/>
+          </w:tcPr>
+          <w:p>
+            <w:pPr>
+              <w:jc w:val="center"/>
+              <w:rPr>
+                <w:sz w:val="18"/>
+                <w:szCs w:val="18"/>
+                <w:lang w:eastAsia="ko-KR"/>
+              </w:rPr>
+            </w:pPr>
+            <w:r>
+              <w:rPr>
+                <w:sz w:val="18"/>
+                <w:szCs w:val="18"/>
+                <w:lang w:eastAsia="ko-KR"/>
+              </w:rPr>
+              <w:t>162</w:t>
+            </w:r>
+          </w:p>
+        </w:tc>
+        <w:tc>
+          <w:tcPr>
+            <w:tcW w:w="668" w:type="dxa"/>
+          </w:tcPr>
+          <w:p>
+            <w:pPr>
+              <w:jc w:val="center"/>
+              <w:rPr>
+                <w:sz w:val="18"/>
+                <w:szCs w:val="18"/>
+                <w:lang w:eastAsia="ko-KR"/>
+              </w:rPr>
+            </w:pPr>
+            <w:r>
+              <w:rPr>
+                <w:sz w:val="18"/>
+                <w:szCs w:val="18"/>
+                <w:lang w:eastAsia="ko-KR"/>
+              </w:rPr>
+              <w:t>189</w:t>
+            </w:r>
+          </w:p>
+        </w:tc>
+        <w:tc>
+          <w:tcPr>
+            <w:tcW w:w="668" w:type="dxa"/>
+          </w:tcPr>
+          <w:p>
+            <w:pPr>
+              <w:jc w:val="center"/>
+              <w:rPr>
+                <w:sz w:val="18"/>
+                <w:szCs w:val="18"/>
+                <w:lang w:eastAsia="ko-KR"/>
+              </w:rPr>
+            </w:pPr>
+            <w:r>
+              <w:rPr>
+                <w:sz w:val="18"/>
+                <w:szCs w:val="18"/>
+                <w:lang w:eastAsia="ko-KR"/>
+              </w:rPr>
+              <w:t>217</w:t>
+            </w:r>
+          </w:p>
+        </w:tc>
+        <w:tc>
+          <w:tcPr>
+            <w:tcW w:w="668" w:type="dxa"/>
+          </w:tcPr>
+          <w:p>
+            <w:pPr>
+              <w:jc w:val="center"/>
+              <w:rPr>
+                <w:sz w:val="18"/>
+                <w:szCs w:val="18"/>
+                <w:lang w:eastAsia="ko-KR"/>
+              </w:rPr>
+            </w:pPr>
+            <w:r>
+              <w:rPr>
+                <w:sz w:val="18"/>
+                <w:szCs w:val="18"/>
+                <w:lang w:eastAsia="ko-KR"/>
+              </w:rPr>
+              <w:t>245</w:t>
+            </w:r>
+          </w:p>
+        </w:tc>
+        <w:tc>
+          <w:tcPr>
+            <w:tcW w:w="668" w:type="dxa"/>
+          </w:tcPr>
+          <w:p>
+            <w:pPr>
+              <w:jc w:val="center"/>
+              <w:rPr>
+                <w:sz w:val="18"/>
+                <w:szCs w:val="18"/>
+                <w:lang w:eastAsia="ko-KR"/>
+              </w:rPr>
+            </w:pPr>
+            <w:r>
+              <w:rPr>
+                <w:sz w:val="18"/>
+                <w:szCs w:val="18"/>
+                <w:lang w:eastAsia="ko-KR"/>
+              </w:rPr>
+              <w:t>273</w:t>
+            </w:r>
+          </w:p>
+        </w:tc>
+      </w:tr>
+      <w:tr>
+        <w:tc>
+          <w:tcPr>
+            <w:tcW w:w="667" w:type="dxa"/>
+          </w:tcPr>
+          <w:p>
+            <w:pPr>
+              <w:jc w:val="center"/>
+              <w:rPr>
+                <w:sz w:val="18"/>
+                <w:szCs w:val="18"/>
+                <w:lang w:eastAsia="ko-KR"/>
+              </w:rPr>
+            </w:pPr>
+            <w:r>
+              <w:rPr>
+                <w:sz w:val="18"/>
+                <w:szCs w:val="18"/>
+                <w:lang w:eastAsia="ko-KR"/>
+              </w:rPr>
+              <w:lastRenderedPageBreak/>
+              <w:t>60</w:t>
+            </w:r>
+          </w:p>
+        </w:tc>
+        <w:tc>
+          <w:tcPr>
+            <w:tcW w:w="667" w:type="dxa"/>
+          </w:tcPr>
+          <w:p>
+            <w:pPr>
+              <w:jc w:val="center"/>
+              <w:rPr>
+                <w:sz w:val="18"/>
+                <w:szCs w:val="18"/>
+                <w:lang w:eastAsia="ko-KR"/>
+              </w:rPr>
+            </w:pPr>
+            <w:r>
+              <w:rPr>
+                <w:sz w:val="18"/>
+                <w:szCs w:val="18"/>
+                <w:lang w:eastAsia="ko-KR"/>
+              </w:rPr>
+              <w:t>N/A</w:t>
+            </w:r>
+          </w:p>
+        </w:tc>
+        <w:tc>
+          <w:tcPr>
+            <w:tcW w:w="668" w:type="dxa"/>
+          </w:tcPr>
+          <w:p>
+            <w:pPr>
+              <w:jc w:val="center"/>
+              <w:rPr>
+                <w:sz w:val="18"/>
+                <w:szCs w:val="18"/>
+                <w:lang w:eastAsia="ko-KR"/>
+              </w:rPr>
+            </w:pPr>
+            <w:r>
+              <w:rPr>
+                <w:sz w:val="18"/>
+                <w:szCs w:val="18"/>
+                <w:lang w:eastAsia="ko-KR"/>
+              </w:rPr>
+              <w:t>11</w:t>
+            </w:r>
+          </w:p>
+        </w:tc>
+        <w:tc>
+          <w:tcPr>
+            <w:tcW w:w="668" w:type="dxa"/>
+          </w:tcPr>
+          <w:p>
+            <w:pPr>
+              <w:jc w:val="center"/>
+              <w:rPr>
+                <w:sz w:val="18"/>
+                <w:szCs w:val="18"/>
+                <w:lang w:eastAsia="ko-KR"/>
+              </w:rPr>
+            </w:pPr>
+            <w:r>
+              <w:rPr>
+                <w:sz w:val="18"/>
+                <w:szCs w:val="18"/>
+                <w:lang w:eastAsia="ko-KR"/>
+              </w:rPr>
+              <w:t>18</w:t>
+            </w:r>
+          </w:p>
+        </w:tc>
+        <w:tc>
+          <w:tcPr>
+            <w:tcW w:w="668" w:type="dxa"/>
+          </w:tcPr>
+          <w:p>
+            <w:pPr>
+              <w:jc w:val="center"/>
+              <w:rPr>
+                <w:sz w:val="18"/>
+                <w:szCs w:val="18"/>
+                <w:lang w:eastAsia="ko-KR"/>
+              </w:rPr>
+            </w:pPr>
+            <w:r>
+              <w:rPr>
+                <w:sz w:val="18"/>
+                <w:szCs w:val="18"/>
+                <w:lang w:eastAsia="ko-KR"/>
+              </w:rPr>
+              <w:t>24</w:t>
+            </w:r>
+          </w:p>
+        </w:tc>
+        <w:tc>
+          <w:tcPr>
+            <w:tcW w:w="668" w:type="dxa"/>
+          </w:tcPr>
+          <w:p>
+            <w:pPr>
+              <w:jc w:val="center"/>
+              <w:rPr>
+                <w:sz w:val="18"/>
+                <w:szCs w:val="18"/>
+                <w:lang w:eastAsia="ko-KR"/>
+              </w:rPr>
+            </w:pPr>
+            <w:r>
+              <w:rPr>
+                <w:sz w:val="18"/>
+                <w:szCs w:val="18"/>
+                <w:lang w:eastAsia="ko-KR"/>
+              </w:rPr>
+              <w:t>31</w:t>
+            </w:r>
+          </w:p>
+        </w:tc>
+        <w:tc>
+          <w:tcPr>
+            <w:tcW w:w="668" w:type="dxa"/>
+          </w:tcPr>
+          <w:p>
+            <w:pPr>
+              <w:jc w:val="center"/>
+              <w:rPr>
+                <w:sz w:val="18"/>
+                <w:szCs w:val="18"/>
+                <w:lang w:eastAsia="ko-KR"/>
+              </w:rPr>
+            </w:pPr>
+            <w:r>
+              <w:rPr>
+                <w:sz w:val="18"/>
+                <w:szCs w:val="18"/>
+                <w:lang w:eastAsia="ko-KR"/>
+              </w:rPr>
+              <w:t>38</w:t>
+            </w:r>
+          </w:p>
+        </w:tc>
+        <w:tc>
+          <w:tcPr>
+            <w:tcW w:w="668" w:type="dxa"/>
+          </w:tcPr>
+          <w:p>
+            <w:pPr>
+              <w:jc w:val="center"/>
+              <w:rPr>
+                <w:sz w:val="18"/>
+                <w:szCs w:val="18"/>
+                <w:lang w:eastAsia="ko-KR"/>
+              </w:rPr>
+            </w:pPr>
+            <w:r>
+              <w:rPr>
+                <w:sz w:val="18"/>
+                <w:szCs w:val="18"/>
+                <w:lang w:eastAsia="ko-KR"/>
+              </w:rPr>
+              <w:t>51</w:t>
+            </w:r>
+          </w:p>
+        </w:tc>
+        <w:tc>
+          <w:tcPr>
+            <w:tcW w:w="668" w:type="dxa"/>
+          </w:tcPr>
+          <w:p>
+            <w:pPr>
+              <w:jc w:val="center"/>
+              <w:rPr>
+                <w:sz w:val="18"/>
+                <w:szCs w:val="18"/>
+                <w:lang w:eastAsia="ko-KR"/>
+              </w:rPr>
+            </w:pPr>
+            <w:r>
+              <w:rPr>
+                <w:sz w:val="18"/>
+                <w:szCs w:val="18"/>
+                <w:lang w:eastAsia="ko-KR"/>
+              </w:rPr>
+              <w:t>65</w:t>
+            </w:r>
+          </w:p>
+        </w:tc>
+        <w:tc>
+          <w:tcPr>
+            <w:tcW w:w="668" w:type="dxa"/>
+          </w:tcPr>
+          <w:p>
+            <w:pPr>
+              <w:jc w:val="center"/>
+              <w:rPr>
+                <w:sz w:val="18"/>
+                <w:szCs w:val="18"/>
+                <w:lang w:eastAsia="ko-KR"/>
+              </w:rPr>
+            </w:pPr>
+            <w:r>
+              <w:rPr>
+                <w:sz w:val="18"/>
+                <w:szCs w:val="18"/>
+                <w:lang w:eastAsia="ko-KR"/>
+              </w:rPr>
+              <w:t>79</w:t>
+            </w:r>
+          </w:p>
+        </w:tc>
+        <w:tc>
+          <w:tcPr>
+            <w:tcW w:w="668" w:type="dxa"/>
+          </w:tcPr>
+          <w:p>
+            <w:pPr>
+              <w:jc w:val="center"/>
+              <w:rPr>
+                <w:sz w:val="18"/>
+                <w:szCs w:val="18"/>
+                <w:lang w:eastAsia="ko-KR"/>
+              </w:rPr>
+            </w:pPr>
+            <w:r>
+              <w:rPr>
+                <w:sz w:val="18"/>
+                <w:szCs w:val="18"/>
+                <w:lang w:eastAsia="ko-KR"/>
+              </w:rPr>
+              <w:t>93</w:t>
+            </w:r>
+          </w:p>
+        </w:tc>
+        <w:tc>
+          <w:tcPr>
+            <w:tcW w:w="668" w:type="dxa"/>
+          </w:tcPr>
+          <w:p>
+            <w:pPr>
+              <w:jc w:val="center"/>
+              <w:rPr>
+                <w:sz w:val="18"/>
+                <w:szCs w:val="18"/>
+                <w:lang w:eastAsia="ko-KR"/>
+              </w:rPr>
+            </w:pPr>
+            <w:r>
+              <w:rPr>
+                <w:sz w:val="18"/>
+                <w:szCs w:val="18"/>
+                <w:lang w:eastAsia="ko-KR"/>
+              </w:rPr>
+              <w:t>107</w:t>
+            </w:r>
+          </w:p>
+        </w:tc>
+        <w:tc>
+          <w:tcPr>
+            <w:tcW w:w="668" w:type="dxa"/>
+          </w:tcPr>
+          <w:p>
+            <w:pPr>
+              <w:jc w:val="center"/>
+              <w:rPr>
+                <w:sz w:val="18"/>
+                <w:szCs w:val="18"/>
+                <w:lang w:eastAsia="ko-KR"/>
+              </w:rPr>
+            </w:pPr>
+            <w:r>
+              <w:rPr>
+                <w:sz w:val="18"/>
+                <w:szCs w:val="18"/>
+                <w:lang w:eastAsia="ko-KR"/>
+              </w:rPr>
+              <w:t>121</w:t>
+            </w:r>
+          </w:p>
+        </w:tc>
+        <w:tc>
+          <w:tcPr>
+            <w:tcW w:w="668" w:type="dxa"/>
+          </w:tcPr>
+          <w:p>
+            <w:pPr>
+              <w:jc w:val="center"/>
+              <w:rPr>
+                <w:sz w:val="18"/>
+                <w:szCs w:val="18"/>
+                <w:lang w:eastAsia="ko-KR"/>
+              </w:rPr>
+            </w:pPr>
+            <w:r>
+              <w:rPr>
+                <w:sz w:val="18"/>
+                <w:szCs w:val="18"/>
+                <w:lang w:eastAsia="ko-KR"/>
+              </w:rPr>
+              <w:t>135</w:t>
+            </w:r>
+          </w:p>
+        </w:tc>
+      </w:tr>
+    </w:tbl>
     <w:p>
       <w:pPr>
         <w:rPr>
@@ -51081,6 +53667,627 @@
     </w:p>
     <w:p>
       <w:pPr>
+        <w:jc w:val="center"/>
+        <w:rPr>
+          <w:b/>
+          <w:bCs/>
+          <w:lang w:eastAsia="ko-KR"/>
+        </w:rPr>
+      </w:pPr>
+      <w:r>
+        <w:rPr>
+          <w:b/>
+          <w:bCs/>
+          <w:lang w:eastAsia="ko-KR"/>
+        </w:rPr>
+        <w:t>Table 5.3.2-2: Transmission bandwidth configuration NRB for FR2</w:t>
+      </w:r>
+    </w:p>
+    <w:tbl>
+      <w:tblPr>
+        <w:tblStyle w:val="a9"/>
+        <w:tblW w:w="0" w:type="auto"/>
+        <w:jc w:val="center"/>
+        <w:tblLook w:val="04A0" w:firstRow="1" w:lastRow="0" w:firstColumn="1" w:lastColumn="0" w:noHBand="0" w:noVBand="1"/>
+      </w:tblPr>
+      <w:tblGrid>
+        <w:gridCol w:w="1024"/>
+        <w:gridCol w:w="956"/>
+        <w:gridCol w:w="992"/>
+        <w:gridCol w:w="992"/>
+        <w:gridCol w:w="993"/>
+      </w:tblGrid>
+      <w:tr>
+        <w:trPr>
+          <w:jc w:val="center"/>
+        </w:trPr>
+        <w:tc>
+          <w:tcPr>
+            <w:tcW w:w="1024" w:type="dxa"/>
+            <w:vMerge w:val="restart"/>
+            <w:shd w:val="clear" w:color="auto" w:fill="EAF1DD" w:themeFill="accent3" w:themeFillTint="33"/>
+          </w:tcPr>
+          <w:p>
+            <w:pPr>
+              <w:jc w:val="center"/>
+              <w:rPr>
+                <w:b/>
+                <w:bCs/>
+                <w:sz w:val="20"/>
+                <w:szCs w:val="20"/>
+                <w:lang w:eastAsia="ko-KR"/>
+              </w:rPr>
+            </w:pPr>
+            <w:r>
+              <w:rPr>
+                <w:b/>
+                <w:bCs/>
+                <w:sz w:val="20"/>
+                <w:szCs w:val="20"/>
+                <w:lang w:eastAsia="ko-KR"/>
+              </w:rPr>
+              <w:t>SCS</w:t>
+            </w:r>
+          </w:p>
+          <w:p>
+            <w:pPr>
+              <w:jc w:val="center"/>
+              <w:rPr>
+                <w:b/>
+                <w:bCs/>
+                <w:sz w:val="20"/>
+                <w:szCs w:val="20"/>
+                <w:lang w:eastAsia="ko-KR"/>
+              </w:rPr>
+            </w:pPr>
+            <w:r>
+              <w:rPr>
+                <w:b/>
+                <w:bCs/>
+                <w:sz w:val="20"/>
+                <w:szCs w:val="20"/>
+                <w:lang w:eastAsia="ko-KR"/>
+              </w:rPr>
+              <w:t>(kHz)</w:t>
+            </w:r>
+          </w:p>
+        </w:tc>
+        <w:tc>
+          <w:tcPr>
+            <w:tcW w:w="956" w:type="dxa"/>
+            <w:shd w:val="clear" w:color="auto" w:fill="EAF1DD" w:themeFill="accent3" w:themeFillTint="33"/>
+          </w:tcPr>
+          <w:p>
+            <w:pPr>
+              <w:jc w:val="center"/>
+              <w:rPr>
+                <w:b/>
+                <w:bCs/>
+                <w:sz w:val="20"/>
+                <w:szCs w:val="20"/>
+                <w:lang w:eastAsia="ko-KR"/>
+              </w:rPr>
+            </w:pPr>
+            <w:r>
+              <w:rPr>
+                <w:b/>
+                <w:bCs/>
+                <w:sz w:val="20"/>
+                <w:szCs w:val="20"/>
+                <w:lang w:eastAsia="ko-KR"/>
+              </w:rPr>
+              <w:t>50 MHz</w:t>
+            </w:r>
+          </w:p>
+        </w:tc>
+        <w:tc>
+          <w:tcPr>
+            <w:tcW w:w="992" w:type="dxa"/>
+            <w:shd w:val="clear" w:color="auto" w:fill="EAF1DD" w:themeFill="accent3" w:themeFillTint="33"/>
+          </w:tcPr>
+          <w:p>
+            <w:pPr>
+              <w:jc w:val="center"/>
+              <w:rPr>
+                <w:b/>
+                <w:bCs/>
+                <w:sz w:val="20"/>
+                <w:szCs w:val="20"/>
+                <w:lang w:eastAsia="ko-KR"/>
+              </w:rPr>
+            </w:pPr>
+            <w:r>
+              <w:rPr>
+                <w:b/>
+                <w:bCs/>
+                <w:sz w:val="20"/>
+                <w:szCs w:val="20"/>
+                <w:lang w:eastAsia="ko-KR"/>
+              </w:rPr>
+              <w:t>100 MHz</w:t>
+            </w:r>
+          </w:p>
+        </w:tc>
+        <w:tc>
+          <w:tcPr>
+            <w:tcW w:w="992" w:type="dxa"/>
+            <w:shd w:val="clear" w:color="auto" w:fill="EAF1DD" w:themeFill="accent3" w:themeFillTint="33"/>
+          </w:tcPr>
+          <w:p>
+            <w:pPr>
+              <w:jc w:val="center"/>
+              <w:rPr>
+                <w:b/>
+                <w:bCs/>
+                <w:sz w:val="20"/>
+                <w:szCs w:val="20"/>
+                <w:lang w:eastAsia="ko-KR"/>
+              </w:rPr>
+            </w:pPr>
+            <w:r>
+              <w:rPr>
+                <w:b/>
+                <w:bCs/>
+                <w:sz w:val="20"/>
+                <w:szCs w:val="20"/>
+                <w:lang w:eastAsia="ko-KR"/>
+              </w:rPr>
+              <w:t>200 MHz</w:t>
+            </w:r>
+          </w:p>
+        </w:tc>
+        <w:tc>
+          <w:tcPr>
+            <w:tcW w:w="993" w:type="dxa"/>
+            <w:shd w:val="clear" w:color="auto" w:fill="EAF1DD" w:themeFill="accent3" w:themeFillTint="33"/>
+          </w:tcPr>
+          <w:p>
+            <w:pPr>
+              <w:jc w:val="center"/>
+              <w:rPr>
+                <w:b/>
+                <w:bCs/>
+                <w:sz w:val="20"/>
+                <w:szCs w:val="20"/>
+                <w:lang w:eastAsia="ko-KR"/>
+              </w:rPr>
+            </w:pPr>
+            <w:r>
+              <w:rPr>
+                <w:b/>
+                <w:bCs/>
+                <w:sz w:val="20"/>
+                <w:szCs w:val="20"/>
+                <w:lang w:eastAsia="ko-KR"/>
+              </w:rPr>
+              <w:t>400 MHz</w:t>
+            </w:r>
+          </w:p>
+        </w:tc>
+      </w:tr>
+      <w:tr>
+        <w:trPr>
+          <w:jc w:val="center"/>
+        </w:trPr>
+        <w:tc>
+          <w:tcPr>
+            <w:tcW w:w="1024" w:type="dxa"/>
+            <w:vMerge/>
+            <w:shd w:val="clear" w:color="auto" w:fill="EAF1DD" w:themeFill="accent3" w:themeFillTint="33"/>
+          </w:tcPr>
+          <w:p>
+            <w:pPr>
+              <w:jc w:val="center"/>
+              <w:rPr>
+                <w:b/>
+                <w:bCs/>
+                <w:sz w:val="20"/>
+                <w:szCs w:val="20"/>
+                <w:lang w:eastAsia="ko-KR"/>
+              </w:rPr>
+            </w:pPr>
+          </w:p>
+        </w:tc>
+        <w:tc>
+          <w:tcPr>
+            <w:tcW w:w="956" w:type="dxa"/>
+            <w:shd w:val="clear" w:color="auto" w:fill="EAF1DD" w:themeFill="accent3" w:themeFillTint="33"/>
+          </w:tcPr>
+          <w:p>
+            <w:pPr>
+              <w:jc w:val="center"/>
+              <w:rPr>
+                <w:b/>
+                <w:bCs/>
+                <w:sz w:val="20"/>
+                <w:szCs w:val="20"/>
+                <w:lang w:eastAsia="ko-KR"/>
+              </w:rPr>
+            </w:pPr>
+            <w:r>
+              <w:rPr>
+                <w:b/>
+                <w:bCs/>
+                <w:sz w:val="20"/>
+                <w:szCs w:val="20"/>
+                <w:lang w:eastAsia="ko-KR"/>
+              </w:rPr>
+              <w:t>N</w:t>
+            </w:r>
+            <w:r>
+              <w:rPr>
+                <w:b/>
+                <w:bCs/>
+                <w:sz w:val="20"/>
+                <w:szCs w:val="20"/>
+                <w:vertAlign w:val="subscript"/>
+                <w:lang w:eastAsia="ko-KR"/>
+              </w:rPr>
+              <w:t>RB</w:t>
+            </w:r>
+          </w:p>
+        </w:tc>
+        <w:tc>
+          <w:tcPr>
+            <w:tcW w:w="992" w:type="dxa"/>
+            <w:shd w:val="clear" w:color="auto" w:fill="EAF1DD" w:themeFill="accent3" w:themeFillTint="33"/>
+          </w:tcPr>
+          <w:p>
+            <w:pPr>
+              <w:jc w:val="center"/>
+              <w:rPr>
+                <w:b/>
+                <w:bCs/>
+                <w:sz w:val="20"/>
+                <w:szCs w:val="20"/>
+                <w:lang w:eastAsia="ko-KR"/>
+              </w:rPr>
+            </w:pPr>
+            <w:r>
+              <w:rPr>
+                <w:b/>
+                <w:bCs/>
+                <w:sz w:val="20"/>
+                <w:szCs w:val="20"/>
+                <w:lang w:eastAsia="ko-KR"/>
+              </w:rPr>
+              <w:t>N</w:t>
+            </w:r>
+            <w:r>
+              <w:rPr>
+                <w:b/>
+                <w:bCs/>
+                <w:sz w:val="20"/>
+                <w:szCs w:val="20"/>
+                <w:vertAlign w:val="subscript"/>
+                <w:lang w:eastAsia="ko-KR"/>
+              </w:rPr>
+              <w:t>RB</w:t>
+            </w:r>
+          </w:p>
+        </w:tc>
+        <w:tc>
+          <w:tcPr>
+            <w:tcW w:w="992" w:type="dxa"/>
+            <w:shd w:val="clear" w:color="auto" w:fill="EAF1DD" w:themeFill="accent3" w:themeFillTint="33"/>
+          </w:tcPr>
+          <w:p>
+            <w:pPr>
+              <w:jc w:val="center"/>
+              <w:rPr>
+                <w:b/>
+                <w:bCs/>
+                <w:sz w:val="20"/>
+                <w:szCs w:val="20"/>
+                <w:lang w:eastAsia="ko-KR"/>
+              </w:rPr>
+            </w:pPr>
+            <w:r>
+              <w:rPr>
+                <w:b/>
+                <w:bCs/>
+                <w:sz w:val="20"/>
+                <w:szCs w:val="20"/>
+                <w:lang w:eastAsia="ko-KR"/>
+              </w:rPr>
+              <w:t>N</w:t>
+            </w:r>
+            <w:r>
+              <w:rPr>
+                <w:b/>
+                <w:bCs/>
+                <w:sz w:val="20"/>
+                <w:szCs w:val="20"/>
+                <w:vertAlign w:val="subscript"/>
+                <w:lang w:eastAsia="ko-KR"/>
+              </w:rPr>
+              <w:t>RB</w:t>
+            </w:r>
+          </w:p>
+        </w:tc>
+        <w:tc>
+          <w:tcPr>
+            <w:tcW w:w="993" w:type="dxa"/>
+            <w:shd w:val="clear" w:color="auto" w:fill="EAF1DD" w:themeFill="accent3" w:themeFillTint="33"/>
+          </w:tcPr>
+          <w:p>
+            <w:pPr>
+              <w:jc w:val="center"/>
+              <w:rPr>
+                <w:b/>
+                <w:bCs/>
+                <w:sz w:val="20"/>
+                <w:szCs w:val="20"/>
+                <w:lang w:eastAsia="ko-KR"/>
+              </w:rPr>
+            </w:pPr>
+            <w:r>
+              <w:rPr>
+                <w:b/>
+                <w:bCs/>
+                <w:sz w:val="20"/>
+                <w:szCs w:val="20"/>
+                <w:lang w:eastAsia="ko-KR"/>
+              </w:rPr>
+              <w:t>N</w:t>
+            </w:r>
+            <w:r>
+              <w:rPr>
+                <w:b/>
+                <w:bCs/>
+                <w:sz w:val="20"/>
+                <w:szCs w:val="20"/>
+                <w:vertAlign w:val="subscript"/>
+                <w:lang w:eastAsia="ko-KR"/>
+              </w:rPr>
+              <w:t>RB</w:t>
+            </w:r>
+          </w:p>
+        </w:tc>
+      </w:tr>
+      <w:tr>
+        <w:trPr>
+          <w:jc w:val="center"/>
+        </w:trPr>
+        <w:tc>
+          <w:tcPr>
+            <w:tcW w:w="1024" w:type="dxa"/>
+          </w:tcPr>
+          <w:p>
+            <w:pPr>
+              <w:jc w:val="center"/>
+              <w:rPr>
+                <w:sz w:val="18"/>
+                <w:szCs w:val="18"/>
+                <w:lang w:eastAsia="ko-KR"/>
+              </w:rPr>
+            </w:pPr>
+            <w:r>
+              <w:rPr>
+                <w:sz w:val="18"/>
+                <w:szCs w:val="18"/>
+                <w:lang w:eastAsia="ko-KR"/>
+              </w:rPr>
+              <w:t>60</w:t>
+            </w:r>
+          </w:p>
+        </w:tc>
+        <w:tc>
+          <w:tcPr>
+            <w:tcW w:w="956" w:type="dxa"/>
+          </w:tcPr>
+          <w:p>
+            <w:pPr>
+              <w:jc w:val="center"/>
+              <w:rPr>
+                <w:sz w:val="18"/>
+                <w:szCs w:val="18"/>
+                <w:lang w:eastAsia="ko-KR"/>
+              </w:rPr>
+            </w:pPr>
+            <w:r>
+              <w:rPr>
+                <w:sz w:val="18"/>
+                <w:szCs w:val="18"/>
+                <w:lang w:eastAsia="ko-KR"/>
+              </w:rPr>
+              <w:t>66</w:t>
+            </w:r>
+          </w:p>
+        </w:tc>
+        <w:tc>
+          <w:tcPr>
+            <w:tcW w:w="992" w:type="dxa"/>
+          </w:tcPr>
+          <w:p>
+            <w:pPr>
+              <w:jc w:val="center"/>
+              <w:rPr>
+                <w:sz w:val="18"/>
+                <w:szCs w:val="18"/>
+                <w:lang w:eastAsia="ko-KR"/>
+              </w:rPr>
+            </w:pPr>
+            <w:r>
+              <w:rPr>
+                <w:sz w:val="18"/>
+                <w:szCs w:val="18"/>
+                <w:lang w:eastAsia="ko-KR"/>
+              </w:rPr>
+              <w:t>132</w:t>
+            </w:r>
+          </w:p>
+        </w:tc>
+        <w:tc>
+          <w:tcPr>
+            <w:tcW w:w="992" w:type="dxa"/>
+          </w:tcPr>
+          <w:p>
+            <w:pPr>
+              <w:jc w:val="center"/>
+              <w:rPr>
+                <w:sz w:val="18"/>
+                <w:szCs w:val="18"/>
+                <w:lang w:eastAsia="ko-KR"/>
+              </w:rPr>
+            </w:pPr>
+            <w:r>
+              <w:rPr>
+                <w:sz w:val="18"/>
+                <w:szCs w:val="18"/>
+                <w:lang w:eastAsia="ko-KR"/>
+              </w:rPr>
+              <w:t>264</w:t>
+            </w:r>
+          </w:p>
+        </w:tc>
+        <w:tc>
+          <w:tcPr>
+            <w:tcW w:w="993" w:type="dxa"/>
+          </w:tcPr>
+          <w:p>
+            <w:pPr>
+              <w:jc w:val="center"/>
+              <w:rPr>
+                <w:sz w:val="18"/>
+                <w:szCs w:val="18"/>
+                <w:lang w:eastAsia="ko-KR"/>
+              </w:rPr>
+            </w:pPr>
+            <w:r>
+              <w:rPr>
+                <w:sz w:val="18"/>
+                <w:szCs w:val="18"/>
+                <w:lang w:eastAsia="ko-KR"/>
+              </w:rPr>
+              <w:t>N/A</w:t>
+            </w:r>
+          </w:p>
+        </w:tc>
+      </w:tr>
+      <w:tr>
+        <w:trPr>
+          <w:jc w:val="center"/>
+        </w:trPr>
+        <w:tc>
+          <w:tcPr>
+            <w:tcW w:w="1024" w:type="dxa"/>
+          </w:tcPr>
+          <w:p>
+            <w:pPr>
+              <w:jc w:val="center"/>
+              <w:rPr>
+                <w:sz w:val="18"/>
+                <w:szCs w:val="18"/>
+                <w:lang w:eastAsia="ko-KR"/>
+              </w:rPr>
+            </w:pPr>
+            <w:r>
+              <w:rPr>
+                <w:sz w:val="18"/>
+                <w:szCs w:val="18"/>
+                <w:lang w:eastAsia="ko-KR"/>
+              </w:rPr>
+              <w:t>120</w:t>
+            </w:r>
+          </w:p>
+        </w:tc>
+        <w:tc>
+          <w:tcPr>
+            <w:tcW w:w="956" w:type="dxa"/>
+          </w:tcPr>
+          <w:p>
+            <w:pPr>
+              <w:jc w:val="center"/>
+              <w:rPr>
+                <w:sz w:val="18"/>
+                <w:szCs w:val="18"/>
+                <w:lang w:eastAsia="ko-KR"/>
+              </w:rPr>
+            </w:pPr>
+            <w:r>
+              <w:rPr>
+                <w:sz w:val="18"/>
+                <w:szCs w:val="18"/>
+                <w:lang w:eastAsia="ko-KR"/>
+              </w:rPr>
+              <w:t>32</w:t>
+            </w:r>
+          </w:p>
+        </w:tc>
+        <w:tc>
+          <w:tcPr>
+            <w:tcW w:w="992" w:type="dxa"/>
+          </w:tcPr>
+          <w:p>
+            <w:pPr>
+              <w:jc w:val="center"/>
+              <w:rPr>
+                <w:sz w:val="18"/>
+                <w:szCs w:val="18"/>
+                <w:lang w:eastAsia="ko-KR"/>
+              </w:rPr>
+            </w:pPr>
+            <w:r>
+              <w:rPr>
+                <w:sz w:val="18"/>
+                <w:szCs w:val="18"/>
+                <w:lang w:eastAsia="ko-KR"/>
+              </w:rPr>
+              <w:t>66</w:t>
+            </w:r>
+          </w:p>
+        </w:tc>
+        <w:tc>
+          <w:tcPr>
+            <w:tcW w:w="992" w:type="dxa"/>
+          </w:tcPr>
+          <w:p>
+            <w:pPr>
+              <w:jc w:val="center"/>
+              <w:rPr>
+                <w:sz w:val="18"/>
+                <w:szCs w:val="18"/>
+                <w:lang w:eastAsia="ko-KR"/>
+              </w:rPr>
+            </w:pPr>
+            <w:r>
+              <w:rPr>
+                <w:sz w:val="18"/>
+                <w:szCs w:val="18"/>
+                <w:lang w:eastAsia="ko-KR"/>
+              </w:rPr>
+              <w:t>132</w:t>
+            </w:r>
+          </w:p>
+        </w:tc>
+        <w:tc>
+          <w:tcPr>
+            <w:tcW w:w="993" w:type="dxa"/>
+          </w:tcPr>
+          <w:p>
+            <w:pPr>
+              <w:jc w:val="center"/>
+              <w:rPr>
+                <w:sz w:val="18"/>
+                <w:szCs w:val="18"/>
+                <w:lang w:eastAsia="ko-KR"/>
+              </w:rPr>
+            </w:pPr>
+            <w:r>
+              <w:rPr>
+                <w:sz w:val="18"/>
+                <w:szCs w:val="18"/>
+                <w:lang w:eastAsia="ko-KR"/>
+              </w:rPr>
+              <w:t>264</w:t>
+            </w:r>
+          </w:p>
+        </w:tc>
+      </w:tr>
+    </w:tbl>
+    <w:p>
+      <w:pPr>
         <w:rPr>
           <w:lang w:eastAsia="ko-KR"/>
         </w:rPr>
@@ -51092,13 +54299,306 @@
           <w:lang w:eastAsia="ko-KR"/>
         </w:rPr>
       </w:pPr>
+      <w:r>
+        <w:rPr>
+          <w:lang w:eastAsia="ko-KR"/>
+        </w:rPr>
+        <w:t xml:space="preserve">NOTE: </w:t>
+      </w:r>
+      <w:r>
+        <w:rPr>
+          <w:rFonts w:hint="eastAsia"/>
+          <w:lang w:eastAsia="ko-KR"/>
+        </w:rPr>
+        <w:t>모든</w:t>
+      </w:r>
+      <w:r>
+        <w:rPr>
+          <w:rFonts w:hint="eastAsia"/>
+          <w:lang w:eastAsia="ko-KR"/>
+        </w:rPr>
+        <w:t xml:space="preserve"> Tx </w:t>
+      </w:r>
+      <w:r>
+        <w:rPr>
+          <w:rFonts w:hint="eastAsia"/>
+          <w:lang w:eastAsia="ko-KR"/>
+        </w:rPr>
+        <w:t>및</w:t>
+      </w:r>
+      <w:r>
+        <w:rPr>
+          <w:rFonts w:hint="eastAsia"/>
+          <w:lang w:eastAsia="ko-KR"/>
+        </w:rPr>
+        <w:t xml:space="preserve"> Rx </w:t>
+      </w:r>
+      <w:r>
+        <w:rPr>
+          <w:rFonts w:hint="eastAsia"/>
+          <w:lang w:eastAsia="ko-KR"/>
+        </w:rPr>
+        <w:t>요구</w:t>
+      </w:r>
+      <w:r>
+        <w:rPr>
+          <w:rFonts w:hint="eastAsia"/>
+          <w:lang w:eastAsia="ko-KR"/>
+        </w:rPr>
+        <w:t xml:space="preserve"> </w:t>
+      </w:r>
+      <w:r>
+        <w:rPr>
+          <w:rFonts w:hint="eastAsia"/>
+          <w:lang w:eastAsia="ko-KR"/>
+        </w:rPr>
+        <w:t>사항은</w:t>
+      </w:r>
+      <w:r>
+        <w:rPr>
+          <w:rFonts w:hint="eastAsia"/>
+          <w:lang w:eastAsia="ko-KR"/>
+        </w:rPr>
+        <w:t xml:space="preserve"> FR1</w:t>
+      </w:r>
+      <w:r>
+        <w:rPr>
+          <w:rFonts w:hint="eastAsia"/>
+          <w:lang w:eastAsia="ko-KR"/>
+        </w:rPr>
+        <w:t>의</w:t>
+      </w:r>
+      <w:r>
+        <w:rPr>
+          <w:rFonts w:hint="eastAsia"/>
+          <w:lang w:eastAsia="ko-KR"/>
+        </w:rPr>
+        <w:t xml:space="preserve"> </w:t>
+      </w:r>
+      <w:r>
+        <w:rPr>
+          <w:rFonts w:hint="eastAsia"/>
+          <w:lang w:eastAsia="ko-KR"/>
+        </w:rPr>
+        <w:t>경우</w:t>
+      </w:r>
+      <w:r>
+        <w:rPr>
+          <w:rFonts w:hint="eastAsia"/>
+          <w:lang w:eastAsia="ko-KR"/>
+        </w:rPr>
+        <w:t xml:space="preserve"> </w:t>
+      </w:r>
+      <w:r>
+        <w:rPr>
+          <w:rFonts w:hint="eastAsia"/>
+          <w:lang w:eastAsia="ko-KR"/>
+        </w:rPr>
+        <w:t>표</w:t>
+      </w:r>
+      <w:r>
+        <w:rPr>
+          <w:rFonts w:hint="eastAsia"/>
+          <w:lang w:eastAsia="ko-KR"/>
+        </w:rPr>
+        <w:t xml:space="preserve"> 5.3.2-1 </w:t>
+      </w:r>
+      <w:r>
+        <w:rPr>
+          <w:rFonts w:hint="eastAsia"/>
+          <w:lang w:eastAsia="ko-KR"/>
+        </w:rPr>
+        <w:t>및</w:t>
+      </w:r>
+      <w:r>
+        <w:rPr>
+          <w:rFonts w:hint="eastAsia"/>
+          <w:lang w:eastAsia="ko-KR"/>
+        </w:rPr>
+        <w:t xml:space="preserve"> FR2</w:t>
+      </w:r>
+      <w:r>
+        <w:rPr>
+          <w:rFonts w:hint="eastAsia"/>
+          <w:lang w:eastAsia="ko-KR"/>
+        </w:rPr>
+        <w:t>의</w:t>
+      </w:r>
+      <w:r>
+        <w:rPr>
+          <w:rFonts w:hint="eastAsia"/>
+          <w:lang w:eastAsia="ko-KR"/>
+        </w:rPr>
+        <w:t xml:space="preserve"> </w:t>
+      </w:r>
+      <w:r>
+        <w:rPr>
+          <w:rFonts w:hint="eastAsia"/>
+          <w:lang w:eastAsia="ko-KR"/>
+        </w:rPr>
+        <w:t>경우</w:t>
+      </w:r>
+      <w:r>
+        <w:rPr>
+          <w:rFonts w:hint="eastAsia"/>
+          <w:lang w:eastAsia="ko-KR"/>
+        </w:rPr>
+        <w:t xml:space="preserve"> </w:t>
+      </w:r>
+      <w:r>
+        <w:rPr>
+          <w:rFonts w:hint="eastAsia"/>
+          <w:lang w:eastAsia="ko-KR"/>
+        </w:rPr>
+        <w:t>표</w:t>
+      </w:r>
+      <w:r>
+        <w:rPr>
+          <w:rFonts w:hint="eastAsia"/>
+          <w:lang w:eastAsia="ko-KR"/>
+        </w:rPr>
+        <w:t xml:space="preserve"> 5.3.2-2</w:t>
+      </w:r>
+      <w:r>
+        <w:rPr>
+          <w:rFonts w:hint="eastAsia"/>
+          <w:lang w:eastAsia="ko-KR"/>
+        </w:rPr>
+        <w:t>에</w:t>
+      </w:r>
+      <w:r>
+        <w:rPr>
+          <w:rFonts w:hint="eastAsia"/>
+          <w:lang w:eastAsia="ko-KR"/>
+        </w:rPr>
+        <w:t xml:space="preserve"> </w:t>
+      </w:r>
+      <w:r>
+        <w:rPr>
+          <w:rFonts w:hint="eastAsia"/>
+          <w:lang w:eastAsia="ko-KR"/>
+        </w:rPr>
+        <w:t>지정된</w:t>
+      </w:r>
+      <w:r>
+        <w:rPr>
+          <w:rFonts w:hint="eastAsia"/>
+          <w:lang w:eastAsia="ko-KR"/>
+        </w:rPr>
+        <w:t xml:space="preserve"> </w:t>
+      </w:r>
+      <w:r>
+        <w:rPr>
+          <w:rFonts w:hint="eastAsia"/>
+          <w:lang w:eastAsia="ko-KR"/>
+        </w:rPr>
+        <w:t>전송</w:t>
+      </w:r>
+      <w:r>
+        <w:rPr>
+          <w:rFonts w:hint="eastAsia"/>
+          <w:lang w:eastAsia="ko-KR"/>
+        </w:rPr>
+        <w:t xml:space="preserve"> </w:t>
+      </w:r>
+      <w:r>
+        <w:rPr>
+          <w:rFonts w:hint="eastAsia"/>
+          <w:lang w:eastAsia="ko-KR"/>
+        </w:rPr>
+        <w:t>대역폭</w:t>
+      </w:r>
+      <w:r>
+        <w:rPr>
+          <w:rFonts w:hint="eastAsia"/>
+          <w:lang w:eastAsia="ko-KR"/>
+        </w:rPr>
+        <w:t xml:space="preserve"> </w:t>
+      </w:r>
+      <w:r>
+        <w:rPr>
+          <w:rFonts w:hint="eastAsia"/>
+          <w:lang w:eastAsia="ko-KR"/>
+        </w:rPr>
+        <w:t>구성을</w:t>
+      </w:r>
+      <w:r>
+        <w:rPr>
+          <w:rFonts w:hint="eastAsia"/>
+          <w:lang w:eastAsia="ko-KR"/>
+        </w:rPr>
+        <w:t xml:space="preserve"> </w:t>
+      </w:r>
+      <w:r>
+        <w:rPr>
+          <w:rFonts w:hint="eastAsia"/>
+          <w:lang w:eastAsia="ko-KR"/>
+        </w:rPr>
+        <w:t>기반으로</w:t>
+      </w:r>
+      <w:r>
+        <w:rPr>
+          <w:rFonts w:hint="eastAsia"/>
+          <w:lang w:eastAsia="ko-KR"/>
+        </w:rPr>
+        <w:t xml:space="preserve"> </w:t>
+      </w:r>
+      <w:r>
+        <w:rPr>
+          <w:rFonts w:hint="eastAsia"/>
+          <w:lang w:eastAsia="ko-KR"/>
+        </w:rPr>
+        <w:t>정의</w:t>
+      </w:r>
+      <w:r>
+        <w:rPr>
+          <w:rFonts w:hint="eastAsia"/>
+          <w:lang w:eastAsia="ko-KR"/>
+        </w:rPr>
+        <w:t>된</w:t>
+      </w:r>
+      <w:r>
+        <w:rPr>
+          <w:rFonts w:hint="eastAsia"/>
+          <w:lang w:eastAsia="ko-KR"/>
+        </w:rPr>
+        <w:t>다</w:t>
+      </w:r>
+      <w:r>
+        <w:rPr>
+          <w:rFonts w:hint="eastAsia"/>
+          <w:lang w:eastAsia="ko-KR"/>
+        </w:rPr>
+        <w:t>.</w:t>
+      </w:r>
     </w:p>
     <w:p>
       <w:pPr>
+        <w:pStyle w:val="3"/>
         <w:rPr>
           <w:lang w:eastAsia="ko-KR"/>
         </w:rPr>
       </w:pPr>
+      <w:r>
+        <w:rPr>
+          <w:lang w:eastAsia="ko-KR"/>
+        </w:rPr>
+        <w:t xml:space="preserve">Minimum </w:t>
+      </w:r>
+      <w:proofErr w:type="spellStart"/>
+      <w:r>
+        <w:rPr>
+          <w:lang w:eastAsia="ko-KR"/>
+        </w:rPr>
+        <w:t>guardband</w:t>
+      </w:r>
+      <w:proofErr w:type="spellEnd"/>
+      <w:r>
+        <w:rPr>
+          <w:lang w:eastAsia="ko-KR"/>
+        </w:rPr>
+        <w:t xml:space="preserve"> and transmission bandwidth configuration</w:t>
+      </w:r>
     </w:p>
     <w:p>
       <w:pPr>
@@ -51106,6 +54606,8 @@
           <w:lang w:eastAsia="ko-KR"/>
         </w:rPr>
       </w:pPr>
+      <w:bookmarkStart w:id="16" w:name="_GoBack"/>
+      <w:bookmarkEnd w:id="16"/>
     </w:p>
     <w:p>
       <w:pPr>
@@ -51768,27 +55270,14 @@
             </w:rPr>
             <w:t xml:space="preserve"> of </w:t>
           </w:r>
-          <w:r>
-            <w:fldChar w:fldCharType="begin"/>
-          </w:r>
-          <w:r>
-            <w:instrText xml:space="preserve"> NUMPAGES  \* Arabic  \* MERGEFORMAT </w:instrText>
-          </w:r>
-          <w:r>
-            <w:fldChar w:fldCharType="separate"/>
-          </w:r>
-          <w:r>
-            <w:rPr>
-              <w:noProof/>
-            </w:rPr>
-            <w:t>75</w:t>
-          </w:r>
-          <w:r>
-            <w:rPr>
-              <w:noProof/>
-            </w:rPr>
-            <w:fldChar w:fldCharType="end"/>
-          </w:r>
+          <w:fldSimple w:instr=" NUMPAGES  \* Arabic  \* MERGEFORMAT ">
+            <w:r>
+              <w:rPr>
+                <w:noProof/>
+              </w:rPr>
+              <w:t>75</w:t>
+            </w:r>
+          </w:fldSimple>
         </w:p>
       </w:tc>
     </w:tr>
@@ -57946,6 +61435,7 @@
     <w:rsid w:val="004C4026"/>
     <w:rsid w:val="004C699A"/>
     <w:rsid w:val="004E351C"/>
+    <w:rsid w:val="004F0B22"/>
     <w:rsid w:val="00501D5A"/>
     <w:rsid w:val="005318B7"/>
     <w:rsid w:val="00534AD7"/>
@@ -58846,24 +62336,6 @@
 </file>
 
 <file path=customXml/item1.xml><?xml version="1.0" encoding="utf-8"?>
-<?mso-contentType ?>
-<FormTemplates xmlns="http://schemas.microsoft.com/sharepoint/v3/contenttype/forms">
-  <Display>DocumentLibraryForm</Display>
-  <Edit>DocumentLibraryForm</Edit>
-  <New>DocumentLibraryForm</New>
-</FormTemplates>
-</file>
-
-<file path=customXml/item2.xml><?xml version="1.0" encoding="utf-8"?>
-<p:properties xmlns:p="http://schemas.microsoft.com/office/2006/metadata/properties" xmlns:xsi="http://www.w3.org/2001/XMLSchema-instance">
-  <documentManagement>
-    <Gat xmlns="2ec1ac2a-4cb5-40a4-b122-7712fb276773">IC</Gat>
-    <Status xmlns="2ec1ac2a-4cb5-40a4-b122-7712fb276773">Ready for Review</Status>
-  </documentManagement>
-</p:properties>
-</file>
-
-<file path=customXml/item3.xml><?xml version="1.0" encoding="utf-8"?>
 <ct:contentTypeSchema xmlns:ct="http://schemas.microsoft.com/office/2006/metadata/contentType" xmlns:ma="http://schemas.microsoft.com/office/2006/metadata/properties/metaAttributes" ct:_="" ma:_="" ma:contentTypeName="Document" ma:contentTypeID="0x010100912960106A3E4F47BFB96C9FCD053E8D" ma:contentTypeVersion="5" ma:contentTypeDescription="Create a new document." ma:contentTypeScope="" ma:versionID="2de3f926a3c0f17089feb522e9b09ab1">
   <xsd:schema xmlns:xsd="http://www.w3.org/2001/XMLSchema" xmlns:p="http://schemas.microsoft.com/office/2006/metadata/properties" xmlns:ns2="2ec1ac2a-4cb5-40a4-b122-7712fb276773" targetNamespace="http://schemas.microsoft.com/office/2006/metadata/properties" ma:root="true" ma:fieldsID="e1f24f6a315dc27bce075d22310a17a5" ns2:_="">
     <xsd:import namespace="2ec1ac2a-4cb5-40a4-b122-7712fb276773"/>
@@ -58944,28 +62416,29 @@
 </ct:contentTypeSchema>
 </file>
 
+<file path=customXml/item2.xml><?xml version="1.0" encoding="utf-8"?>
+<p:properties xmlns:p="http://schemas.microsoft.com/office/2006/metadata/properties" xmlns:xsi="http://www.w3.org/2001/XMLSchema-instance">
+  <documentManagement>
+    <Gat xmlns="2ec1ac2a-4cb5-40a4-b122-7712fb276773">IC</Gat>
+    <Status xmlns="2ec1ac2a-4cb5-40a4-b122-7712fb276773">Ready for Review</Status>
+  </documentManagement>
+</p:properties>
+</file>
+
+<file path=customXml/item3.xml><?xml version="1.0" encoding="utf-8"?>
+<?mso-contentType ?>
+<FormTemplates xmlns="http://schemas.microsoft.com/sharepoint/v3/contenttype/forms">
+  <Display>DocumentLibraryForm</Display>
+  <Edit>DocumentLibraryForm</Edit>
+  <New>DocumentLibraryForm</New>
+</FormTemplates>
+</file>
+
 <file path=customXml/item4.xml><?xml version="1.0" encoding="utf-8"?>
 <b:Sources xmlns:b="http://schemas.openxmlformats.org/officeDocument/2006/bibliography" xmlns="http://schemas.openxmlformats.org/officeDocument/2006/bibliography" SelectedStyle="\APA.XSL" StyleName="APA"/>
 </file>
 
 <file path=customXml/itemProps1.xml><?xml version="1.0" encoding="utf-8"?>
-<ds:datastoreItem xmlns:ds="http://schemas.openxmlformats.org/officeDocument/2006/customXml" ds:itemID="{7D4FE01D-1055-48A2-B526-C8AAEA4E33FB}">
-  <ds:schemaRefs>
-    <ds:schemaRef ds:uri="http://schemas.microsoft.com/sharepoint/v3/contenttype/forms"/>
-  </ds:schemaRefs>
-</ds:datastoreItem>
-</file>
-
-<file path=customXml/itemProps2.xml><?xml version="1.0" encoding="utf-8"?>
-<ds:datastoreItem xmlns:ds="http://schemas.openxmlformats.org/officeDocument/2006/customXml" ds:itemID="{22EF12C5-4EE5-401D-AF32-34459B235CB4}">
-  <ds:schemaRefs>
-    <ds:schemaRef ds:uri="http://schemas.microsoft.com/office/2006/metadata/properties"/>
-    <ds:schemaRef ds:uri="2ec1ac2a-4cb5-40a4-b122-7712fb276773"/>
-  </ds:schemaRefs>
-</ds:datastoreItem>
-</file>
-
-<file path=customXml/itemProps3.xml><?xml version="1.0" encoding="utf-8"?>
 <ds:datastoreItem xmlns:ds="http://schemas.openxmlformats.org/officeDocument/2006/customXml" ds:itemID="{413738C2-4739-401D-BFAC-3D8C20A1C92A}">
   <ds:schemaRefs>
     <ds:schemaRef ds:uri="http://schemas.microsoft.com/office/2006/metadata/contentType"/>
@@ -58982,8 +62455,25 @@
 </ds:datastoreItem>
 </file>
 
+<file path=customXml/itemProps2.xml><?xml version="1.0" encoding="utf-8"?>
+<ds:datastoreItem xmlns:ds="http://schemas.openxmlformats.org/officeDocument/2006/customXml" ds:itemID="{22EF12C5-4EE5-401D-AF32-34459B235CB4}">
+  <ds:schemaRefs>
+    <ds:schemaRef ds:uri="http://schemas.microsoft.com/office/2006/metadata/properties"/>
+    <ds:schemaRef ds:uri="2ec1ac2a-4cb5-40a4-b122-7712fb276773"/>
+  </ds:schemaRefs>
+</ds:datastoreItem>
+</file>
+
+<file path=customXml/itemProps3.xml><?xml version="1.0" encoding="utf-8"?>
+<ds:datastoreItem xmlns:ds="http://schemas.openxmlformats.org/officeDocument/2006/customXml" ds:itemID="{7D4FE01D-1055-48A2-B526-C8AAEA4E33FB}">
+  <ds:schemaRefs>
+    <ds:schemaRef ds:uri="http://schemas.microsoft.com/sharepoint/v3/contenttype/forms"/>
+  </ds:schemaRefs>
+</ds:datastoreItem>
+</file>
+
 <file path=customXml/itemProps4.xml><?xml version="1.0" encoding="utf-8"?>
-<ds:datastoreItem xmlns:ds="http://schemas.openxmlformats.org/officeDocument/2006/customXml" ds:itemID="{A0E86598-BA41-43D3-B155-C822DBA02562}">
+<ds:datastoreItem xmlns:ds="http://schemas.openxmlformats.org/officeDocument/2006/customXml" ds:itemID="{9DC69F9F-5F94-42DD-9D12-F68FA6EFE2C3}">
   <ds:schemaRefs>
     <ds:schemaRef ds:uri="http://schemas.openxmlformats.org/officeDocument/2006/bibliography"/>
   </ds:schemaRefs>

</xml_diff>

<commit_message>
add new spectrum document and update
</commit_message>
<xml_diff>
--- a/Temp/38104-f70(analysis).docx
+++ b/Temp/38104-f70(analysis).docx
@@ -11412,10 +11412,10 @@
                   <v:path o:extrusionok="f" gradientshapeok="t" o:connecttype="rect"/>
                   <o:lock v:ext="edit" aspectratio="t"/>
                 </v:shapetype>
-                <v:shape id="_x0000_i1025" type="#_x0000_t75" style="width:21.3pt;height:15.65pt" o:ole="">
+                <v:shape id="_x0000_i1025" type="#_x0000_t75" style="width:21.3pt;height:15.55pt" o:ole="">
                   <v:imagedata r:id="rId11" o:title=""/>
                 </v:shape>
-                <o:OLEObject Type="Embed" ProgID="Equation.3" ShapeID="_x0000_i1025" DrawAspect="Content" ObjectID="_1642922229" r:id="rId12"/>
+                <o:OLEObject Type="Embed" ProgID="Equation.3" ShapeID="_x0000_i1025" DrawAspect="Content" ObjectID="_1643010957" r:id="rId12"/>
               </w:object>
             </w:r>
           </w:p>
@@ -18440,10 +18440,10 @@
       </w:pPr>
       <w:r>
         <w:object w:dxaOrig="10801" w:dyaOrig="4410" w14:anchorId="5BBE26F1">
-          <v:shape id="_x0000_i1026" type="#_x0000_t75" style="width:462.05pt;height:186.55pt" o:ole="">
+          <v:shape id="_x0000_i1026" type="#_x0000_t75" style="width:462.55pt;height:186.6pt" o:ole="">
             <v:imagedata r:id="rId15" o:title=""/>
           </v:shape>
-          <o:OLEObject Type="Embed" ProgID="Visio.Drawing.15" ShapeID="_x0000_i1026" DrawAspect="Content" ObjectID="_1642922230" r:id="rId16"/>
+          <o:OLEObject Type="Embed" ProgID="Visio.Drawing.15" ShapeID="_x0000_i1026" DrawAspect="Content" ObjectID="_1643010958" r:id="rId16"/>
         </w:object>
       </w:r>
       <w:r>
@@ -21442,10 +21442,10 @@
       </w:pPr>
       <w:r>
         <w:object w:dxaOrig="6615" w:dyaOrig="3496" w14:anchorId="25A92763">
-          <v:shape id="_x0000_i1027" type="#_x0000_t75" style="width:329.95pt;height:173.45pt" o:ole="">
+          <v:shape id="_x0000_i1027" type="#_x0000_t75" style="width:330.05pt;height:173.4pt" o:ole="">
             <v:imagedata r:id="rId17" o:title=""/>
           </v:shape>
-          <o:OLEObject Type="Embed" ProgID="Visio.Drawing.15" ShapeID="_x0000_i1027" DrawAspect="Content" ObjectID="_1642922231" r:id="rId18"/>
+          <o:OLEObject Type="Embed" ProgID="Visio.Drawing.15" ShapeID="_x0000_i1027" DrawAspect="Content" ObjectID="_1643010959" r:id="rId18"/>
         </w:object>
       </w:r>
       <w:r>
@@ -51027,7 +51027,7 @@
           <v:shape id="_x0000_i1028" type="#_x0000_t75" style="width:6in;height:3in;mso-position-horizontal-relative:page;mso-position-vertical-relative:page" o:ole="">
             <v:imagedata r:id="rId20" o:title=""/>
           </v:shape>
-          <o:OLEObject Type="Embed" ProgID="Equation.3" ShapeID="_x0000_i1028" DrawAspect="Content" ObjectID="_1642922232" r:id="rId21"/>
+          <o:OLEObject Type="Embed" ProgID="Equation.3" ShapeID="_x0000_i1028" DrawAspect="Content" ObjectID="_1643010960" r:id="rId21"/>
         </w:object>
       </w:r>
     </w:p>
@@ -58359,6 +58359,1647 @@
         </w:rPr>
         <w:t>Figure 5.3.3-1: BS PRB utilization</w:t>
       </w:r>
+    </w:p>
+    <w:p>
+      <w:pPr>
+        <w:rPr>
+          <w:lang w:eastAsia="ko-KR"/>
+        </w:rPr>
+      </w:pPr>
+      <w:r>
+        <w:rPr>
+          <w:rFonts w:hint="eastAsia"/>
+          <w:lang w:eastAsia="ko-KR"/>
+        </w:rPr>
+        <w:t>다수의</w:t>
+      </w:r>
+      <w:r>
+        <w:rPr>
+          <w:rFonts w:hint="eastAsia"/>
+          <w:lang w:eastAsia="ko-KR"/>
+        </w:rPr>
+        <w:t xml:space="preserve"> </w:t>
+      </w:r>
+      <w:r>
+        <w:rPr>
+          <w:rFonts w:hint="eastAsia"/>
+          <w:lang w:eastAsia="ko-KR"/>
+        </w:rPr>
+        <w:t>n</w:t>
+      </w:r>
+      <w:r>
+        <w:rPr>
+          <w:lang w:eastAsia="ko-KR"/>
+        </w:rPr>
+        <w:t>umerology</w:t>
+      </w:r>
+      <w:r>
+        <w:rPr>
+          <w:rFonts w:hint="eastAsia"/>
+          <w:lang w:eastAsia="ko-KR"/>
+        </w:rPr>
+        <w:t>들</w:t>
+      </w:r>
+      <w:r>
+        <w:rPr>
+          <w:rFonts w:hint="eastAsia"/>
+          <w:lang w:eastAsia="ko-KR"/>
+        </w:rPr>
+        <w:t>이</w:t>
+      </w:r>
+      <w:r>
+        <w:rPr>
+          <w:rFonts w:hint="eastAsia"/>
+          <w:lang w:eastAsia="ko-KR"/>
+        </w:rPr>
+        <w:t xml:space="preserve"> </w:t>
+      </w:r>
+      <w:r>
+        <w:rPr>
+          <w:rFonts w:hint="eastAsia"/>
+          <w:lang w:eastAsia="ko-KR"/>
+        </w:rPr>
+        <w:t>동일한</w:t>
+      </w:r>
+      <w:r>
+        <w:rPr>
+          <w:rFonts w:hint="eastAsia"/>
+          <w:lang w:eastAsia="ko-KR"/>
+        </w:rPr>
+        <w:t xml:space="preserve"> </w:t>
+      </w:r>
+      <w:r>
+        <w:rPr>
+          <w:rFonts w:hint="eastAsia"/>
+          <w:lang w:eastAsia="ko-KR"/>
+        </w:rPr>
+        <w:t>심볼에서</w:t>
+      </w:r>
+      <w:r>
+        <w:rPr>
+          <w:rFonts w:hint="eastAsia"/>
+          <w:lang w:eastAsia="ko-KR"/>
+        </w:rPr>
+        <w:t xml:space="preserve"> </w:t>
+      </w:r>
+      <w:proofErr w:type="spellStart"/>
+      <w:r>
+        <w:rPr>
+          <w:rFonts w:hint="eastAsia"/>
+          <w:lang w:eastAsia="ko-KR"/>
+        </w:rPr>
+        <w:t>다중화되는</w:t>
+      </w:r>
+      <w:proofErr w:type="spellEnd"/>
+      <w:r>
+        <w:rPr>
+          <w:rFonts w:hint="eastAsia"/>
+          <w:lang w:eastAsia="ko-KR"/>
+        </w:rPr>
+        <w:t xml:space="preserve"> </w:t>
+      </w:r>
+      <w:r>
+        <w:rPr>
+          <w:rFonts w:hint="eastAsia"/>
+          <w:lang w:eastAsia="ko-KR"/>
+        </w:rPr>
+        <w:t>경우</w:t>
+      </w:r>
+      <w:r>
+        <w:rPr>
+          <w:rFonts w:hint="eastAsia"/>
+          <w:lang w:eastAsia="ko-KR"/>
+        </w:rPr>
+        <w:t xml:space="preserve">, </w:t>
+      </w:r>
+      <w:r>
+        <w:rPr>
+          <w:rFonts w:hint="eastAsia"/>
+          <w:lang w:eastAsia="ko-KR"/>
+        </w:rPr>
+        <w:t>반송파의</w:t>
+      </w:r>
+      <w:r>
+        <w:rPr>
+          <w:rFonts w:hint="eastAsia"/>
+          <w:lang w:eastAsia="ko-KR"/>
+        </w:rPr>
+        <w:t xml:space="preserve"> </w:t>
+      </w:r>
+      <w:r>
+        <w:rPr>
+          <w:rFonts w:hint="eastAsia"/>
+          <w:lang w:eastAsia="ko-KR"/>
+        </w:rPr>
+        <w:t>각</w:t>
+      </w:r>
+      <w:r>
+        <w:rPr>
+          <w:rFonts w:hint="eastAsia"/>
+          <w:lang w:eastAsia="ko-KR"/>
+        </w:rPr>
+        <w:t xml:space="preserve"> </w:t>
+      </w:r>
+      <w:r>
+        <w:rPr>
+          <w:rFonts w:hint="eastAsia"/>
+          <w:lang w:eastAsia="ko-KR"/>
+        </w:rPr>
+        <w:t>측면상의</w:t>
+      </w:r>
+      <w:r>
+        <w:rPr>
+          <w:rFonts w:hint="eastAsia"/>
+          <w:lang w:eastAsia="ko-KR"/>
+        </w:rPr>
+        <w:t xml:space="preserve"> </w:t>
+      </w:r>
+      <w:r>
+        <w:rPr>
+          <w:rFonts w:hint="eastAsia"/>
+          <w:lang w:eastAsia="ko-KR"/>
+        </w:rPr>
+        <w:t>최소</w:t>
+      </w:r>
+      <w:r>
+        <w:rPr>
+          <w:rFonts w:hint="eastAsia"/>
+          <w:lang w:eastAsia="ko-KR"/>
+        </w:rPr>
+        <w:t xml:space="preserve"> </w:t>
+      </w:r>
+      <w:r>
+        <w:rPr>
+          <w:rFonts w:hint="eastAsia"/>
+          <w:lang w:eastAsia="ko-KR"/>
+        </w:rPr>
+        <w:t>가드</w:t>
+      </w:r>
+      <w:r>
+        <w:rPr>
+          <w:rFonts w:hint="eastAsia"/>
+          <w:lang w:eastAsia="ko-KR"/>
+        </w:rPr>
+        <w:t xml:space="preserve"> </w:t>
+      </w:r>
+      <w:r>
+        <w:rPr>
+          <w:rFonts w:hint="eastAsia"/>
+          <w:lang w:eastAsia="ko-KR"/>
+        </w:rPr>
+        <w:t>밴드는</w:t>
+      </w:r>
+      <w:r>
+        <w:rPr>
+          <w:rFonts w:hint="eastAsia"/>
+          <w:lang w:eastAsia="ko-KR"/>
+        </w:rPr>
+        <w:t xml:space="preserve"> </w:t>
+      </w:r>
+      <w:r>
+        <w:rPr>
+          <w:rFonts w:hint="eastAsia"/>
+          <w:lang w:eastAsia="ko-KR"/>
+        </w:rPr>
+        <w:t>가드</w:t>
+      </w:r>
+      <w:r>
+        <w:rPr>
+          <w:rFonts w:hint="eastAsia"/>
+          <w:lang w:eastAsia="ko-KR"/>
+        </w:rPr>
+        <w:t xml:space="preserve"> </w:t>
+      </w:r>
+      <w:r>
+        <w:rPr>
+          <w:rFonts w:hint="eastAsia"/>
+          <w:lang w:eastAsia="ko-KR"/>
+        </w:rPr>
+        <w:t>대역에</w:t>
+      </w:r>
+      <w:r>
+        <w:rPr>
+          <w:rFonts w:hint="eastAsia"/>
+          <w:lang w:eastAsia="ko-KR"/>
+        </w:rPr>
+        <w:t xml:space="preserve"> </w:t>
+      </w:r>
+      <w:r>
+        <w:rPr>
+          <w:rFonts w:hint="eastAsia"/>
+          <w:lang w:eastAsia="ko-KR"/>
+        </w:rPr>
+        <w:t>바로</w:t>
+      </w:r>
+      <w:r>
+        <w:rPr>
+          <w:rFonts w:hint="eastAsia"/>
+          <w:lang w:eastAsia="ko-KR"/>
+        </w:rPr>
+        <w:t xml:space="preserve"> </w:t>
+      </w:r>
+      <w:r>
+        <w:rPr>
+          <w:rFonts w:hint="eastAsia"/>
+          <w:lang w:eastAsia="ko-KR"/>
+        </w:rPr>
+        <w:t>인접하여</w:t>
+      </w:r>
+      <w:r>
+        <w:rPr>
+          <w:rFonts w:hint="eastAsia"/>
+          <w:lang w:eastAsia="ko-KR"/>
+        </w:rPr>
+        <w:t xml:space="preserve"> </w:t>
+      </w:r>
+      <w:proofErr w:type="gramStart"/>
+      <w:r>
+        <w:rPr>
+          <w:rFonts w:hint="eastAsia"/>
+          <w:lang w:eastAsia="ko-KR"/>
+        </w:rPr>
+        <w:t>전송</w:t>
+      </w:r>
+      <w:r>
+        <w:rPr>
+          <w:rFonts w:hint="eastAsia"/>
+          <w:lang w:eastAsia="ko-KR"/>
+        </w:rPr>
+        <w:t xml:space="preserve"> /</w:t>
+      </w:r>
+      <w:proofErr w:type="gramEnd"/>
+      <w:r>
+        <w:rPr>
+          <w:rFonts w:hint="eastAsia"/>
+          <w:lang w:eastAsia="ko-KR"/>
+        </w:rPr>
+        <w:t xml:space="preserve"> </w:t>
+      </w:r>
+      <w:r>
+        <w:rPr>
+          <w:rFonts w:hint="eastAsia"/>
+          <w:lang w:eastAsia="ko-KR"/>
+        </w:rPr>
+        <w:t>수신되는</w:t>
+      </w:r>
+      <w:r>
+        <w:rPr>
+          <w:rFonts w:hint="eastAsia"/>
+          <w:lang w:eastAsia="ko-KR"/>
+        </w:rPr>
+        <w:t xml:space="preserve"> </w:t>
+      </w:r>
+      <w:r>
+        <w:rPr>
+          <w:rFonts w:hint="eastAsia"/>
+          <w:lang w:eastAsia="ko-KR"/>
+        </w:rPr>
+        <w:t>n</w:t>
+      </w:r>
+      <w:r>
+        <w:rPr>
+          <w:lang w:eastAsia="ko-KR"/>
+        </w:rPr>
+        <w:t>umerology</w:t>
+      </w:r>
+      <w:r>
+        <w:rPr>
+          <w:rFonts w:hint="eastAsia"/>
+          <w:lang w:eastAsia="ko-KR"/>
+        </w:rPr>
+        <w:t>에</w:t>
+      </w:r>
+      <w:r>
+        <w:rPr>
+          <w:rFonts w:hint="eastAsia"/>
+          <w:lang w:eastAsia="ko-KR"/>
+        </w:rPr>
+        <w:t xml:space="preserve"> </w:t>
+      </w:r>
+      <w:r>
+        <w:rPr>
+          <w:rFonts w:hint="eastAsia"/>
+          <w:lang w:eastAsia="ko-KR"/>
+        </w:rPr>
+        <w:t>대해</w:t>
+      </w:r>
+      <w:r>
+        <w:rPr>
+          <w:rFonts w:hint="eastAsia"/>
+          <w:lang w:eastAsia="ko-KR"/>
+        </w:rPr>
+        <w:t xml:space="preserve"> </w:t>
+      </w:r>
+      <w:r>
+        <w:rPr>
+          <w:rFonts w:hint="eastAsia"/>
+          <w:lang w:eastAsia="ko-KR"/>
+        </w:rPr>
+        <w:t>구성된</w:t>
+      </w:r>
+      <w:r>
+        <w:rPr>
+          <w:rFonts w:hint="eastAsia"/>
+          <w:lang w:eastAsia="ko-KR"/>
+        </w:rPr>
+        <w:t xml:space="preserve"> BS </w:t>
+      </w:r>
+      <w:r>
+        <w:rPr>
+          <w:rFonts w:hint="eastAsia"/>
+          <w:lang w:eastAsia="ko-KR"/>
+        </w:rPr>
+        <w:t>채널</w:t>
+      </w:r>
+      <w:r>
+        <w:rPr>
+          <w:rFonts w:hint="eastAsia"/>
+          <w:lang w:eastAsia="ko-KR"/>
+        </w:rPr>
+        <w:t xml:space="preserve"> </w:t>
+      </w:r>
+      <w:r>
+        <w:rPr>
+          <w:rFonts w:hint="eastAsia"/>
+          <w:lang w:eastAsia="ko-KR"/>
+        </w:rPr>
+        <w:t>대역폭에</w:t>
+      </w:r>
+      <w:r>
+        <w:rPr>
+          <w:rFonts w:hint="eastAsia"/>
+          <w:lang w:eastAsia="ko-KR"/>
+        </w:rPr>
+        <w:t xml:space="preserve"> </w:t>
+      </w:r>
+      <w:r>
+        <w:rPr>
+          <w:rFonts w:hint="eastAsia"/>
+          <w:lang w:eastAsia="ko-KR"/>
+        </w:rPr>
+        <w:t>적용된</w:t>
+      </w:r>
+      <w:r>
+        <w:rPr>
+          <w:rFonts w:hint="eastAsia"/>
+          <w:lang w:eastAsia="ko-KR"/>
+        </w:rPr>
+        <w:t xml:space="preserve"> </w:t>
+      </w:r>
+      <w:r>
+        <w:rPr>
+          <w:rFonts w:hint="eastAsia"/>
+          <w:lang w:eastAsia="ko-KR"/>
+        </w:rPr>
+        <w:t>가드</w:t>
+      </w:r>
+      <w:r>
+        <w:rPr>
+          <w:rFonts w:hint="eastAsia"/>
+          <w:lang w:eastAsia="ko-KR"/>
+        </w:rPr>
+        <w:t xml:space="preserve"> </w:t>
+      </w:r>
+      <w:r>
+        <w:rPr>
+          <w:rFonts w:hint="eastAsia"/>
+          <w:lang w:eastAsia="ko-KR"/>
+        </w:rPr>
+        <w:t>밴드이다</w:t>
+      </w:r>
+      <w:r>
+        <w:rPr>
+          <w:rFonts w:hint="eastAsia"/>
+          <w:lang w:eastAsia="ko-KR"/>
+        </w:rPr>
+        <w:t>.</w:t>
+      </w:r>
+    </w:p>
+    <w:p>
+      <w:pPr>
+        <w:rPr>
+          <w:lang w:eastAsia="ko-KR"/>
+        </w:rPr>
+      </w:pPr>
+      <w:r>
+        <w:rPr>
+          <w:rFonts w:hint="eastAsia"/>
+          <w:lang w:eastAsia="ko-KR"/>
+        </w:rPr>
+        <w:t>FR1</w:t>
+      </w:r>
+      <w:r>
+        <w:rPr>
+          <w:rFonts w:hint="eastAsia"/>
+          <w:lang w:eastAsia="ko-KR"/>
+        </w:rPr>
+        <w:t>의</w:t>
+      </w:r>
+      <w:r>
+        <w:rPr>
+          <w:rFonts w:hint="eastAsia"/>
+          <w:lang w:eastAsia="ko-KR"/>
+        </w:rPr>
+        <w:t xml:space="preserve"> </w:t>
+      </w:r>
+      <w:r>
+        <w:rPr>
+          <w:rFonts w:hint="eastAsia"/>
+          <w:lang w:eastAsia="ko-KR"/>
+        </w:rPr>
+        <w:t>경우</w:t>
+      </w:r>
+      <w:r>
+        <w:rPr>
+          <w:rFonts w:hint="eastAsia"/>
+          <w:lang w:eastAsia="ko-KR"/>
+        </w:rPr>
+        <w:t xml:space="preserve">, </w:t>
+      </w:r>
+      <w:r>
+        <w:rPr>
+          <w:rFonts w:hint="eastAsia"/>
+          <w:lang w:eastAsia="ko-KR"/>
+        </w:rPr>
+        <w:t>다수의</w:t>
+      </w:r>
+      <w:r>
+        <w:rPr>
+          <w:rFonts w:hint="eastAsia"/>
+          <w:lang w:eastAsia="ko-KR"/>
+        </w:rPr>
+        <w:t xml:space="preserve"> </w:t>
+      </w:r>
+      <w:proofErr w:type="spellStart"/>
+      <w:r>
+        <w:rPr>
+          <w:rFonts w:hint="eastAsia"/>
+          <w:lang w:eastAsia="ko-KR"/>
+        </w:rPr>
+        <w:t>n</w:t>
+      </w:r>
+      <w:r>
+        <w:rPr>
+          <w:lang w:eastAsia="ko-KR"/>
+        </w:rPr>
+        <w:t>umerolog</w:t>
+      </w:r>
+      <w:proofErr w:type="spellEnd"/>
+      <w:r>
+        <w:rPr>
+          <w:rFonts w:hint="eastAsia"/>
+          <w:lang w:eastAsia="ko-KR"/>
+        </w:rPr>
+        <w:t>들</w:t>
+      </w:r>
+      <w:r>
+        <w:rPr>
+          <w:rFonts w:hint="eastAsia"/>
+          <w:lang w:eastAsia="ko-KR"/>
+        </w:rPr>
+        <w:t>이</w:t>
+      </w:r>
+      <w:r>
+        <w:rPr>
+          <w:rFonts w:hint="eastAsia"/>
+          <w:lang w:eastAsia="ko-KR"/>
+        </w:rPr>
+        <w:t xml:space="preserve"> </w:t>
+      </w:r>
+      <w:r>
+        <w:rPr>
+          <w:rFonts w:hint="eastAsia"/>
+          <w:lang w:eastAsia="ko-KR"/>
+        </w:rPr>
+        <w:t>동일한</w:t>
+      </w:r>
+      <w:r>
+        <w:rPr>
+          <w:rFonts w:hint="eastAsia"/>
+          <w:lang w:eastAsia="ko-KR"/>
+        </w:rPr>
+        <w:t xml:space="preserve"> </w:t>
+      </w:r>
+      <w:r>
+        <w:rPr>
+          <w:rFonts w:hint="eastAsia"/>
+          <w:lang w:eastAsia="ko-KR"/>
+        </w:rPr>
+        <w:t>심볼에서</w:t>
+      </w:r>
+      <w:r>
+        <w:rPr>
+          <w:rFonts w:hint="eastAsia"/>
+          <w:lang w:eastAsia="ko-KR"/>
+        </w:rPr>
+        <w:t xml:space="preserve"> </w:t>
+      </w:r>
+      <w:proofErr w:type="spellStart"/>
+      <w:r>
+        <w:rPr>
+          <w:rFonts w:hint="eastAsia"/>
+          <w:lang w:eastAsia="ko-KR"/>
+        </w:rPr>
+        <w:t>다중화되고</w:t>
+      </w:r>
+      <w:proofErr w:type="spellEnd"/>
+      <w:r>
+        <w:rPr>
+          <w:rFonts w:hint="eastAsia"/>
+          <w:lang w:eastAsia="ko-KR"/>
+        </w:rPr>
+        <w:t xml:space="preserve"> BS </w:t>
+      </w:r>
+      <w:r>
+        <w:rPr>
+          <w:rFonts w:hint="eastAsia"/>
+          <w:lang w:eastAsia="ko-KR"/>
+        </w:rPr>
+        <w:t>채널</w:t>
+      </w:r>
+      <w:r>
+        <w:rPr>
+          <w:rFonts w:hint="eastAsia"/>
+          <w:lang w:eastAsia="ko-KR"/>
+        </w:rPr>
+        <w:t xml:space="preserve"> </w:t>
+      </w:r>
+      <w:r>
+        <w:rPr>
+          <w:rFonts w:hint="eastAsia"/>
+          <w:lang w:eastAsia="ko-KR"/>
+        </w:rPr>
+        <w:t>대역폭이</w:t>
+      </w:r>
+      <w:r>
+        <w:rPr>
+          <w:rFonts w:hint="eastAsia"/>
+          <w:lang w:eastAsia="ko-KR"/>
+        </w:rPr>
+        <w:t xml:space="preserve">&gt; 50 MHz </w:t>
+      </w:r>
+      <w:r>
+        <w:rPr>
+          <w:rFonts w:hint="eastAsia"/>
+          <w:lang w:eastAsia="ko-KR"/>
+        </w:rPr>
+        <w:t>인</w:t>
+      </w:r>
+      <w:r>
+        <w:rPr>
+          <w:rFonts w:hint="eastAsia"/>
+          <w:lang w:eastAsia="ko-KR"/>
+        </w:rPr>
+        <w:t xml:space="preserve"> </w:t>
+      </w:r>
+      <w:r>
+        <w:rPr>
+          <w:rFonts w:hint="eastAsia"/>
+          <w:lang w:eastAsia="ko-KR"/>
+        </w:rPr>
+        <w:t>경우</w:t>
+      </w:r>
+      <w:r>
+        <w:rPr>
+          <w:rFonts w:hint="eastAsia"/>
+          <w:lang w:eastAsia="ko-KR"/>
+        </w:rPr>
+        <w:t>, 15kHz SCS</w:t>
+      </w:r>
+      <w:r>
+        <w:rPr>
+          <w:rFonts w:hint="eastAsia"/>
+          <w:lang w:eastAsia="ko-KR"/>
+        </w:rPr>
+        <w:t>에</w:t>
+      </w:r>
+      <w:r>
+        <w:rPr>
+          <w:rFonts w:hint="eastAsia"/>
+          <w:lang w:eastAsia="ko-KR"/>
+        </w:rPr>
+        <w:t xml:space="preserve"> </w:t>
+      </w:r>
+      <w:r>
+        <w:rPr>
+          <w:rFonts w:hint="eastAsia"/>
+          <w:lang w:eastAsia="ko-KR"/>
+        </w:rPr>
+        <w:t>인접하여</w:t>
+      </w:r>
+      <w:r>
+        <w:rPr>
+          <w:rFonts w:hint="eastAsia"/>
+          <w:lang w:eastAsia="ko-KR"/>
+        </w:rPr>
+        <w:t xml:space="preserve"> </w:t>
+      </w:r>
+      <w:r>
+        <w:rPr>
+          <w:rFonts w:hint="eastAsia"/>
+          <w:lang w:eastAsia="ko-KR"/>
+        </w:rPr>
+        <w:t>적용된</w:t>
+      </w:r>
+      <w:r>
+        <w:rPr>
+          <w:rFonts w:hint="eastAsia"/>
+          <w:lang w:eastAsia="ko-KR"/>
+        </w:rPr>
+        <w:t xml:space="preserve"> </w:t>
+      </w:r>
+      <w:r>
+        <w:rPr>
+          <w:rFonts w:hint="eastAsia"/>
+          <w:lang w:eastAsia="ko-KR"/>
+        </w:rPr>
+        <w:t>가드</w:t>
+      </w:r>
+      <w:r>
+        <w:rPr>
+          <w:rFonts w:hint="eastAsia"/>
+          <w:lang w:eastAsia="ko-KR"/>
+        </w:rPr>
+        <w:t xml:space="preserve"> </w:t>
+      </w:r>
+      <w:r>
+        <w:rPr>
+          <w:rFonts w:hint="eastAsia"/>
+          <w:lang w:eastAsia="ko-KR"/>
+        </w:rPr>
+        <w:t>밴드는</w:t>
+      </w:r>
+      <w:r>
+        <w:rPr>
+          <w:rFonts w:hint="eastAsia"/>
+          <w:lang w:eastAsia="ko-KR"/>
+        </w:rPr>
+        <w:t xml:space="preserve"> </w:t>
+      </w:r>
+      <w:r>
+        <w:rPr>
+          <w:rFonts w:hint="eastAsia"/>
+          <w:lang w:eastAsia="ko-KR"/>
+        </w:rPr>
+        <w:t>동일한</w:t>
+      </w:r>
+      <w:r>
+        <w:rPr>
+          <w:rFonts w:hint="eastAsia"/>
+          <w:lang w:eastAsia="ko-KR"/>
+        </w:rPr>
+        <w:t xml:space="preserve"> BS </w:t>
+      </w:r>
+      <w:r>
+        <w:rPr>
+          <w:rFonts w:hint="eastAsia"/>
+          <w:lang w:eastAsia="ko-KR"/>
+        </w:rPr>
+        <w:t>채널</w:t>
+      </w:r>
+      <w:r>
+        <w:rPr>
+          <w:rFonts w:hint="eastAsia"/>
+          <w:lang w:eastAsia="ko-KR"/>
+        </w:rPr>
+        <w:t xml:space="preserve"> </w:t>
+      </w:r>
+      <w:r>
+        <w:rPr>
+          <w:rFonts w:hint="eastAsia"/>
+          <w:lang w:eastAsia="ko-KR"/>
+        </w:rPr>
+        <w:t>대역폭에</w:t>
+      </w:r>
+      <w:r>
+        <w:rPr>
+          <w:rFonts w:hint="eastAsia"/>
+          <w:lang w:eastAsia="ko-KR"/>
+        </w:rPr>
+        <w:t xml:space="preserve"> </w:t>
+      </w:r>
+      <w:r>
+        <w:rPr>
+          <w:rFonts w:hint="eastAsia"/>
+          <w:lang w:eastAsia="ko-KR"/>
+        </w:rPr>
+        <w:t>대해</w:t>
+      </w:r>
+      <w:r>
+        <w:rPr>
+          <w:rFonts w:hint="eastAsia"/>
+          <w:lang w:eastAsia="ko-KR"/>
+        </w:rPr>
+        <w:t xml:space="preserve"> 30kHz SCS</w:t>
+      </w:r>
+      <w:r>
+        <w:rPr>
+          <w:rFonts w:hint="eastAsia"/>
+          <w:lang w:eastAsia="ko-KR"/>
+        </w:rPr>
+        <w:t>에</w:t>
+      </w:r>
+      <w:r>
+        <w:rPr>
+          <w:rFonts w:hint="eastAsia"/>
+          <w:lang w:eastAsia="ko-KR"/>
+        </w:rPr>
+        <w:t xml:space="preserve"> </w:t>
+      </w:r>
+      <w:r>
+        <w:rPr>
+          <w:rFonts w:hint="eastAsia"/>
+          <w:lang w:eastAsia="ko-KR"/>
+        </w:rPr>
+        <w:t>대해</w:t>
+      </w:r>
+      <w:r>
+        <w:rPr>
+          <w:rFonts w:hint="eastAsia"/>
+          <w:lang w:eastAsia="ko-KR"/>
+        </w:rPr>
+        <w:t xml:space="preserve"> </w:t>
+      </w:r>
+      <w:r>
+        <w:rPr>
+          <w:rFonts w:hint="eastAsia"/>
+          <w:lang w:eastAsia="ko-KR"/>
+        </w:rPr>
+        <w:t>정의된</w:t>
+      </w:r>
+      <w:r>
+        <w:rPr>
+          <w:rFonts w:hint="eastAsia"/>
+          <w:lang w:eastAsia="ko-KR"/>
+        </w:rPr>
+        <w:t xml:space="preserve"> </w:t>
+      </w:r>
+      <w:r>
+        <w:rPr>
+          <w:rFonts w:hint="eastAsia"/>
+          <w:lang w:eastAsia="ko-KR"/>
+        </w:rPr>
+        <w:t>가드</w:t>
+      </w:r>
+      <w:r>
+        <w:rPr>
+          <w:rFonts w:hint="eastAsia"/>
+          <w:lang w:eastAsia="ko-KR"/>
+        </w:rPr>
+        <w:t xml:space="preserve"> </w:t>
+      </w:r>
+      <w:r>
+        <w:rPr>
+          <w:rFonts w:hint="eastAsia"/>
+          <w:lang w:eastAsia="ko-KR"/>
+        </w:rPr>
+        <w:t>밴드와</w:t>
+      </w:r>
+      <w:r>
+        <w:rPr>
+          <w:rFonts w:hint="eastAsia"/>
+          <w:lang w:eastAsia="ko-KR"/>
+        </w:rPr>
+        <w:t xml:space="preserve"> </w:t>
+      </w:r>
+      <w:r>
+        <w:rPr>
+          <w:rFonts w:hint="eastAsia"/>
+          <w:lang w:eastAsia="ko-KR"/>
+        </w:rPr>
+        <w:t>동일해야</w:t>
+      </w:r>
+      <w:r>
+        <w:rPr>
+          <w:rFonts w:hint="eastAsia"/>
+          <w:lang w:eastAsia="ko-KR"/>
+        </w:rPr>
+        <w:t xml:space="preserve"> </w:t>
+      </w:r>
+      <w:r>
+        <w:rPr>
+          <w:rFonts w:hint="eastAsia"/>
+          <w:lang w:eastAsia="ko-KR"/>
+        </w:rPr>
+        <w:t>한</w:t>
+      </w:r>
+      <w:r>
+        <w:rPr>
+          <w:rFonts w:hint="eastAsia"/>
+          <w:lang w:eastAsia="ko-KR"/>
+        </w:rPr>
+        <w:t>다</w:t>
+      </w:r>
+      <w:r>
+        <w:rPr>
+          <w:rFonts w:hint="eastAsia"/>
+          <w:lang w:eastAsia="ko-KR"/>
+        </w:rPr>
+        <w:t>.</w:t>
+      </w:r>
+    </w:p>
+    <w:p>
+      <w:pPr>
+        <w:rPr>
+          <w:lang w:eastAsia="ko-KR"/>
+        </w:rPr>
+      </w:pPr>
+      <w:r>
+        <w:rPr>
+          <w:rFonts w:hint="eastAsia"/>
+          <w:lang w:eastAsia="ko-KR"/>
+        </w:rPr>
+        <w:t>FR2</w:t>
+      </w:r>
+      <w:r>
+        <w:rPr>
+          <w:rFonts w:hint="eastAsia"/>
+          <w:lang w:eastAsia="ko-KR"/>
+        </w:rPr>
+        <w:t>의</w:t>
+      </w:r>
+      <w:r>
+        <w:rPr>
+          <w:rFonts w:hint="eastAsia"/>
+          <w:lang w:eastAsia="ko-KR"/>
+        </w:rPr>
+        <w:t xml:space="preserve"> </w:t>
+      </w:r>
+      <w:r>
+        <w:rPr>
+          <w:rFonts w:hint="eastAsia"/>
+          <w:lang w:eastAsia="ko-KR"/>
+        </w:rPr>
+        <w:t>경우</w:t>
+      </w:r>
+      <w:r>
+        <w:rPr>
+          <w:rFonts w:hint="eastAsia"/>
+          <w:lang w:eastAsia="ko-KR"/>
+        </w:rPr>
+        <w:t xml:space="preserve">, </w:t>
+      </w:r>
+      <w:r>
+        <w:rPr>
+          <w:rFonts w:hint="eastAsia"/>
+          <w:lang w:eastAsia="ko-KR"/>
+        </w:rPr>
+        <w:t>다수의</w:t>
+      </w:r>
+      <w:r>
+        <w:rPr>
+          <w:rFonts w:hint="eastAsia"/>
+          <w:lang w:eastAsia="ko-KR"/>
+        </w:rPr>
+        <w:t xml:space="preserve"> </w:t>
+      </w:r>
+      <w:r>
+        <w:rPr>
+          <w:rFonts w:hint="eastAsia"/>
+          <w:lang w:eastAsia="ko-KR"/>
+        </w:rPr>
+        <w:t>n</w:t>
+      </w:r>
+      <w:r>
+        <w:rPr>
+          <w:lang w:eastAsia="ko-KR"/>
+        </w:rPr>
+        <w:t>umerology</w:t>
+      </w:r>
+      <w:r>
+        <w:rPr>
+          <w:rFonts w:hint="eastAsia"/>
+          <w:lang w:eastAsia="ko-KR"/>
+        </w:rPr>
+        <w:t>들</w:t>
+      </w:r>
+      <w:r>
+        <w:rPr>
+          <w:rFonts w:hint="eastAsia"/>
+          <w:lang w:eastAsia="ko-KR"/>
+        </w:rPr>
+        <w:t>이</w:t>
+      </w:r>
+      <w:r>
+        <w:rPr>
+          <w:rFonts w:hint="eastAsia"/>
+          <w:lang w:eastAsia="ko-KR"/>
+        </w:rPr>
+        <w:t xml:space="preserve"> </w:t>
+      </w:r>
+      <w:r>
+        <w:rPr>
+          <w:rFonts w:hint="eastAsia"/>
+          <w:lang w:eastAsia="ko-KR"/>
+        </w:rPr>
+        <w:t>동일한</w:t>
+      </w:r>
+      <w:r>
+        <w:rPr>
+          <w:rFonts w:hint="eastAsia"/>
+          <w:lang w:eastAsia="ko-KR"/>
+        </w:rPr>
+        <w:t xml:space="preserve"> </w:t>
+      </w:r>
+      <w:r>
+        <w:rPr>
+          <w:rFonts w:hint="eastAsia"/>
+          <w:lang w:eastAsia="ko-KR"/>
+        </w:rPr>
+        <w:t>심볼로</w:t>
+      </w:r>
+      <w:r>
+        <w:rPr>
+          <w:rFonts w:hint="eastAsia"/>
+          <w:lang w:eastAsia="ko-KR"/>
+        </w:rPr>
+        <w:t xml:space="preserve"> </w:t>
+      </w:r>
+      <w:proofErr w:type="spellStart"/>
+      <w:r>
+        <w:rPr>
+          <w:rFonts w:hint="eastAsia"/>
+          <w:lang w:eastAsia="ko-KR"/>
+        </w:rPr>
+        <w:t>다중화되고</w:t>
+      </w:r>
+      <w:proofErr w:type="spellEnd"/>
+      <w:r>
+        <w:rPr>
+          <w:rFonts w:hint="eastAsia"/>
+          <w:lang w:eastAsia="ko-KR"/>
+        </w:rPr>
+        <w:t xml:space="preserve"> BS </w:t>
+      </w:r>
+      <w:r>
+        <w:rPr>
+          <w:rFonts w:hint="eastAsia"/>
+          <w:lang w:eastAsia="ko-KR"/>
+        </w:rPr>
+        <w:t>채널</w:t>
+      </w:r>
+      <w:r>
+        <w:rPr>
+          <w:rFonts w:hint="eastAsia"/>
+          <w:lang w:eastAsia="ko-KR"/>
+        </w:rPr>
+        <w:t xml:space="preserve"> </w:t>
+      </w:r>
+      <w:r>
+        <w:rPr>
+          <w:rFonts w:hint="eastAsia"/>
+          <w:lang w:eastAsia="ko-KR"/>
+        </w:rPr>
+        <w:t>대역폭이</w:t>
+      </w:r>
+      <w:r>
+        <w:rPr>
+          <w:rFonts w:hint="eastAsia"/>
+          <w:lang w:eastAsia="ko-KR"/>
+        </w:rPr>
+        <w:t xml:space="preserve">&gt; 200 MHz </w:t>
+      </w:r>
+      <w:r>
+        <w:rPr>
+          <w:rFonts w:hint="eastAsia"/>
+          <w:lang w:eastAsia="ko-KR"/>
+        </w:rPr>
+        <w:t>인</w:t>
+      </w:r>
+      <w:r>
+        <w:rPr>
+          <w:rFonts w:hint="eastAsia"/>
+          <w:lang w:eastAsia="ko-KR"/>
+        </w:rPr>
+        <w:t xml:space="preserve"> </w:t>
+      </w:r>
+      <w:r>
+        <w:rPr>
+          <w:rFonts w:hint="eastAsia"/>
+          <w:lang w:eastAsia="ko-KR"/>
+        </w:rPr>
+        <w:t>경우</w:t>
+      </w:r>
+      <w:r>
+        <w:rPr>
+          <w:rFonts w:hint="eastAsia"/>
+          <w:lang w:eastAsia="ko-KR"/>
+        </w:rPr>
+        <w:t>, 60kHz SCS</w:t>
+      </w:r>
+      <w:r>
+        <w:rPr>
+          <w:rFonts w:hint="eastAsia"/>
+          <w:lang w:eastAsia="ko-KR"/>
+        </w:rPr>
+        <w:t>에</w:t>
+      </w:r>
+      <w:r>
+        <w:rPr>
+          <w:rFonts w:hint="eastAsia"/>
+          <w:lang w:eastAsia="ko-KR"/>
+        </w:rPr>
+        <w:t xml:space="preserve"> </w:t>
+      </w:r>
+      <w:r>
+        <w:rPr>
+          <w:rFonts w:hint="eastAsia"/>
+          <w:lang w:eastAsia="ko-KR"/>
+        </w:rPr>
+        <w:t>인접하여</w:t>
+      </w:r>
+      <w:r>
+        <w:rPr>
+          <w:rFonts w:hint="eastAsia"/>
+          <w:lang w:eastAsia="ko-KR"/>
+        </w:rPr>
+        <w:t xml:space="preserve"> </w:t>
+      </w:r>
+      <w:r>
+        <w:rPr>
+          <w:rFonts w:hint="eastAsia"/>
+          <w:lang w:eastAsia="ko-KR"/>
+        </w:rPr>
+        <w:t>적용되는</w:t>
+      </w:r>
+      <w:r>
+        <w:rPr>
+          <w:rFonts w:hint="eastAsia"/>
+          <w:lang w:eastAsia="ko-KR"/>
+        </w:rPr>
+        <w:t xml:space="preserve"> </w:t>
+      </w:r>
+      <w:r>
+        <w:rPr>
+          <w:rFonts w:hint="eastAsia"/>
+          <w:lang w:eastAsia="ko-KR"/>
+        </w:rPr>
+        <w:t>가드</w:t>
+      </w:r>
+      <w:r>
+        <w:rPr>
+          <w:rFonts w:hint="eastAsia"/>
+          <w:lang w:eastAsia="ko-KR"/>
+        </w:rPr>
+        <w:t xml:space="preserve"> </w:t>
+      </w:r>
+      <w:r>
+        <w:rPr>
+          <w:rFonts w:hint="eastAsia"/>
+          <w:lang w:eastAsia="ko-KR"/>
+        </w:rPr>
+        <w:t>밴드는</w:t>
+      </w:r>
+      <w:r>
+        <w:rPr>
+          <w:rFonts w:hint="eastAsia"/>
+          <w:lang w:eastAsia="ko-KR"/>
+        </w:rPr>
+        <w:t xml:space="preserve"> </w:t>
+      </w:r>
+      <w:r>
+        <w:rPr>
+          <w:rFonts w:hint="eastAsia"/>
+          <w:lang w:eastAsia="ko-KR"/>
+        </w:rPr>
+        <w:t>동일한</w:t>
+      </w:r>
+      <w:r>
+        <w:rPr>
+          <w:rFonts w:hint="eastAsia"/>
+          <w:lang w:eastAsia="ko-KR"/>
+        </w:rPr>
+        <w:t xml:space="preserve"> BS </w:t>
+      </w:r>
+      <w:r>
+        <w:rPr>
+          <w:rFonts w:hint="eastAsia"/>
+          <w:lang w:eastAsia="ko-KR"/>
+        </w:rPr>
+        <w:t>채널</w:t>
+      </w:r>
+      <w:r>
+        <w:rPr>
+          <w:rFonts w:hint="eastAsia"/>
+          <w:lang w:eastAsia="ko-KR"/>
+        </w:rPr>
+        <w:t xml:space="preserve"> </w:t>
+      </w:r>
+      <w:r>
+        <w:rPr>
+          <w:rFonts w:hint="eastAsia"/>
+          <w:lang w:eastAsia="ko-KR"/>
+        </w:rPr>
+        <w:t>대역폭에</w:t>
+      </w:r>
+      <w:r>
+        <w:rPr>
+          <w:rFonts w:hint="eastAsia"/>
+          <w:lang w:eastAsia="ko-KR"/>
+        </w:rPr>
+        <w:t xml:space="preserve"> </w:t>
+      </w:r>
+      <w:r>
+        <w:rPr>
+          <w:rFonts w:hint="eastAsia"/>
+          <w:lang w:eastAsia="ko-KR"/>
+        </w:rPr>
+        <w:t>대해</w:t>
+      </w:r>
+      <w:r>
+        <w:rPr>
+          <w:rFonts w:hint="eastAsia"/>
+          <w:lang w:eastAsia="ko-KR"/>
+        </w:rPr>
+        <w:t xml:space="preserve"> 120kHz SCS</w:t>
+      </w:r>
+      <w:r>
+        <w:rPr>
+          <w:rFonts w:hint="eastAsia"/>
+          <w:lang w:eastAsia="ko-KR"/>
+        </w:rPr>
+        <w:t>에</w:t>
+      </w:r>
+      <w:r>
+        <w:rPr>
+          <w:rFonts w:hint="eastAsia"/>
+          <w:lang w:eastAsia="ko-KR"/>
+        </w:rPr>
+        <w:t xml:space="preserve"> </w:t>
+      </w:r>
+      <w:r>
+        <w:rPr>
+          <w:rFonts w:hint="eastAsia"/>
+          <w:lang w:eastAsia="ko-KR"/>
+        </w:rPr>
+        <w:t>대해</w:t>
+      </w:r>
+      <w:r>
+        <w:rPr>
+          <w:rFonts w:hint="eastAsia"/>
+          <w:lang w:eastAsia="ko-KR"/>
+        </w:rPr>
+        <w:t xml:space="preserve"> </w:t>
+      </w:r>
+      <w:r>
+        <w:rPr>
+          <w:rFonts w:hint="eastAsia"/>
+          <w:lang w:eastAsia="ko-KR"/>
+        </w:rPr>
+        <w:t>정의된</w:t>
+      </w:r>
+      <w:r>
+        <w:rPr>
+          <w:rFonts w:hint="eastAsia"/>
+          <w:lang w:eastAsia="ko-KR"/>
+        </w:rPr>
+        <w:t xml:space="preserve"> </w:t>
+      </w:r>
+      <w:r>
+        <w:rPr>
+          <w:rFonts w:hint="eastAsia"/>
+          <w:lang w:eastAsia="ko-KR"/>
+        </w:rPr>
+        <w:t>가드</w:t>
+      </w:r>
+      <w:r>
+        <w:rPr>
+          <w:rFonts w:hint="eastAsia"/>
+          <w:lang w:eastAsia="ko-KR"/>
+        </w:rPr>
+        <w:t xml:space="preserve"> </w:t>
+      </w:r>
+      <w:r>
+        <w:rPr>
+          <w:rFonts w:hint="eastAsia"/>
+          <w:lang w:eastAsia="ko-KR"/>
+        </w:rPr>
+        <w:t>밴드와</w:t>
+      </w:r>
+      <w:r>
+        <w:rPr>
+          <w:rFonts w:hint="eastAsia"/>
+          <w:lang w:eastAsia="ko-KR"/>
+        </w:rPr>
+        <w:t xml:space="preserve"> </w:t>
+      </w:r>
+      <w:r>
+        <w:rPr>
+          <w:rFonts w:hint="eastAsia"/>
+          <w:lang w:eastAsia="ko-KR"/>
+        </w:rPr>
+        <w:t>동일해야</w:t>
+      </w:r>
+      <w:r>
+        <w:rPr>
+          <w:rFonts w:hint="eastAsia"/>
+          <w:lang w:eastAsia="ko-KR"/>
+        </w:rPr>
+        <w:t xml:space="preserve"> </w:t>
+      </w:r>
+      <w:r>
+        <w:rPr>
+          <w:rFonts w:hint="eastAsia"/>
+          <w:lang w:eastAsia="ko-KR"/>
+        </w:rPr>
+        <w:t>한</w:t>
+      </w:r>
+      <w:r>
+        <w:rPr>
+          <w:rFonts w:hint="eastAsia"/>
+          <w:lang w:eastAsia="ko-KR"/>
+        </w:rPr>
+        <w:t>다</w:t>
+      </w:r>
+      <w:r>
+        <w:rPr>
+          <w:rFonts w:hint="eastAsia"/>
+          <w:lang w:eastAsia="ko-KR"/>
+        </w:rPr>
+        <w:t>.</w:t>
+      </w:r>
+    </w:p>
+    <w:p>
+      <w:pPr>
+        <w:jc w:val="center"/>
+        <w:rPr>
+          <w:lang w:eastAsia="ko-KR"/>
+        </w:rPr>
+      </w:pPr>
+      <w:r>
+        <w:rPr>
+          <w:rFonts w:eastAsia="Yu Mincho"/>
+          <w:noProof/>
+          <w:lang w:eastAsia="ko-KR"/>
+        </w:rPr>
+        <w:drawing>
+          <wp:inline distT="0" distB="0" distL="0" distR="0" wp14:anchorId="426934DD" wp14:editId="2B389E53">
+            <wp:extent cx="3134468" cy="1397203"/>
+            <wp:effectExtent l="0" t="0" r="0" b="0"/>
+            <wp:docPr id="9" name="Picture 3"/>
+            <wp:cNvGraphicFramePr>
+              <a:graphicFrameLocks xmlns:a="http://schemas.openxmlformats.org/drawingml/2006/main" noChangeAspect="1"/>
+            </wp:cNvGraphicFramePr>
+            <a:graphic xmlns:a="http://schemas.openxmlformats.org/drawingml/2006/main">
+              <a:graphicData uri="http://schemas.openxmlformats.org/drawingml/2006/picture">
+                <pic:pic xmlns:pic="http://schemas.openxmlformats.org/drawingml/2006/picture">
+                  <pic:nvPicPr>
+                    <pic:cNvPr id="0" name="Picture 3"/>
+                    <pic:cNvPicPr>
+                      <a:picLocks noChangeAspect="1" noChangeArrowheads="1"/>
+                    </pic:cNvPicPr>
+                  </pic:nvPicPr>
+                  <pic:blipFill>
+                    <a:blip r:embed="rId23" cstate="print">
+                      <a:extLst>
+                        <a:ext uri="{28A0092B-C50C-407E-A947-70E740481C1C}">
+                          <a14:useLocalDpi xmlns:a14="http://schemas.microsoft.com/office/drawing/2010/main" val="0"/>
+                        </a:ext>
+                      </a:extLst>
+                    </a:blip>
+                    <a:srcRect/>
+                    <a:stretch>
+                      <a:fillRect/>
+                    </a:stretch>
+                  </pic:blipFill>
+                  <pic:spPr bwMode="auto">
+                    <a:xfrm>
+                      <a:off x="0" y="0"/>
+                      <a:ext cx="3178115" cy="1416659"/>
+                    </a:xfrm>
+                    <a:prstGeom prst="rect">
+                      <a:avLst/>
+                    </a:prstGeom>
+                    <a:noFill/>
+                    <a:ln>
+                      <a:noFill/>
+                    </a:ln>
+                  </pic:spPr>
+                </pic:pic>
+              </a:graphicData>
+            </a:graphic>
+          </wp:inline>
+        </w:drawing>
+      </w:r>
+    </w:p>
+    <w:p>
+      <w:pPr>
+        <w:jc w:val="center"/>
+        <w:rPr>
+          <w:b/>
+          <w:bCs/>
+          <w:lang w:eastAsia="ko-KR"/>
+        </w:rPr>
+      </w:pPr>
+      <w:r>
+        <w:rPr>
+          <w:b/>
+          <w:bCs/>
+          <w:lang w:eastAsia="ko-KR"/>
+        </w:rPr>
+        <w:lastRenderedPageBreak/>
+        <w:t>Figure 5.3.3-2: Guard band definition when transmitting multiple numerologies</w:t>
+      </w:r>
+    </w:p>
+    <w:p>
+      <w:pPr>
+        <w:rPr>
+          <w:lang w:eastAsia="ko-KR"/>
+        </w:rPr>
+      </w:pPr>
+      <w:r>
+        <w:rPr>
+          <w:lang w:eastAsia="ko-KR"/>
+        </w:rPr>
+        <w:t xml:space="preserve">NOTE: </w:t>
+      </w:r>
+      <w:r>
+        <w:rPr>
+          <w:rFonts w:hint="eastAsia"/>
+          <w:lang w:eastAsia="ko-KR"/>
+        </w:rPr>
+        <w:t>그림</w:t>
+      </w:r>
+      <w:r>
+        <w:rPr>
+          <w:rFonts w:hint="eastAsia"/>
+          <w:lang w:eastAsia="ko-KR"/>
+        </w:rPr>
+        <w:t xml:space="preserve"> 5.3.3-2</w:t>
+      </w:r>
+      <w:r>
+        <w:rPr>
+          <w:rFonts w:hint="eastAsia"/>
+          <w:lang w:eastAsia="ko-KR"/>
+        </w:rPr>
+        <w:t>는</w:t>
+      </w:r>
+      <w:r>
+        <w:rPr>
+          <w:rFonts w:hint="eastAsia"/>
+          <w:lang w:eastAsia="ko-KR"/>
+        </w:rPr>
+        <w:t xml:space="preserve"> </w:t>
+      </w:r>
+      <w:r>
+        <w:rPr>
+          <w:rFonts w:hint="eastAsia"/>
+          <w:lang w:eastAsia="ko-KR"/>
+        </w:rPr>
+        <w:t>두</w:t>
+      </w:r>
+      <w:r>
+        <w:rPr>
+          <w:rFonts w:hint="eastAsia"/>
+          <w:lang w:eastAsia="ko-KR"/>
+        </w:rPr>
+        <w:t xml:space="preserve"> </w:t>
+      </w:r>
+      <w:r>
+        <w:rPr>
+          <w:rFonts w:hint="eastAsia"/>
+          <w:lang w:eastAsia="ko-KR"/>
+        </w:rPr>
+        <w:t>n</w:t>
+      </w:r>
+      <w:r>
+        <w:rPr>
+          <w:lang w:eastAsia="ko-KR"/>
+        </w:rPr>
+        <w:t>umerology</w:t>
+      </w:r>
+      <w:r>
+        <w:rPr>
+          <w:rFonts w:hint="eastAsia"/>
+          <w:lang w:eastAsia="ko-KR"/>
+        </w:rPr>
+        <w:t xml:space="preserve"> </w:t>
+      </w:r>
+      <w:r>
+        <w:rPr>
+          <w:rFonts w:hint="eastAsia"/>
+          <w:lang w:eastAsia="ko-KR"/>
+        </w:rPr>
+        <w:t>사이의</w:t>
+      </w:r>
+      <w:r>
+        <w:rPr>
+          <w:rFonts w:hint="eastAsia"/>
+          <w:lang w:eastAsia="ko-KR"/>
+        </w:rPr>
+        <w:t xml:space="preserve"> </w:t>
+      </w:r>
+      <w:r>
+        <w:rPr>
+          <w:rFonts w:hint="eastAsia"/>
+          <w:lang w:eastAsia="ko-KR"/>
+        </w:rPr>
+        <w:t>가드</w:t>
+      </w:r>
+      <w:r>
+        <w:rPr>
+          <w:rFonts w:hint="eastAsia"/>
+          <w:lang w:eastAsia="ko-KR"/>
+        </w:rPr>
+        <w:t xml:space="preserve"> </w:t>
+      </w:r>
+      <w:r>
+        <w:rPr>
+          <w:rFonts w:hint="eastAsia"/>
+          <w:lang w:eastAsia="ko-KR"/>
+        </w:rPr>
+        <w:t>크기를</w:t>
+      </w:r>
+      <w:r>
+        <w:rPr>
+          <w:rFonts w:hint="eastAsia"/>
+          <w:lang w:eastAsia="ko-KR"/>
+        </w:rPr>
+        <w:t xml:space="preserve"> </w:t>
+      </w:r>
+      <w:r>
+        <w:rPr>
+          <w:rFonts w:hint="eastAsia"/>
+          <w:lang w:eastAsia="ko-KR"/>
+        </w:rPr>
+        <w:t>의미하지는</w:t>
+      </w:r>
+      <w:r>
+        <w:rPr>
+          <w:rFonts w:hint="eastAsia"/>
+          <w:lang w:eastAsia="ko-KR"/>
+        </w:rPr>
+        <w:t xml:space="preserve"> </w:t>
+      </w:r>
+      <w:r>
+        <w:rPr>
+          <w:rFonts w:hint="eastAsia"/>
+          <w:lang w:eastAsia="ko-KR"/>
+        </w:rPr>
+        <w:t>않</w:t>
+      </w:r>
+      <w:r>
+        <w:rPr>
+          <w:rFonts w:hint="eastAsia"/>
+          <w:lang w:eastAsia="ko-KR"/>
+        </w:rPr>
+        <w:t>는</w:t>
+      </w:r>
+      <w:r>
+        <w:rPr>
+          <w:rFonts w:hint="eastAsia"/>
+          <w:lang w:eastAsia="ko-KR"/>
+        </w:rPr>
+        <w:t>다</w:t>
+      </w:r>
+      <w:r>
+        <w:rPr>
+          <w:rFonts w:hint="eastAsia"/>
+          <w:lang w:eastAsia="ko-KR"/>
+        </w:rPr>
+        <w:t xml:space="preserve">. </w:t>
+      </w:r>
+      <w:r>
+        <w:rPr>
+          <w:rFonts w:hint="eastAsia"/>
+          <w:lang w:eastAsia="ko-KR"/>
+        </w:rPr>
+        <w:t>캐리어</w:t>
+      </w:r>
+      <w:r>
+        <w:rPr>
+          <w:rFonts w:hint="eastAsia"/>
+          <w:lang w:eastAsia="ko-KR"/>
+        </w:rPr>
+        <w:t xml:space="preserve"> </w:t>
+      </w:r>
+      <w:r>
+        <w:rPr>
+          <w:rFonts w:hint="eastAsia"/>
+          <w:lang w:eastAsia="ko-KR"/>
+        </w:rPr>
+        <w:t>내의</w:t>
+      </w:r>
+      <w:r>
+        <w:rPr>
+          <w:rFonts w:hint="eastAsia"/>
+          <w:lang w:eastAsia="ko-KR"/>
+        </w:rPr>
+        <w:t xml:space="preserve"> </w:t>
+      </w:r>
+      <w:r>
+        <w:rPr>
+          <w:rFonts w:hint="eastAsia"/>
+          <w:lang w:eastAsia="ko-KR"/>
+        </w:rPr>
+        <w:t>숫자간</w:t>
+      </w:r>
+      <w:r>
+        <w:rPr>
+          <w:rFonts w:hint="eastAsia"/>
+          <w:lang w:eastAsia="ko-KR"/>
+        </w:rPr>
+        <w:t xml:space="preserve"> </w:t>
+      </w:r>
+      <w:r>
+        <w:rPr>
+          <w:rFonts w:hint="eastAsia"/>
+          <w:lang w:eastAsia="ko-KR"/>
+        </w:rPr>
+        <w:t>보호</w:t>
+      </w:r>
+      <w:r>
+        <w:rPr>
+          <w:rFonts w:hint="eastAsia"/>
+          <w:lang w:eastAsia="ko-KR"/>
+        </w:rPr>
+        <w:t xml:space="preserve"> </w:t>
+      </w:r>
+      <w:r>
+        <w:rPr>
+          <w:rFonts w:hint="eastAsia"/>
+          <w:lang w:eastAsia="ko-KR"/>
+        </w:rPr>
+        <w:t>대역은</w:t>
+      </w:r>
+      <w:r>
+        <w:rPr>
+          <w:rFonts w:hint="eastAsia"/>
+          <w:lang w:eastAsia="ko-KR"/>
+        </w:rPr>
+        <w:t xml:space="preserve"> </w:t>
+      </w:r>
+      <w:r>
+        <w:rPr>
+          <w:rFonts w:hint="eastAsia"/>
+          <w:lang w:eastAsia="ko-KR"/>
+        </w:rPr>
+        <w:t>구현에</w:t>
+      </w:r>
+      <w:r>
+        <w:rPr>
+          <w:rFonts w:hint="eastAsia"/>
+          <w:lang w:eastAsia="ko-KR"/>
+        </w:rPr>
+        <w:t xml:space="preserve"> </w:t>
+      </w:r>
+      <w:r>
+        <w:rPr>
+          <w:rFonts w:hint="eastAsia"/>
+          <w:lang w:eastAsia="ko-KR"/>
+        </w:rPr>
+        <w:t>따라</w:t>
+      </w:r>
+      <w:r>
+        <w:rPr>
+          <w:rFonts w:hint="eastAsia"/>
+          <w:lang w:eastAsia="ko-KR"/>
+        </w:rPr>
+        <w:t xml:space="preserve"> </w:t>
+      </w:r>
+      <w:r>
+        <w:rPr>
+          <w:rFonts w:hint="eastAsia"/>
+          <w:lang w:eastAsia="ko-KR"/>
+        </w:rPr>
+        <w:t>다르다</w:t>
+      </w:r>
+      <w:r>
+        <w:rPr>
+          <w:rFonts w:hint="eastAsia"/>
+          <w:lang w:eastAsia="ko-KR"/>
+        </w:rPr>
+        <w:t>.</w:t>
+      </w:r>
+    </w:p>
+    <w:p>
+      <w:pPr>
+        <w:pStyle w:val="3"/>
+        <w:rPr>
+          <w:rFonts w:hint="eastAsia"/>
+          <w:lang w:eastAsia="ko-KR"/>
+        </w:rPr>
+      </w:pPr>
+      <w:r>
+        <w:rPr>
+          <w:rFonts w:hint="eastAsia"/>
+          <w:lang w:eastAsia="ko-KR"/>
+        </w:rPr>
+        <w:t>R</w:t>
+      </w:r>
+      <w:r>
+        <w:rPr>
+          <w:lang w:eastAsia="ko-KR"/>
+        </w:rPr>
+        <w:t>B alignment</w:t>
+      </w:r>
+    </w:p>
+    <w:p>
+      <w:pPr>
+        <w:rPr>
+          <w:lang w:eastAsia="ko-KR"/>
+        </w:rPr>
+      </w:pPr>
       <w:bookmarkStart w:id="16" w:name="_GoBack"/>
       <w:bookmarkEnd w:id="16"/>
     </w:p>
@@ -58369,44 +60010,9 @@
         </w:rPr>
       </w:pPr>
     </w:p>
-    <w:p>
-      <w:pPr>
-        <w:rPr>
-          <w:lang w:eastAsia="ko-KR"/>
-        </w:rPr>
-      </w:pPr>
-    </w:p>
-    <w:p>
-      <w:pPr>
-        <w:rPr>
-          <w:lang w:eastAsia="ko-KR"/>
-        </w:rPr>
-      </w:pPr>
-    </w:p>
-    <w:p>
-      <w:pPr>
-        <w:rPr>
-          <w:lang w:eastAsia="ko-KR"/>
-        </w:rPr>
-      </w:pPr>
-    </w:p>
-    <w:p>
-      <w:pPr>
-        <w:rPr>
-          <w:lang w:eastAsia="ko-KR"/>
-        </w:rPr>
-      </w:pPr>
-    </w:p>
-    <w:p>
-      <w:pPr>
-        <w:rPr>
-          <w:lang w:eastAsia="ko-KR"/>
-        </w:rPr>
-      </w:pPr>
-    </w:p>
     <w:sectPr>
-      <w:headerReference w:type="default" r:id="rId23"/>
-      <w:footerReference w:type="default" r:id="rId24"/>
+      <w:headerReference w:type="default" r:id="rId24"/>
+      <w:footerReference w:type="default" r:id="rId25"/>
       <w:pgSz w:w="12240" w:h="15840"/>
       <w:pgMar w:top="1440" w:right="1440" w:bottom="1440" w:left="1440" w:header="720" w:footer="720" w:gutter="0"/>
       <w:cols w:space="720"/>
@@ -58974,27 +60580,14 @@
             </w:rPr>
             <w:t xml:space="preserve"> of </w:t>
           </w:r>
-          <w:r>
-            <w:fldChar w:fldCharType="begin"/>
-          </w:r>
-          <w:r>
-            <w:instrText xml:space="preserve"> NUMPAGES  \* Arabic  \* MERGEFORMAT </w:instrText>
-          </w:r>
-          <w:r>
-            <w:fldChar w:fldCharType="separate"/>
-          </w:r>
-          <w:r>
-            <w:rPr>
-              <w:noProof/>
-            </w:rPr>
-            <w:t>75</w:t>
-          </w:r>
-          <w:r>
-            <w:rPr>
-              <w:noProof/>
-            </w:rPr>
-            <w:fldChar w:fldCharType="end"/>
-          </w:r>
+          <w:fldSimple w:instr=" NUMPAGES  \* Arabic  \* MERGEFORMAT ">
+            <w:r>
+              <w:rPr>
+                <w:noProof/>
+              </w:rPr>
+              <w:t>75</w:t>
+            </w:r>
+          </w:fldSimple>
         </w:p>
       </w:tc>
     </w:tr>
@@ -65245,6 +66838,7 @@
     <w:rsid w:val="00E37A25"/>
     <w:rsid w:val="00E41D53"/>
     <w:rsid w:val="00E501FE"/>
+    <w:rsid w:val="00E550C6"/>
     <w:rsid w:val="00E6349E"/>
     <w:rsid w:val="00E7571C"/>
     <w:rsid w:val="00E76D6B"/>
@@ -66135,21 +67729,21 @@
 </file>
 
 <file path=customXml/item2.xml><?xml version="1.0" encoding="utf-8"?>
+<?mso-contentType ?>
+<FormTemplates xmlns="http://schemas.microsoft.com/sharepoint/v3/contenttype/forms">
+  <Display>DocumentLibraryForm</Display>
+  <Edit>DocumentLibraryForm</Edit>
+  <New>DocumentLibraryForm</New>
+</FormTemplates>
+</file>
+
+<file path=customXml/item3.xml><?xml version="1.0" encoding="utf-8"?>
 <p:properties xmlns:p="http://schemas.microsoft.com/office/2006/metadata/properties" xmlns:xsi="http://www.w3.org/2001/XMLSchema-instance">
   <documentManagement>
     <Gat xmlns="2ec1ac2a-4cb5-40a4-b122-7712fb276773">IC</Gat>
     <Status xmlns="2ec1ac2a-4cb5-40a4-b122-7712fb276773">Ready for Review</Status>
   </documentManagement>
 </p:properties>
-</file>
-
-<file path=customXml/item3.xml><?xml version="1.0" encoding="utf-8"?>
-<?mso-contentType ?>
-<FormTemplates xmlns="http://schemas.microsoft.com/sharepoint/v3/contenttype/forms">
-  <Display>DocumentLibraryForm</Display>
-  <Edit>DocumentLibraryForm</Edit>
-  <New>DocumentLibraryForm</New>
-</FormTemplates>
 </file>
 
 <file path=customXml/item4.xml><?xml version="1.0" encoding="utf-8"?>
@@ -66174,6 +67768,14 @@
 </file>
 
 <file path=customXml/itemProps2.xml><?xml version="1.0" encoding="utf-8"?>
+<ds:datastoreItem xmlns:ds="http://schemas.openxmlformats.org/officeDocument/2006/customXml" ds:itemID="{7D4FE01D-1055-48A2-B526-C8AAEA4E33FB}">
+  <ds:schemaRefs>
+    <ds:schemaRef ds:uri="http://schemas.microsoft.com/sharepoint/v3/contenttype/forms"/>
+  </ds:schemaRefs>
+</ds:datastoreItem>
+</file>
+
+<file path=customXml/itemProps3.xml><?xml version="1.0" encoding="utf-8"?>
 <ds:datastoreItem xmlns:ds="http://schemas.openxmlformats.org/officeDocument/2006/customXml" ds:itemID="{22EF12C5-4EE5-401D-AF32-34459B235CB4}">
   <ds:schemaRefs>
     <ds:schemaRef ds:uri="http://schemas.microsoft.com/office/2006/metadata/properties"/>
@@ -66182,16 +67784,8 @@
 </ds:datastoreItem>
 </file>
 
-<file path=customXml/itemProps3.xml><?xml version="1.0" encoding="utf-8"?>
-<ds:datastoreItem xmlns:ds="http://schemas.openxmlformats.org/officeDocument/2006/customXml" ds:itemID="{7D4FE01D-1055-48A2-B526-C8AAEA4E33FB}">
-  <ds:schemaRefs>
-    <ds:schemaRef ds:uri="http://schemas.microsoft.com/sharepoint/v3/contenttype/forms"/>
-  </ds:schemaRefs>
-</ds:datastoreItem>
-</file>
-
 <file path=customXml/itemProps4.xml><?xml version="1.0" encoding="utf-8"?>
-<ds:datastoreItem xmlns:ds="http://schemas.openxmlformats.org/officeDocument/2006/customXml" ds:itemID="{4CEB4A7A-C631-48CF-B7E1-D46A300379E1}">
+<ds:datastoreItem xmlns:ds="http://schemas.openxmlformats.org/officeDocument/2006/customXml" ds:itemID="{1BAA5F77-9911-4759-AF3A-15DAD38C6878}">
   <ds:schemaRefs>
     <ds:schemaRef ds:uri="http://schemas.openxmlformats.org/officeDocument/2006/bibliography"/>
   </ds:schemaRefs>

</xml_diff>